<commit_message>
leadásra mappa + doksi
</commit_message>
<xml_diff>
--- a/EAP-DOKSI-QA/IQChampions.docx
+++ b/EAP-DOKSI-QA/IQChampions.docx
@@ -1,6 +1,6 @@
 
 <file path=word/document.xml><?xml version="1.0" encoding="utf-8"?>
-<w:document xmlns:wpc="http://schemas.microsoft.com/office/word/2010/wordprocessingCanvas" xmlns:mc="http://schemas.openxmlformats.org/markup-compatibility/2006" xmlns:o="urn:schemas-microsoft-com:office:office" xmlns:r="http://schemas.openxmlformats.org/officeDocument/2006/relationships" xmlns:m="http://schemas.openxmlformats.org/officeDocument/2006/math" xmlns:v="urn:schemas-microsoft-com:vml" xmlns:wp14="http://schemas.microsoft.com/office/word/2010/wordprocessingDrawing" xmlns:wp="http://schemas.openxmlformats.org/drawingml/2006/wordprocessingDrawing" xmlns:w10="urn:schemas-microsoft-com:office:word" xmlns:w="http://schemas.openxmlformats.org/wordprocessingml/2006/main" xmlns:w14="http://schemas.microsoft.com/office/word/2010/wordml" xmlns:w15="http://schemas.microsoft.com/office/word/2012/wordml" xmlns:wpg="http://schemas.microsoft.com/office/word/2010/wordprocessingGroup" xmlns:wpi="http://schemas.microsoft.com/office/word/2010/wordprocessingInk" xmlns:wne="http://schemas.microsoft.com/office/word/2006/wordml" xmlns:wps="http://schemas.microsoft.com/office/word/2010/wordprocessingShape" mc:Ignorable="w14 w15 wp14">
+<w:document xmlns:ve="http://schemas.openxmlformats.org/markup-compatibility/2006" xmlns:o="urn:schemas-microsoft-com:office:office" xmlns:r="http://schemas.openxmlformats.org/officeDocument/2006/relationships" xmlns:m="http://schemas.openxmlformats.org/officeDocument/2006/math" xmlns:v="urn:schemas-microsoft-com:vml" xmlns:wp="http://schemas.openxmlformats.org/drawingml/2006/wordprocessingDrawing" xmlns:w10="urn:schemas-microsoft-com:office:word" xmlns:w="http://schemas.openxmlformats.org/wordprocessingml/2006/main" xmlns:wne="http://schemas.microsoft.com/office/word/2006/wordml">
   <w:body>
     <w:p>
       <w:pPr>
@@ -14,16 +14,11 @@
       <w:pPr>
         <w:pStyle w:val="Cmsor1"/>
       </w:pPr>
-      <w:bookmarkStart w:id="0" w:name="_Toc372735386"/>
-      <w:r>
-        <w:t xml:space="preserve">Black </w:t>
-      </w:r>
-      <w:proofErr w:type="spellStart"/>
-      <w:r>
-        <w:t>Rebels</w:t>
+      <w:bookmarkStart w:id="0" w:name="_Toc373522075"/>
+      <w:r>
+        <w:t>Black Rebels</w:t>
       </w:r>
       <w:bookmarkEnd w:id="0"/>
-      <w:proofErr w:type="spellEnd"/>
     </w:p>
     <w:p>
       <w:pPr>
@@ -136,16 +131,8 @@
           <w:szCs w:val="20"/>
         </w:rPr>
         <w:tab/>
-      </w:r>
-      <w:proofErr w:type="spellStart"/>
-      <w:r>
-        <w:rPr>
-          <w:sz w:val="20"/>
-          <w:szCs w:val="20"/>
-        </w:rPr>
         <w:t>Janek</w:t>
       </w:r>
-      <w:proofErr w:type="spellEnd"/>
       <w:r>
         <w:rPr>
           <w:sz w:val="20"/>
@@ -281,7 +268,7 @@
           <w:r>
             <w:fldChar w:fldCharType="separate"/>
           </w:r>
-          <w:hyperlink w:anchor="_Toc372735386" w:history="1">
+          <w:hyperlink w:anchor="_Toc373522075" w:history="1">
             <w:r>
               <w:rPr>
                 <w:rStyle w:val="Hiperhivatkozs"/>
@@ -308,7 +295,7 @@
                 <w:noProof/>
                 <w:webHidden/>
               </w:rPr>
-              <w:instrText xml:space="preserve"> PAGEREF _Toc372735386 \h </w:instrText>
+              <w:instrText xml:space="preserve"> PAGEREF _Toc373522075 \h </w:instrText>
             </w:r>
             <w:r>
               <w:rPr>
@@ -352,7 +339,7 @@
               <w:lang w:eastAsia="hu-HU"/>
             </w:rPr>
           </w:pPr>
-          <w:hyperlink w:anchor="_Toc372735387" w:history="1">
+          <w:hyperlink w:anchor="_Toc373522076" w:history="1">
             <w:r>
               <w:rPr>
                 <w:rStyle w:val="Hiperhivatkozs"/>
@@ -379,7 +366,7 @@
                 <w:noProof/>
                 <w:webHidden/>
               </w:rPr>
-              <w:instrText xml:space="preserve"> PAGEREF _Toc372735387 \h </w:instrText>
+              <w:instrText xml:space="preserve"> PAGEREF _Toc373522076 \h </w:instrText>
             </w:r>
             <w:r>
               <w:rPr>
@@ -423,7 +410,7 @@
               <w:lang w:eastAsia="hu-HU"/>
             </w:rPr>
           </w:pPr>
-          <w:hyperlink w:anchor="_Toc372735388" w:history="1">
+          <w:hyperlink w:anchor="_Toc373522077" w:history="1">
             <w:r>
               <w:rPr>
                 <w:rStyle w:val="Hiperhivatkozs"/>
@@ -450,7 +437,7 @@
                 <w:noProof/>
                 <w:webHidden/>
               </w:rPr>
-              <w:instrText xml:space="preserve"> PAGEREF _Toc372735388 \h </w:instrText>
+              <w:instrText xml:space="preserve"> PAGEREF _Toc373522077 \h </w:instrText>
             </w:r>
             <w:r>
               <w:rPr>
@@ -494,7 +481,7 @@
               <w:lang w:eastAsia="hu-HU"/>
             </w:rPr>
           </w:pPr>
-          <w:hyperlink w:anchor="_Toc372735389" w:history="1">
+          <w:hyperlink w:anchor="_Toc373522078" w:history="1">
             <w:r>
               <w:rPr>
                 <w:rStyle w:val="Hiperhivatkozs"/>
@@ -521,7 +508,7 @@
                 <w:noProof/>
                 <w:webHidden/>
               </w:rPr>
-              <w:instrText xml:space="preserve"> PAGEREF _Toc372735389 \h </w:instrText>
+              <w:instrText xml:space="preserve"> PAGEREF _Toc373522078 \h </w:instrText>
             </w:r>
             <w:r>
               <w:rPr>
@@ -565,7 +552,7 @@
               <w:lang w:eastAsia="hu-HU"/>
             </w:rPr>
           </w:pPr>
-          <w:hyperlink w:anchor="_Toc372735390" w:history="1">
+          <w:hyperlink w:anchor="_Toc373522079" w:history="1">
             <w:r>
               <w:rPr>
                 <w:rStyle w:val="Hiperhivatkozs"/>
@@ -592,7 +579,7 @@
                 <w:noProof/>
                 <w:webHidden/>
               </w:rPr>
-              <w:instrText xml:space="preserve"> PAGEREF _Toc372735390 \h </w:instrText>
+              <w:instrText xml:space="preserve"> PAGEREF _Toc373522079 \h </w:instrText>
             </w:r>
             <w:r>
               <w:rPr>
@@ -636,7 +623,7 @@
               <w:lang w:eastAsia="hu-HU"/>
             </w:rPr>
           </w:pPr>
-          <w:hyperlink w:anchor="_Toc372735391" w:history="1">
+          <w:hyperlink w:anchor="_Toc373522080" w:history="1">
             <w:r>
               <w:rPr>
                 <w:rStyle w:val="Hiperhivatkozs"/>
@@ -663,7 +650,7 @@
                 <w:noProof/>
                 <w:webHidden/>
               </w:rPr>
-              <w:instrText xml:space="preserve"> PAGEREF _Toc372735391 \h </w:instrText>
+              <w:instrText xml:space="preserve"> PAGEREF _Toc373522080 \h </w:instrText>
             </w:r>
             <w:r>
               <w:rPr>
@@ -707,7 +694,7 @@
               <w:lang w:eastAsia="hu-HU"/>
             </w:rPr>
           </w:pPr>
-          <w:hyperlink w:anchor="_Toc372735392" w:history="1">
+          <w:hyperlink w:anchor="_Toc373522081" w:history="1">
             <w:r>
               <w:rPr>
                 <w:rStyle w:val="Hiperhivatkozs"/>
@@ -734,7 +721,7 @@
                 <w:noProof/>
                 <w:webHidden/>
               </w:rPr>
-              <w:instrText xml:space="preserve"> PAGEREF _Toc372735392 \h </w:instrText>
+              <w:instrText xml:space="preserve"> PAGEREF _Toc373522081 \h </w:instrText>
             </w:r>
             <w:r>
               <w:rPr>
@@ -778,7 +765,7 @@
               <w:lang w:eastAsia="hu-HU"/>
             </w:rPr>
           </w:pPr>
-          <w:hyperlink w:anchor="_Toc372735393" w:history="1">
+          <w:hyperlink w:anchor="_Toc373522082" w:history="1">
             <w:r>
               <w:rPr>
                 <w:rStyle w:val="Hiperhivatkozs"/>
@@ -805,7 +792,7 @@
                 <w:noProof/>
                 <w:webHidden/>
               </w:rPr>
-              <w:instrText xml:space="preserve"> PAGEREF _Toc372735393 \h </w:instrText>
+              <w:instrText xml:space="preserve"> PAGEREF _Toc373522082 \h </w:instrText>
             </w:r>
             <w:r>
               <w:rPr>
@@ -849,7 +836,7 @@
               <w:lang w:eastAsia="hu-HU"/>
             </w:rPr>
           </w:pPr>
-          <w:hyperlink w:anchor="_Toc372735394" w:history="1">
+          <w:hyperlink w:anchor="_Toc373522083" w:history="1">
             <w:r>
               <w:rPr>
                 <w:rStyle w:val="Hiperhivatkozs"/>
@@ -876,7 +863,7 @@
                 <w:noProof/>
                 <w:webHidden/>
               </w:rPr>
-              <w:instrText xml:space="preserve"> PAGEREF _Toc372735394 \h </w:instrText>
+              <w:instrText xml:space="preserve"> PAGEREF _Toc373522083 \h </w:instrText>
             </w:r>
             <w:r>
               <w:rPr>
@@ -920,7 +907,7 @@
               <w:lang w:eastAsia="hu-HU"/>
             </w:rPr>
           </w:pPr>
-          <w:hyperlink w:anchor="_Toc372735395" w:history="1">
+          <w:hyperlink w:anchor="_Toc373522084" w:history="1">
             <w:r>
               <w:rPr>
                 <w:rStyle w:val="Hiperhivatkozs"/>
@@ -947,7 +934,7 @@
                 <w:noProof/>
                 <w:webHidden/>
               </w:rPr>
-              <w:instrText xml:space="preserve"> PAGEREF _Toc372735395 \h </w:instrText>
+              <w:instrText xml:space="preserve"> PAGEREF _Toc373522084 \h </w:instrText>
             </w:r>
             <w:r>
               <w:rPr>
@@ -991,7 +978,7 @@
               <w:lang w:eastAsia="hu-HU"/>
             </w:rPr>
           </w:pPr>
-          <w:hyperlink w:anchor="_Toc372735396" w:history="1">
+          <w:hyperlink w:anchor="_Toc373522085" w:history="1">
             <w:r>
               <w:rPr>
                 <w:rStyle w:val="Hiperhivatkozs"/>
@@ -1018,7 +1005,7 @@
                 <w:noProof/>
                 <w:webHidden/>
               </w:rPr>
-              <w:instrText xml:space="preserve"> PAGEREF _Toc372735396 \h </w:instrText>
+              <w:instrText xml:space="preserve"> PAGEREF _Toc373522085 \h </w:instrText>
             </w:r>
             <w:r>
               <w:rPr>
@@ -1039,6 +1026,148 @@
                 <w:webHidden/>
               </w:rPr>
               <w:t>21</w:t>
+            </w:r>
+            <w:r>
+              <w:rPr>
+                <w:noProof/>
+                <w:webHidden/>
+              </w:rPr>
+              <w:fldChar w:fldCharType="end"/>
+            </w:r>
+          </w:hyperlink>
+        </w:p>
+        <w:p>
+          <w:pPr>
+            <w:pStyle w:val="TJ2"/>
+            <w:tabs>
+              <w:tab w:val="right" w:leader="dot" w:pos="9350"/>
+            </w:tabs>
+            <w:rPr>
+              <w:noProof/>
+              <w:sz w:val="22"/>
+              <w:szCs w:val="22"/>
+              <w:lang w:eastAsia="hu-HU"/>
+            </w:rPr>
+          </w:pPr>
+          <w:hyperlink w:anchor="_Toc373522086" w:history="1">
+            <w:r>
+              <w:rPr>
+                <w:rStyle w:val="Hiperhivatkozs"/>
+                <w:noProof/>
+              </w:rPr>
+              <w:t>Felhasználói felületek, leírás</w:t>
+            </w:r>
+            <w:r>
+              <w:rPr>
+                <w:noProof/>
+                <w:webHidden/>
+              </w:rPr>
+              <w:tab/>
+            </w:r>
+            <w:r>
+              <w:rPr>
+                <w:noProof/>
+                <w:webHidden/>
+              </w:rPr>
+              <w:fldChar w:fldCharType="begin"/>
+            </w:r>
+            <w:r>
+              <w:rPr>
+                <w:noProof/>
+                <w:webHidden/>
+              </w:rPr>
+              <w:instrText xml:space="preserve"> PAGEREF _Toc373522086 \h </w:instrText>
+            </w:r>
+            <w:r>
+              <w:rPr>
+                <w:noProof/>
+                <w:webHidden/>
+              </w:rPr>
+            </w:r>
+            <w:r>
+              <w:rPr>
+                <w:noProof/>
+                <w:webHidden/>
+              </w:rPr>
+              <w:fldChar w:fldCharType="separate"/>
+            </w:r>
+            <w:r>
+              <w:rPr>
+                <w:noProof/>
+                <w:webHidden/>
+              </w:rPr>
+              <w:t>24</w:t>
+            </w:r>
+            <w:r>
+              <w:rPr>
+                <w:noProof/>
+                <w:webHidden/>
+              </w:rPr>
+              <w:fldChar w:fldCharType="end"/>
+            </w:r>
+          </w:hyperlink>
+        </w:p>
+        <w:p>
+          <w:pPr>
+            <w:pStyle w:val="TJ2"/>
+            <w:tabs>
+              <w:tab w:val="right" w:leader="dot" w:pos="9350"/>
+            </w:tabs>
+            <w:rPr>
+              <w:noProof/>
+              <w:sz w:val="22"/>
+              <w:szCs w:val="22"/>
+              <w:lang w:eastAsia="hu-HU"/>
+            </w:rPr>
+          </w:pPr>
+          <w:hyperlink w:anchor="_Toc373522087" w:history="1">
+            <w:r>
+              <w:rPr>
+                <w:rStyle w:val="Hiperhivatkozs"/>
+                <w:noProof/>
+              </w:rPr>
+              <w:t>A weboldal</w:t>
+            </w:r>
+            <w:r>
+              <w:rPr>
+                <w:noProof/>
+                <w:webHidden/>
+              </w:rPr>
+              <w:tab/>
+            </w:r>
+            <w:r>
+              <w:rPr>
+                <w:noProof/>
+                <w:webHidden/>
+              </w:rPr>
+              <w:fldChar w:fldCharType="begin"/>
+            </w:r>
+            <w:r>
+              <w:rPr>
+                <w:noProof/>
+                <w:webHidden/>
+              </w:rPr>
+              <w:instrText xml:space="preserve"> PAGEREF _Toc373522087 \h </w:instrText>
+            </w:r>
+            <w:r>
+              <w:rPr>
+                <w:noProof/>
+                <w:webHidden/>
+              </w:rPr>
+            </w:r>
+            <w:r>
+              <w:rPr>
+                <w:noProof/>
+                <w:webHidden/>
+              </w:rPr>
+              <w:fldChar w:fldCharType="separate"/>
+            </w:r>
+            <w:r>
+              <w:rPr>
+                <w:noProof/>
+                <w:webHidden/>
+              </w:rPr>
+              <w:t>27</w:t>
             </w:r>
             <w:r>
               <w:rPr>
@@ -1058,9 +1187,9 @@
             <w:fldChar w:fldCharType="end"/>
           </w:r>
         </w:p>
-        <w:bookmarkStart w:id="1" w:name="_GoBack" w:displacedByCustomXml="next"/>
-        <w:bookmarkEnd w:id="1" w:displacedByCustomXml="next"/>
       </w:sdtContent>
+      <w:bookmarkStart w:id="1" w:name="_GoBack" w:displacedByCustomXml="next"/>
+      <w:bookmarkEnd w:id="1" w:displacedByCustomXml="next"/>
     </w:sdt>
     <w:p>
       <w:pPr>
@@ -1079,7 +1208,7 @@
       <w:pPr>
         <w:pStyle w:val="Cmsor1"/>
       </w:pPr>
-      <w:bookmarkStart w:id="2" w:name="_Toc372735387"/>
+      <w:bookmarkStart w:id="2" w:name="_Toc373522076"/>
       <w:r>
         <w:lastRenderedPageBreak/>
         <w:t>A program</w:t>
@@ -1090,7 +1219,7 @@
       <w:pPr>
         <w:pStyle w:val="Cmsor2"/>
       </w:pPr>
-      <w:bookmarkStart w:id="3" w:name="_Toc372735388"/>
+      <w:bookmarkStart w:id="3" w:name="_Toc373522077"/>
       <w:r>
         <w:t>Nagy vonalakban</w:t>
       </w:r>
@@ -1134,7 +1263,7 @@
       <w:pPr>
         <w:pStyle w:val="Cmsor2"/>
       </w:pPr>
-      <w:bookmarkStart w:id="4" w:name="_Toc372735389"/>
+      <w:bookmarkStart w:id="4" w:name="_Toc373522078"/>
       <w:r>
         <w:t>Hasonló programok</w:t>
       </w:r>
@@ -1187,30 +1316,14 @@
           <w:sz w:val="20"/>
           <w:szCs w:val="20"/>
         </w:rPr>
-        <w:t xml:space="preserve">Szintén fő cél az adott játékos viszonylagos IQ kiértékelése, mivel a közmédiában rég volt példa országos szintű felmérésre, illetve az egyéni mérési lehetőségek eléggé rejtettek. Erre példa a </w:t>
-      </w:r>
-      <w:proofErr w:type="spellStart"/>
-      <w:r>
-        <w:rPr>
-          <w:sz w:val="20"/>
-          <w:szCs w:val="20"/>
-        </w:rPr>
-        <w:t>Mensa</w:t>
-      </w:r>
-      <w:proofErr w:type="spellEnd"/>
-      <w:r>
-        <w:rPr>
-          <w:sz w:val="20"/>
-          <w:szCs w:val="20"/>
-        </w:rPr>
-        <w:t xml:space="preserve"> belépési intelligencia tesztje, vagy különálló tesztkönyvek.</w:t>
+        <w:t>Szintén fő cél az adott játékos viszonylagos IQ kiértékelése, mivel a közmédiában rég volt példa országos szintű felmérésre, illetve az egyéni mérési lehetőségek eléggé rejtettek. Erre példa a Mensa belépési intelligencia tesztje, vagy különálló tesztkönyvek.</w:t>
       </w:r>
     </w:p>
     <w:p>
       <w:pPr>
         <w:pStyle w:val="Cmsor2"/>
       </w:pPr>
-      <w:bookmarkStart w:id="5" w:name="_Toc372735390"/>
+      <w:bookmarkStart w:id="5" w:name="_Toc373522079"/>
       <w:r>
         <w:t>Fejlesztői környezet</w:t>
       </w:r>
@@ -1230,55 +1343,7 @@
           <w:sz w:val="20"/>
           <w:szCs w:val="20"/>
         </w:rPr>
-        <w:t xml:space="preserve">A csapat </w:t>
-      </w:r>
-      <w:proofErr w:type="gramStart"/>
-      <w:r>
-        <w:rPr>
-          <w:sz w:val="20"/>
-          <w:szCs w:val="20"/>
-        </w:rPr>
-        <w:t>a .Net</w:t>
-      </w:r>
-      <w:proofErr w:type="gramEnd"/>
-      <w:r>
-        <w:rPr>
-          <w:sz w:val="20"/>
-          <w:szCs w:val="20"/>
-        </w:rPr>
-        <w:t xml:space="preserve"> környezett mellett döntött, C# nyelven és </w:t>
-      </w:r>
-      <w:proofErr w:type="spellStart"/>
-      <w:r>
-        <w:rPr>
-          <w:sz w:val="20"/>
-          <w:szCs w:val="20"/>
-        </w:rPr>
-        <w:t>Entity</w:t>
-      </w:r>
-      <w:proofErr w:type="spellEnd"/>
-      <w:r>
-        <w:rPr>
-          <w:sz w:val="20"/>
-          <w:szCs w:val="20"/>
-        </w:rPr>
-        <w:t xml:space="preserve"> Framework felhasználásával fog létrejönni a program. Mivel követelmény a vastag kliens, így lehetőségünk adódott egy offline mód kialakítására is. Továbbfejlesztési lehetőségként több platformra - böngésző/</w:t>
-      </w:r>
-      <w:proofErr w:type="spellStart"/>
-      <w:r>
-        <w:rPr>
-          <w:sz w:val="20"/>
-          <w:szCs w:val="20"/>
-        </w:rPr>
-        <w:t>android</w:t>
-      </w:r>
-      <w:proofErr w:type="spellEnd"/>
-      <w:r>
-        <w:rPr>
-          <w:sz w:val="20"/>
-          <w:szCs w:val="20"/>
-        </w:rPr>
-        <w:t xml:space="preserve"> is elkészíthető a program, azonban idő szűkében a chat funkció vagy további játékmódok implementálása lenne az elsődleges plusz funkció.</w:t>
+        <w:t>A csapat a .Net környezett mellett döntött, C# nyelven és Entity Framework felhasználásával fog létrejönni a program. Mivel követelmény a vastag kliens, így lehetőségünk adódott egy offline mód kialakítására is. Továbbfejlesztési lehetőségként több platformra - böngésző/android is elkészíthető a program, azonban idő szűkében a chat funkció vagy további játékmódok implementálása lenne az elsődleges plusz funkció.</w:t>
       </w:r>
     </w:p>
     <w:p>
@@ -1339,7 +1404,7 @@
           <w:lang w:eastAsia="hu-HU"/>
         </w:rPr>
         <w:drawing>
-          <wp:inline distT="0" distB="0" distL="0" distR="0" wp14:anchorId="502A4E8A" wp14:editId="0213E611">
+          <wp:inline distT="0" distB="0" distL="0" distR="0">
             <wp:extent cx="5943600" cy="2686277"/>
             <wp:effectExtent l="0" t="0" r="0" b="0"/>
             <wp:docPr id="1" name="Kép 1"/>
@@ -1359,7 +1424,7 @@
                     <a:blip r:embed="rId7">
                       <a:extLst>
                         <a:ext uri="{28A0092B-C50C-407E-A947-70E740481C1C}">
-                          <a14:useLocalDpi xmlns:a14="http://schemas.microsoft.com/office/drawing/2010/main" val="0"/>
+                          <a14:useLocalDpi xmlns:a14="http://schemas.microsoft.com/office/drawing/2010/main" xmlns:wps="http://schemas.microsoft.com/office/word/2010/wordprocessingShape" xmlns:wpi="http://schemas.microsoft.com/office/word/2010/wordprocessingInk" xmlns:wpg="http://schemas.microsoft.com/office/word/2010/wordprocessingGroup" xmlns:w15="http://schemas.microsoft.com/office/word/2012/wordml" xmlns:w14="http://schemas.microsoft.com/office/word/2010/wordml" xmlns:w="http://schemas.openxmlformats.org/wordprocessingml/2006/main" xmlns:w10="urn:schemas-microsoft-com:office:word" xmlns:wp14="http://schemas.microsoft.com/office/word/2010/wordprocessingDrawing" xmlns:v="urn:schemas-microsoft-com:vml" xmlns:o="urn:schemas-microsoft-com:office:office" xmlns:mc="http://schemas.openxmlformats.org/markup-compatibility/2006" xmlns:wpc="http://schemas.microsoft.com/office/word/2010/wordprocessingCanvas" xmlns="" val="0"/>
                         </a:ext>
                       </a:extLst>
                     </a:blip>
@@ -1468,7 +1533,7 @@
       <w:pPr>
         <w:pStyle w:val="Cmsor2"/>
       </w:pPr>
-      <w:bookmarkStart w:id="6" w:name="_Toc372735391"/>
+      <w:bookmarkStart w:id="6" w:name="_Toc373522080"/>
       <w:r>
         <w:lastRenderedPageBreak/>
         <w:t>A rendszer felhasználói és funkciói</w:t>
@@ -1506,13 +1571,6 @@
           <w:szCs w:val="20"/>
         </w:rPr>
         <w:t>Az adminisztrátor a rendszer karbantartója és menedzsere egy személyben. Ő az, aki frissítheti az adatbázist és intézi a felhasználó managementet. Ezen kívül statisztikát készíthet a rendszer kihasználtságáról és a játékosok szokásairól, sikerességeiről. Statisztikakészítéshez meg kell adni az időintervallumot – nap, hét, hónap, év - alapértelmezésben. Lehetőség van továbbá nem, életkor és témakörönkénti statisztikák megtekintésére is.</w:t>
-      </w:r>
-      <w:r>
-        <w:rPr>
-          <w:sz w:val="20"/>
-          <w:szCs w:val="20"/>
-        </w:rPr>
-        <w:t xml:space="preserve"> </w:t>
       </w:r>
     </w:p>
     <w:p>
@@ -1548,7 +1606,7 @@
                     <a:blip r:embed="rId8">
                       <a:extLst>
                         <a:ext uri="{28A0092B-C50C-407E-A947-70E740481C1C}">
-                          <a14:useLocalDpi xmlns:a14="http://schemas.microsoft.com/office/drawing/2010/main" val="0"/>
+                          <a14:useLocalDpi xmlns:a14="http://schemas.microsoft.com/office/drawing/2010/main" xmlns:wps="http://schemas.microsoft.com/office/word/2010/wordprocessingShape" xmlns:wpi="http://schemas.microsoft.com/office/word/2010/wordprocessingInk" xmlns:wpg="http://schemas.microsoft.com/office/word/2010/wordprocessingGroup" xmlns:w15="http://schemas.microsoft.com/office/word/2012/wordml" xmlns:w14="http://schemas.microsoft.com/office/word/2010/wordml" xmlns:w="http://schemas.openxmlformats.org/wordprocessingml/2006/main" xmlns:w10="urn:schemas-microsoft-com:office:word" xmlns:wp14="http://schemas.microsoft.com/office/word/2010/wordprocessingDrawing" xmlns:v="urn:schemas-microsoft-com:vml" xmlns:o="urn:schemas-microsoft-com:office:office" xmlns:mc="http://schemas.openxmlformats.org/markup-compatibility/2006" xmlns:wpc="http://schemas.microsoft.com/office/word/2010/wordprocessingCanvas" xmlns="" val="0"/>
                         </a:ext>
                       </a:extLst>
                     </a:blip>
@@ -1698,7 +1756,7 @@
           <w:sz w:val="20"/>
           <w:szCs w:val="20"/>
         </w:rPr>
-        <w:t xml:space="preserve">Online játékban csak egyféle játékmód érhető el. Gyakorlatilag ugyanaz, mint amilyen a Próba játék. A különbség, hogy itt már más játékosok ellen kell küzdeni a gép helyett. Egy-egy kérdés megválaszolására 20 másodperc áll a játékosok rendelkezésére. Ezután egy 10 másodperces idő alatt megjelenik a helyes </w:t>
+        <w:t xml:space="preserve">Online játékban csak egyféle játékmód érhető el. Gyakorlatilag ugyanaz, mint amilyen a Próba játék. A különbség, hogy itt már más játékosok ellen kell küzdeni a gép helyett. Egy-egy kérdés </w:t>
       </w:r>
       <w:r>
         <w:rPr>
@@ -1706,39 +1764,7 @@
           <w:szCs w:val="20"/>
         </w:rPr>
         <w:lastRenderedPageBreak/>
-        <w:t xml:space="preserve">válasz és az, hogy ki az, aki eltalálta illetve a leggyorsabb játékos lesz a nyertese az adott körnek. Egy-egy mezőt az a játékos birtokolhat, aki a leggyorsabban ad helyest választ a feltett kérdésre. Azért, hogy barátok és ismerősök tudjanak egymás ellen játszani létrehoztunk egy szobakezelő rendszert. Ez a szobakezelő rendszer lehetővé teszi minden játékosnak, hogy egyedi játékszobát hozzanak létre, meghatározott számú játékosnak. Játszhat egymás ellen 2, 4 vagy akár 6 ember is. A pálya méretét a játékos számhoz igazítva dinamikusan növeljük illetve csökkentjük. A szobarendszerben azonban nem csak szobát lehet létrehozni, hanem szobához csatlakozni is értelemszerűen, ezért ezt külön kiemeltük </w:t>
-      </w:r>
-      <w:proofErr w:type="gramStart"/>
-      <w:r>
-        <w:rPr>
-          <w:sz w:val="20"/>
-          <w:szCs w:val="20"/>
-        </w:rPr>
-        <w:t>a</w:t>
-      </w:r>
-      <w:proofErr w:type="gramEnd"/>
-      <w:r>
-        <w:rPr>
-          <w:sz w:val="20"/>
-          <w:szCs w:val="20"/>
-        </w:rPr>
-        <w:t xml:space="preserve"> </w:t>
-      </w:r>
-      <w:proofErr w:type="spellStart"/>
-      <w:r>
-        <w:rPr>
-          <w:sz w:val="20"/>
-          <w:szCs w:val="20"/>
-        </w:rPr>
-        <w:t>use-case</w:t>
-      </w:r>
-      <w:proofErr w:type="spellEnd"/>
-      <w:r>
-        <w:rPr>
-          <w:sz w:val="20"/>
-          <w:szCs w:val="20"/>
-        </w:rPr>
-        <w:t xml:space="preserve"> diagramban. Ha valaki nem akar másokra várni, csak gyorsan játékba kerülni akkor az Azonnali játékkal ezt megteheti. Az azonnali játék egy sorba dobálja a jelentkezett embereket és véletlenszerűen csoportosítja a játékosokat és teszi le őket egy-egy pályára.</w:t>
+        <w:t>megválaszolására 20 másodperc áll a játékosok rendelkezésére. Ezután egy 10 másodperces idő alatt megjelenik a helyes válasz és az, hogy ki az, aki eltalálta illetve a leggyorsabb játékos lesz a nyertese az adott körnek. Egy-egy mezőt az a játékos birtokolhat, aki a leggyorsabban ad helyest választ a feltett kérdésre. Azért, hogy barátok és ismerősök tudjanak egymás ellen játszani létrehoztunk egy szobakezelő rendszert. Ez a szobakezelő rendszer lehetővé teszi minden játékosnak, hogy egyedi játékszobát hozzanak létre, meghatározott számú játékosnak. Játszhat egymás ellen 2, 4 vagy akár 6 ember is. A pálya méretét a játékos számhoz igazítva dinamikusan növeljük illetve csökkentjük. A szobarendszerben azonban nem csak szobát lehet létrehozni, hanem szobához csatlakozni is értelemszerűen, ezért ezt külön kiemeltük ause-case diagramban. Ha valaki nem akar másokra várni, csak gyorsan játékba kerülni akkor az Azonnali játékkal ezt megteheti. Az azonnali játék egy sorba dobálja a jelentkezett embereket és véletlenszerűen csoportosítja a játékosokat és teszi le őket egy-egy pályára.</w:t>
       </w:r>
       <w:r>
         <w:rPr>
@@ -1791,7 +1817,7 @@
           <w:lang w:eastAsia="hu-HU"/>
         </w:rPr>
         <w:drawing>
-          <wp:inline distT="0" distB="0" distL="0" distR="0" wp14:anchorId="79F99568" wp14:editId="76E5A200">
+          <wp:inline distT="0" distB="0" distL="0" distR="0">
             <wp:extent cx="5943600" cy="4248165"/>
             <wp:effectExtent l="0" t="0" r="0" b="0"/>
             <wp:docPr id="3" name="Kép 3"/>
@@ -1811,7 +1837,7 @@
                     <a:blip r:embed="rId9">
                       <a:extLst>
                         <a:ext uri="{28A0092B-C50C-407E-A947-70E740481C1C}">
-                          <a14:useLocalDpi xmlns:a14="http://schemas.microsoft.com/office/drawing/2010/main" val="0"/>
+                          <a14:useLocalDpi xmlns:a14="http://schemas.microsoft.com/office/drawing/2010/main" xmlns:wps="http://schemas.microsoft.com/office/word/2010/wordprocessingShape" xmlns:wpi="http://schemas.microsoft.com/office/word/2010/wordprocessingInk" xmlns:wpg="http://schemas.microsoft.com/office/word/2010/wordprocessingGroup" xmlns:w15="http://schemas.microsoft.com/office/word/2012/wordml" xmlns:w14="http://schemas.microsoft.com/office/word/2010/wordml" xmlns:w="http://schemas.openxmlformats.org/wordprocessingml/2006/main" xmlns:w10="urn:schemas-microsoft-com:office:word" xmlns:wp14="http://schemas.microsoft.com/office/word/2010/wordprocessingDrawing" xmlns:v="urn:schemas-microsoft-com:vml" xmlns:o="urn:schemas-microsoft-com:office:office" xmlns:mc="http://schemas.openxmlformats.org/markup-compatibility/2006" xmlns:wpc="http://schemas.microsoft.com/office/word/2010/wordprocessingCanvas" xmlns="" val="0"/>
                         </a:ext>
                       </a:extLst>
                     </a:blip>
@@ -1905,7 +1931,7 @@
       <w:pPr>
         <w:pStyle w:val="Cmsor2"/>
       </w:pPr>
-      <w:bookmarkStart w:id="7" w:name="_Toc372735392"/>
+      <w:bookmarkStart w:id="7" w:name="_Toc373522081"/>
       <w:r>
         <w:lastRenderedPageBreak/>
         <w:t xml:space="preserve">A rendszer </w:t>
@@ -2025,7 +2051,7 @@
           <w:lang w:eastAsia="hu-HU"/>
         </w:rPr>
         <w:drawing>
-          <wp:inline distT="0" distB="0" distL="0" distR="0" wp14:anchorId="0F9B0310" wp14:editId="48D12426">
+          <wp:inline distT="0" distB="0" distL="0" distR="0">
             <wp:extent cx="5943600" cy="4294795"/>
             <wp:effectExtent l="0" t="0" r="0" b="0"/>
             <wp:docPr id="5" name="Kép 5"/>
@@ -2045,7 +2071,7 @@
                     <a:blip r:embed="rId10">
                       <a:extLst>
                         <a:ext uri="{28A0092B-C50C-407E-A947-70E740481C1C}">
-                          <a14:useLocalDpi xmlns:a14="http://schemas.microsoft.com/office/drawing/2010/main" val="0"/>
+                          <a14:useLocalDpi xmlns:a14="http://schemas.microsoft.com/office/drawing/2010/main" xmlns:wps="http://schemas.microsoft.com/office/word/2010/wordprocessingShape" xmlns:wpi="http://schemas.microsoft.com/office/word/2010/wordprocessingInk" xmlns:wpg="http://schemas.microsoft.com/office/word/2010/wordprocessingGroup" xmlns:w15="http://schemas.microsoft.com/office/word/2012/wordml" xmlns:w14="http://schemas.microsoft.com/office/word/2010/wordml" xmlns:w="http://schemas.openxmlformats.org/wordprocessingml/2006/main" xmlns:w10="urn:schemas-microsoft-com:office:word" xmlns:wp14="http://schemas.microsoft.com/office/word/2010/wordprocessingDrawing" xmlns:v="urn:schemas-microsoft-com:vml" xmlns:o="urn:schemas-microsoft-com:office:office" xmlns:mc="http://schemas.openxmlformats.org/markup-compatibility/2006" xmlns:wpc="http://schemas.microsoft.com/office/word/2010/wordprocessingCanvas" xmlns="" val="0"/>
                         </a:ext>
                       </a:extLst>
                     </a:blip>
@@ -2181,46 +2207,14 @@
           <w:sz w:val="20"/>
           <w:szCs w:val="20"/>
         </w:rPr>
-        <w:t xml:space="preserve"> </w:t>
-      </w:r>
-      <w:proofErr w:type="spellStart"/>
-      <w:r>
-        <w:rPr>
-          <w:sz w:val="20"/>
-          <w:szCs w:val="20"/>
-        </w:rPr>
-        <w:t>patchelési</w:t>
-      </w:r>
-      <w:proofErr w:type="spellEnd"/>
-      <w:r>
-        <w:rPr>
-          <w:sz w:val="20"/>
-          <w:szCs w:val="20"/>
-        </w:rPr>
-        <w:t xml:space="preserve"> folyamat során </w:t>
-      </w:r>
-      <w:r>
-        <w:rPr>
-          <w:sz w:val="20"/>
-          <w:szCs w:val="20"/>
-        </w:rPr>
-        <w:t xml:space="preserve">folyamatosan </w:t>
-      </w:r>
-      <w:proofErr w:type="spellStart"/>
-      <w:r>
-        <w:rPr>
-          <w:sz w:val="20"/>
-          <w:szCs w:val="20"/>
-        </w:rPr>
-        <w:t>up-to-date</w:t>
-      </w:r>
-      <w:proofErr w:type="spellEnd"/>
-      <w:r>
-        <w:rPr>
-          <w:sz w:val="20"/>
-          <w:szCs w:val="20"/>
-        </w:rPr>
-        <w:t xml:space="preserve"> tartunk, illetve a rendszer internet kapcsolat esetén letölti a legfrissebb csomagot.</w:t>
+        <w:t xml:space="preserve">patchelési folyamat során </w:t>
+      </w:r>
+      <w:r>
+        <w:rPr>
+          <w:sz w:val="20"/>
+          <w:szCs w:val="20"/>
+        </w:rPr>
+        <w:t>folyamatosan up-to-date tartunk, illetve a rendszer internet kapcsolat esetén letölti a legfrissebb csomagot.</w:t>
       </w:r>
     </w:p>
     <w:p>
@@ -2236,7 +2230,7 @@
           <w:lang w:eastAsia="hu-HU"/>
         </w:rPr>
         <w:drawing>
-          <wp:inline distT="0" distB="0" distL="0" distR="0" wp14:anchorId="70B1F073" wp14:editId="756254C0">
+          <wp:inline distT="0" distB="0" distL="0" distR="0">
             <wp:extent cx="5943600" cy="3628735"/>
             <wp:effectExtent l="0" t="0" r="0" b="0"/>
             <wp:docPr id="6" name="Kép 6"/>
@@ -2256,7 +2250,7 @@
                     <a:blip r:embed="rId11">
                       <a:extLst>
                         <a:ext uri="{28A0092B-C50C-407E-A947-70E740481C1C}">
-                          <a14:useLocalDpi xmlns:a14="http://schemas.microsoft.com/office/drawing/2010/main" val="0"/>
+                          <a14:useLocalDpi xmlns:a14="http://schemas.microsoft.com/office/drawing/2010/main" xmlns:wps="http://schemas.microsoft.com/office/word/2010/wordprocessingShape" xmlns:wpi="http://schemas.microsoft.com/office/word/2010/wordprocessingInk" xmlns:wpg="http://schemas.microsoft.com/office/word/2010/wordprocessingGroup" xmlns:w15="http://schemas.microsoft.com/office/word/2012/wordml" xmlns:w14="http://schemas.microsoft.com/office/word/2010/wordml" xmlns:w="http://schemas.openxmlformats.org/wordprocessingml/2006/main" xmlns:w10="urn:schemas-microsoft-com:office:word" xmlns:wp14="http://schemas.microsoft.com/office/word/2010/wordprocessingDrawing" xmlns:v="urn:schemas-microsoft-com:vml" xmlns:o="urn:schemas-microsoft-com:office:office" xmlns:mc="http://schemas.openxmlformats.org/markup-compatibility/2006" xmlns:wpc="http://schemas.microsoft.com/office/word/2010/wordprocessingCanvas" xmlns="" val="0"/>
                         </a:ext>
                       </a:extLst>
                     </a:blip>
@@ -2373,7 +2367,7 @@
       <w:pPr>
         <w:pStyle w:val="Cmsor2"/>
       </w:pPr>
-      <w:bookmarkStart w:id="8" w:name="_Toc372735393"/>
+      <w:bookmarkStart w:id="8" w:name="_Toc373522082"/>
       <w:r>
         <w:lastRenderedPageBreak/>
         <w:t>Objektumok közötti adatáramlások</w:t>
@@ -2402,23 +2396,7 @@
           <w:sz w:val="20"/>
           <w:szCs w:val="20"/>
         </w:rPr>
-        <w:t xml:space="preserve">Az előző fejezetekben definiált </w:t>
-      </w:r>
-      <w:proofErr w:type="spellStart"/>
-      <w:r>
-        <w:rPr>
-          <w:sz w:val="20"/>
-          <w:szCs w:val="20"/>
-        </w:rPr>
-        <w:t>aktorok</w:t>
-      </w:r>
-      <w:proofErr w:type="spellEnd"/>
-      <w:r>
-        <w:rPr>
-          <w:sz w:val="20"/>
-          <w:szCs w:val="20"/>
-        </w:rPr>
-        <w:t xml:space="preserve"> és objektumok közötti kommunikációt, adatáramlást modellezzük ebben a fejezetben.</w:t>
+        <w:t>Az előző fejezetekben definiált aktorok és objektumok közötti kommunikációt, adatáramlást modellezzük ebben a fejezetben.</w:t>
       </w:r>
     </w:p>
     <w:p>
@@ -2443,7 +2421,7 @@
           <w:lang w:eastAsia="hu-HU"/>
         </w:rPr>
         <w:drawing>
-          <wp:inline distT="0" distB="0" distL="0" distR="0" wp14:anchorId="340750C4" wp14:editId="17B24B25">
+          <wp:inline distT="0" distB="0" distL="0" distR="0">
             <wp:extent cx="5307965" cy="1341755"/>
             <wp:effectExtent l="0" t="0" r="6985" b="0"/>
             <wp:docPr id="10" name="Kép 10"/>
@@ -2463,7 +2441,7 @@
                     <a:blip r:embed="rId12">
                       <a:extLst>
                         <a:ext uri="{28A0092B-C50C-407E-A947-70E740481C1C}">
-                          <a14:useLocalDpi xmlns:a14="http://schemas.microsoft.com/office/drawing/2010/main" val="0"/>
+                          <a14:useLocalDpi xmlns:a14="http://schemas.microsoft.com/office/drawing/2010/main" xmlns:wps="http://schemas.microsoft.com/office/word/2010/wordprocessingShape" xmlns:wpi="http://schemas.microsoft.com/office/word/2010/wordprocessingInk" xmlns:wpg="http://schemas.microsoft.com/office/word/2010/wordprocessingGroup" xmlns:w15="http://schemas.microsoft.com/office/word/2012/wordml" xmlns:w14="http://schemas.microsoft.com/office/word/2010/wordml" xmlns:w="http://schemas.openxmlformats.org/wordprocessingml/2006/main" xmlns:w10="urn:schemas-microsoft-com:office:word" xmlns:wp14="http://schemas.microsoft.com/office/word/2010/wordprocessingDrawing" xmlns:v="urn:schemas-microsoft-com:vml" xmlns:o="urn:schemas-microsoft-com:office:office" xmlns:mc="http://schemas.openxmlformats.org/markup-compatibility/2006" xmlns:wpc="http://schemas.microsoft.com/office/word/2010/wordprocessingCanvas" xmlns="" val="0"/>
                         </a:ext>
                       </a:extLst>
                     </a:blip>
@@ -2552,7 +2530,7 @@
           <w:lang w:eastAsia="hu-HU"/>
         </w:rPr>
         <w:drawing>
-          <wp:inline distT="0" distB="0" distL="0" distR="0" wp14:anchorId="4BDBEB7F" wp14:editId="4EE650EF">
+          <wp:inline distT="0" distB="0" distL="0" distR="0">
             <wp:extent cx="5498465" cy="1163955"/>
             <wp:effectExtent l="0" t="0" r="6985" b="0"/>
             <wp:docPr id="9" name="Kép 9"/>
@@ -2572,7 +2550,7 @@
                     <a:blip r:embed="rId13">
                       <a:extLst>
                         <a:ext uri="{28A0092B-C50C-407E-A947-70E740481C1C}">
-                          <a14:useLocalDpi xmlns:a14="http://schemas.microsoft.com/office/drawing/2010/main" val="0"/>
+                          <a14:useLocalDpi xmlns:a14="http://schemas.microsoft.com/office/drawing/2010/main" xmlns:wps="http://schemas.microsoft.com/office/word/2010/wordprocessingShape" xmlns:wpi="http://schemas.microsoft.com/office/word/2010/wordprocessingInk" xmlns:wpg="http://schemas.microsoft.com/office/word/2010/wordprocessingGroup" xmlns:w15="http://schemas.microsoft.com/office/word/2012/wordml" xmlns:w14="http://schemas.microsoft.com/office/word/2010/wordml" xmlns:w="http://schemas.openxmlformats.org/wordprocessingml/2006/main" xmlns:w10="urn:schemas-microsoft-com:office:word" xmlns:wp14="http://schemas.microsoft.com/office/word/2010/wordprocessingDrawing" xmlns:v="urn:schemas-microsoft-com:vml" xmlns:o="urn:schemas-microsoft-com:office:office" xmlns:mc="http://schemas.openxmlformats.org/markup-compatibility/2006" xmlns:wpc="http://schemas.microsoft.com/office/word/2010/wordprocessingCanvas" xmlns="" val="0"/>
                         </a:ext>
                       </a:extLst>
                     </a:blip>
@@ -2661,7 +2639,7 @@
           <w:lang w:eastAsia="hu-HU"/>
         </w:rPr>
         <w:drawing>
-          <wp:inline distT="0" distB="0" distL="0" distR="0" wp14:anchorId="429C29C7" wp14:editId="7BFB8477">
+          <wp:inline distT="0" distB="0" distL="0" distR="0">
             <wp:extent cx="5094605" cy="1151890"/>
             <wp:effectExtent l="0" t="0" r="0" b="0"/>
             <wp:docPr id="7" name="Kép 7"/>
@@ -2681,7 +2659,7 @@
                     <a:blip r:embed="rId14">
                       <a:extLst>
                         <a:ext uri="{28A0092B-C50C-407E-A947-70E740481C1C}">
-                          <a14:useLocalDpi xmlns:a14="http://schemas.microsoft.com/office/drawing/2010/main" val="0"/>
+                          <a14:useLocalDpi xmlns:a14="http://schemas.microsoft.com/office/drawing/2010/main" xmlns:wps="http://schemas.microsoft.com/office/word/2010/wordprocessingShape" xmlns:wpi="http://schemas.microsoft.com/office/word/2010/wordprocessingInk" xmlns:wpg="http://schemas.microsoft.com/office/word/2010/wordprocessingGroup" xmlns:w15="http://schemas.microsoft.com/office/word/2012/wordml" xmlns:w14="http://schemas.microsoft.com/office/word/2010/wordml" xmlns:w="http://schemas.openxmlformats.org/wordprocessingml/2006/main" xmlns:w10="urn:schemas-microsoft-com:office:word" xmlns:wp14="http://schemas.microsoft.com/office/word/2010/wordprocessingDrawing" xmlns:v="urn:schemas-microsoft-com:vml" xmlns:o="urn:schemas-microsoft-com:office:office" xmlns:mc="http://schemas.openxmlformats.org/markup-compatibility/2006" xmlns:wpc="http://schemas.microsoft.com/office/word/2010/wordprocessingCanvas" xmlns="" val="0"/>
                         </a:ext>
                       </a:extLst>
                     </a:blip>
@@ -2770,7 +2748,7 @@
         </w:rPr>
         <w:lastRenderedPageBreak/>
         <w:drawing>
-          <wp:inline distT="0" distB="0" distL="0" distR="0" wp14:anchorId="6CDE6E3A" wp14:editId="2C378555">
+          <wp:inline distT="0" distB="0" distL="0" distR="0">
             <wp:extent cx="5521960" cy="2707640"/>
             <wp:effectExtent l="0" t="0" r="2540" b="0"/>
             <wp:docPr id="4" name="Kép 4"/>
@@ -2790,7 +2768,7 @@
                     <a:blip r:embed="rId15">
                       <a:extLst>
                         <a:ext uri="{28A0092B-C50C-407E-A947-70E740481C1C}">
-                          <a14:useLocalDpi xmlns:a14="http://schemas.microsoft.com/office/drawing/2010/main" val="0"/>
+                          <a14:useLocalDpi xmlns:a14="http://schemas.microsoft.com/office/drawing/2010/main" xmlns:wps="http://schemas.microsoft.com/office/word/2010/wordprocessingShape" xmlns:wpi="http://schemas.microsoft.com/office/word/2010/wordprocessingInk" xmlns:wpg="http://schemas.microsoft.com/office/word/2010/wordprocessingGroup" xmlns:w15="http://schemas.microsoft.com/office/word/2012/wordml" xmlns:w14="http://schemas.microsoft.com/office/word/2010/wordml" xmlns:w="http://schemas.openxmlformats.org/wordprocessingml/2006/main" xmlns:w10="urn:schemas-microsoft-com:office:word" xmlns:wp14="http://schemas.microsoft.com/office/word/2010/wordprocessingDrawing" xmlns:v="urn:schemas-microsoft-com:vml" xmlns:o="urn:schemas-microsoft-com:office:office" xmlns:mc="http://schemas.openxmlformats.org/markup-compatibility/2006" xmlns:wpc="http://schemas.microsoft.com/office/word/2010/wordprocessingCanvas" xmlns="" val="0"/>
                         </a:ext>
                       </a:extLst>
                     </a:blip>
@@ -2885,7 +2863,7 @@
           <w:lang w:eastAsia="hu-HU"/>
         </w:rPr>
         <w:drawing>
-          <wp:inline distT="0" distB="0" distL="0" distR="0" wp14:anchorId="4E82436D" wp14:editId="76619831">
+          <wp:inline distT="0" distB="0" distL="0" distR="0">
             <wp:extent cx="5344160" cy="1270635"/>
             <wp:effectExtent l="0" t="0" r="8890" b="5715"/>
             <wp:docPr id="11" name="Kép 11"/>
@@ -2905,7 +2883,7 @@
                     <a:blip r:embed="rId16">
                       <a:extLst>
                         <a:ext uri="{28A0092B-C50C-407E-A947-70E740481C1C}">
-                          <a14:useLocalDpi xmlns:a14="http://schemas.microsoft.com/office/drawing/2010/main" val="0"/>
+                          <a14:useLocalDpi xmlns:a14="http://schemas.microsoft.com/office/drawing/2010/main" xmlns:wps="http://schemas.microsoft.com/office/word/2010/wordprocessingShape" xmlns:wpi="http://schemas.microsoft.com/office/word/2010/wordprocessingInk" xmlns:wpg="http://schemas.microsoft.com/office/word/2010/wordprocessingGroup" xmlns:w15="http://schemas.microsoft.com/office/word/2012/wordml" xmlns:w14="http://schemas.microsoft.com/office/word/2010/wordml" xmlns:w="http://schemas.openxmlformats.org/wordprocessingml/2006/main" xmlns:w10="urn:schemas-microsoft-com:office:word" xmlns:wp14="http://schemas.microsoft.com/office/word/2010/wordprocessingDrawing" xmlns:v="urn:schemas-microsoft-com:vml" xmlns:o="urn:schemas-microsoft-com:office:office" xmlns:mc="http://schemas.openxmlformats.org/markup-compatibility/2006" xmlns:wpc="http://schemas.microsoft.com/office/word/2010/wordprocessingCanvas" xmlns="" val="0"/>
                         </a:ext>
                       </a:extLst>
                     </a:blip>
@@ -3004,7 +2982,7 @@
           <w:lang w:eastAsia="hu-HU"/>
         </w:rPr>
         <w:drawing>
-          <wp:inline distT="0" distB="0" distL="0" distR="0" wp14:anchorId="145A44F7" wp14:editId="66146F8D">
+          <wp:inline distT="0" distB="0" distL="0" distR="0">
             <wp:extent cx="5426710" cy="1270635"/>
             <wp:effectExtent l="0" t="0" r="2540" b="5715"/>
             <wp:docPr id="12" name="Kép 12"/>
@@ -3024,7 +3002,7 @@
                     <a:blip r:embed="rId17">
                       <a:extLst>
                         <a:ext uri="{28A0092B-C50C-407E-A947-70E740481C1C}">
-                          <a14:useLocalDpi xmlns:a14="http://schemas.microsoft.com/office/drawing/2010/main" val="0"/>
+                          <a14:useLocalDpi xmlns:a14="http://schemas.microsoft.com/office/drawing/2010/main" xmlns:wps="http://schemas.microsoft.com/office/word/2010/wordprocessingShape" xmlns:wpi="http://schemas.microsoft.com/office/word/2010/wordprocessingInk" xmlns:wpg="http://schemas.microsoft.com/office/word/2010/wordprocessingGroup" xmlns:w15="http://schemas.microsoft.com/office/word/2012/wordml" xmlns:w14="http://schemas.microsoft.com/office/word/2010/wordml" xmlns:w="http://schemas.openxmlformats.org/wordprocessingml/2006/main" xmlns:w10="urn:schemas-microsoft-com:office:word" xmlns:wp14="http://schemas.microsoft.com/office/word/2010/wordprocessingDrawing" xmlns:v="urn:schemas-microsoft-com:vml" xmlns:o="urn:schemas-microsoft-com:office:office" xmlns:mc="http://schemas.openxmlformats.org/markup-compatibility/2006" xmlns:wpc="http://schemas.microsoft.com/office/word/2010/wordprocessingCanvas" xmlns="" val="0"/>
                         </a:ext>
                       </a:extLst>
                     </a:blip>
@@ -3124,7 +3102,7 @@
         </w:rPr>
         <w:lastRenderedPageBreak/>
         <w:drawing>
-          <wp:inline distT="0" distB="0" distL="0" distR="0" wp14:anchorId="593B4896" wp14:editId="525C9222">
+          <wp:inline distT="0" distB="0" distL="0" distR="0">
             <wp:extent cx="5943600" cy="2865540"/>
             <wp:effectExtent l="0" t="0" r="0" b="0"/>
             <wp:docPr id="13" name="Kép 13"/>
@@ -3144,7 +3122,7 @@
                     <a:blip r:embed="rId18">
                       <a:extLst>
                         <a:ext uri="{28A0092B-C50C-407E-A947-70E740481C1C}">
-                          <a14:useLocalDpi xmlns:a14="http://schemas.microsoft.com/office/drawing/2010/main" val="0"/>
+                          <a14:useLocalDpi xmlns:a14="http://schemas.microsoft.com/office/drawing/2010/main" xmlns:wps="http://schemas.microsoft.com/office/word/2010/wordprocessingShape" xmlns:wpi="http://schemas.microsoft.com/office/word/2010/wordprocessingInk" xmlns:wpg="http://schemas.microsoft.com/office/word/2010/wordprocessingGroup" xmlns:w15="http://schemas.microsoft.com/office/word/2012/wordml" xmlns:w14="http://schemas.microsoft.com/office/word/2010/wordml" xmlns:w="http://schemas.openxmlformats.org/wordprocessingml/2006/main" xmlns:w10="urn:schemas-microsoft-com:office:word" xmlns:wp14="http://schemas.microsoft.com/office/word/2010/wordprocessingDrawing" xmlns:v="urn:schemas-microsoft-com:vml" xmlns:o="urn:schemas-microsoft-com:office:office" xmlns:mc="http://schemas.openxmlformats.org/markup-compatibility/2006" xmlns:wpc="http://schemas.microsoft.com/office/word/2010/wordprocessingCanvas" xmlns="" val="0"/>
                         </a:ext>
                       </a:extLst>
                     </a:blip>
@@ -3243,7 +3221,7 @@
           <w:lang w:eastAsia="hu-HU"/>
         </w:rPr>
         <w:drawing>
-          <wp:inline distT="0" distB="0" distL="0" distR="0" wp14:anchorId="5DE0D0F7" wp14:editId="14BD8A58">
+          <wp:inline distT="0" distB="0" distL="0" distR="0">
             <wp:extent cx="5771515" cy="2921635"/>
             <wp:effectExtent l="0" t="0" r="635" b="0"/>
             <wp:docPr id="14" name="Kép 14"/>
@@ -3263,7 +3241,7 @@
                     <a:blip r:embed="rId19">
                       <a:extLst>
                         <a:ext uri="{28A0092B-C50C-407E-A947-70E740481C1C}">
-                          <a14:useLocalDpi xmlns:a14="http://schemas.microsoft.com/office/drawing/2010/main" val="0"/>
+                          <a14:useLocalDpi xmlns:a14="http://schemas.microsoft.com/office/drawing/2010/main" xmlns:wps="http://schemas.microsoft.com/office/word/2010/wordprocessingShape" xmlns:wpi="http://schemas.microsoft.com/office/word/2010/wordprocessingInk" xmlns:wpg="http://schemas.microsoft.com/office/word/2010/wordprocessingGroup" xmlns:w15="http://schemas.microsoft.com/office/word/2012/wordml" xmlns:w14="http://schemas.microsoft.com/office/word/2010/wordml" xmlns:w="http://schemas.openxmlformats.org/wordprocessingml/2006/main" xmlns:w10="urn:schemas-microsoft-com:office:word" xmlns:wp14="http://schemas.microsoft.com/office/word/2010/wordprocessingDrawing" xmlns:v="urn:schemas-microsoft-com:vml" xmlns:o="urn:schemas-microsoft-com:office:office" xmlns:mc="http://schemas.openxmlformats.org/markup-compatibility/2006" xmlns:wpc="http://schemas.microsoft.com/office/word/2010/wordprocessingCanvas" xmlns="" val="0"/>
                         </a:ext>
                       </a:extLst>
                     </a:blip>
@@ -3355,7 +3333,7 @@
         </w:rPr>
         <w:lastRenderedPageBreak/>
         <w:drawing>
-          <wp:inline distT="0" distB="0" distL="0" distR="0" wp14:anchorId="664F7B10" wp14:editId="1230FE2A">
+          <wp:inline distT="0" distB="0" distL="0" distR="0">
             <wp:extent cx="5557520" cy="1306195"/>
             <wp:effectExtent l="0" t="0" r="5080" b="8255"/>
             <wp:docPr id="15" name="Kép 15"/>
@@ -3375,7 +3353,7 @@
                     <a:blip r:embed="rId20">
                       <a:extLst>
                         <a:ext uri="{28A0092B-C50C-407E-A947-70E740481C1C}">
-                          <a14:useLocalDpi xmlns:a14="http://schemas.microsoft.com/office/drawing/2010/main" val="0"/>
+                          <a14:useLocalDpi xmlns:a14="http://schemas.microsoft.com/office/drawing/2010/main" xmlns:wps="http://schemas.microsoft.com/office/word/2010/wordprocessingShape" xmlns:wpi="http://schemas.microsoft.com/office/word/2010/wordprocessingInk" xmlns:wpg="http://schemas.microsoft.com/office/word/2010/wordprocessingGroup" xmlns:w15="http://schemas.microsoft.com/office/word/2012/wordml" xmlns:w14="http://schemas.microsoft.com/office/word/2010/wordml" xmlns:w="http://schemas.openxmlformats.org/wordprocessingml/2006/main" xmlns:w10="urn:schemas-microsoft-com:office:word" xmlns:wp14="http://schemas.microsoft.com/office/word/2010/wordprocessingDrawing" xmlns:v="urn:schemas-microsoft-com:vml" xmlns:o="urn:schemas-microsoft-com:office:office" xmlns:mc="http://schemas.openxmlformats.org/markup-compatibility/2006" xmlns:wpc="http://schemas.microsoft.com/office/word/2010/wordprocessingCanvas" xmlns="" val="0"/>
                         </a:ext>
                       </a:extLst>
                     </a:blip>
@@ -3474,7 +3452,7 @@
           <w:lang w:eastAsia="hu-HU"/>
         </w:rPr>
         <w:drawing>
-          <wp:inline distT="0" distB="0" distL="0" distR="0" wp14:anchorId="6A88D8E5" wp14:editId="1EF5B311">
+          <wp:inline distT="0" distB="0" distL="0" distR="0">
             <wp:extent cx="5664835" cy="1424940"/>
             <wp:effectExtent l="0" t="0" r="0" b="3810"/>
             <wp:docPr id="16" name="Kép 16"/>
@@ -3494,7 +3472,7 @@
                     <a:blip r:embed="rId21">
                       <a:extLst>
                         <a:ext uri="{28A0092B-C50C-407E-A947-70E740481C1C}">
-                          <a14:useLocalDpi xmlns:a14="http://schemas.microsoft.com/office/drawing/2010/main" val="0"/>
+                          <a14:useLocalDpi xmlns:a14="http://schemas.microsoft.com/office/drawing/2010/main" xmlns:wps="http://schemas.microsoft.com/office/word/2010/wordprocessingShape" xmlns:wpi="http://schemas.microsoft.com/office/word/2010/wordprocessingInk" xmlns:wpg="http://schemas.microsoft.com/office/word/2010/wordprocessingGroup" xmlns:w15="http://schemas.microsoft.com/office/word/2012/wordml" xmlns:w14="http://schemas.microsoft.com/office/word/2010/wordml" xmlns:w="http://schemas.openxmlformats.org/wordprocessingml/2006/main" xmlns:w10="urn:schemas-microsoft-com:office:word" xmlns:wp14="http://schemas.microsoft.com/office/word/2010/wordprocessingDrawing" xmlns:v="urn:schemas-microsoft-com:vml" xmlns:o="urn:schemas-microsoft-com:office:office" xmlns:mc="http://schemas.openxmlformats.org/markup-compatibility/2006" xmlns:wpc="http://schemas.microsoft.com/office/word/2010/wordprocessingCanvas" xmlns="" val="0"/>
                         </a:ext>
                       </a:extLst>
                     </a:blip>
@@ -3608,7 +3586,7 @@
           <w:lang w:eastAsia="hu-HU"/>
         </w:rPr>
         <w:drawing>
-          <wp:inline distT="0" distB="0" distL="0" distR="0" wp14:anchorId="340B9A95" wp14:editId="3C360EBC">
+          <wp:inline distT="0" distB="0" distL="0" distR="0">
             <wp:extent cx="5759450" cy="1163955"/>
             <wp:effectExtent l="0" t="0" r="0" b="0"/>
             <wp:docPr id="17" name="Kép 17"/>
@@ -3628,7 +3606,7 @@
                     <a:blip r:embed="rId22">
                       <a:extLst>
                         <a:ext uri="{28A0092B-C50C-407E-A947-70E740481C1C}">
-                          <a14:useLocalDpi xmlns:a14="http://schemas.microsoft.com/office/drawing/2010/main" val="0"/>
+                          <a14:useLocalDpi xmlns:a14="http://schemas.microsoft.com/office/drawing/2010/main" xmlns:wps="http://schemas.microsoft.com/office/word/2010/wordprocessingShape" xmlns:wpi="http://schemas.microsoft.com/office/word/2010/wordprocessingInk" xmlns:wpg="http://schemas.microsoft.com/office/word/2010/wordprocessingGroup" xmlns:w15="http://schemas.microsoft.com/office/word/2012/wordml" xmlns:w14="http://schemas.microsoft.com/office/word/2010/wordml" xmlns:w="http://schemas.openxmlformats.org/wordprocessingml/2006/main" xmlns:w10="urn:schemas-microsoft-com:office:word" xmlns:wp14="http://schemas.microsoft.com/office/word/2010/wordprocessingDrawing" xmlns:v="urn:schemas-microsoft-com:vml" xmlns:o="urn:schemas-microsoft-com:office:office" xmlns:mc="http://schemas.openxmlformats.org/markup-compatibility/2006" xmlns:wpc="http://schemas.microsoft.com/office/word/2010/wordprocessingCanvas" xmlns="" val="0"/>
                         </a:ext>
                       </a:extLst>
                     </a:blip>
@@ -3709,13 +3687,7 @@
         <w:t>–</w:t>
       </w:r>
       <w:r>
-        <w:t xml:space="preserve"> Játékos</w:t>
-      </w:r>
-      <w:r>
-        <w:t xml:space="preserve"> </w:t>
-      </w:r>
-      <w:r>
-        <w:t>kezelő</w:t>
+        <w:t xml:space="preserve"> Játékoskezelő</w:t>
       </w:r>
     </w:p>
     <w:p>
@@ -3739,7 +3711,7 @@
           <w:lang w:eastAsia="hu-HU"/>
         </w:rPr>
         <w:drawing>
-          <wp:inline distT="0" distB="0" distL="0" distR="0" wp14:anchorId="049BABCA" wp14:editId="631A0EB7">
+          <wp:inline distT="0" distB="0" distL="0" distR="0">
             <wp:extent cx="4880610" cy="1555750"/>
             <wp:effectExtent l="0" t="0" r="0" b="6350"/>
             <wp:docPr id="18" name="Kép 18"/>
@@ -3759,7 +3731,7 @@
                     <a:blip r:embed="rId23">
                       <a:extLst>
                         <a:ext uri="{28A0092B-C50C-407E-A947-70E740481C1C}">
-                          <a14:useLocalDpi xmlns:a14="http://schemas.microsoft.com/office/drawing/2010/main" val="0"/>
+                          <a14:useLocalDpi xmlns:a14="http://schemas.microsoft.com/office/drawing/2010/main" xmlns:wps="http://schemas.microsoft.com/office/word/2010/wordprocessingShape" xmlns:wpi="http://schemas.microsoft.com/office/word/2010/wordprocessingInk" xmlns:wpg="http://schemas.microsoft.com/office/word/2010/wordprocessingGroup" xmlns:w15="http://schemas.microsoft.com/office/word/2012/wordml" xmlns:w14="http://schemas.microsoft.com/office/word/2010/wordml" xmlns:w="http://schemas.openxmlformats.org/wordprocessingml/2006/main" xmlns:w10="urn:schemas-microsoft-com:office:word" xmlns:wp14="http://schemas.microsoft.com/office/word/2010/wordprocessingDrawing" xmlns:v="urn:schemas-microsoft-com:vml" xmlns:o="urn:schemas-microsoft-com:office:office" xmlns:mc="http://schemas.openxmlformats.org/markup-compatibility/2006" xmlns:wpc="http://schemas.microsoft.com/office/word/2010/wordprocessingCanvas" xmlns="" val="0"/>
                         </a:ext>
                       </a:extLst>
                     </a:blip>
@@ -3851,7 +3823,7 @@
         </w:rPr>
         <w:lastRenderedPageBreak/>
         <w:drawing>
-          <wp:inline distT="0" distB="0" distL="0" distR="0" wp14:anchorId="0EB982A7" wp14:editId="7DD5EB99">
+          <wp:inline distT="0" distB="0" distL="0" distR="0">
             <wp:extent cx="5284470" cy="1151890"/>
             <wp:effectExtent l="0" t="0" r="0" b="0"/>
             <wp:docPr id="19" name="Kép 19"/>
@@ -3871,7 +3843,7 @@
                     <a:blip r:embed="rId24">
                       <a:extLst>
                         <a:ext uri="{28A0092B-C50C-407E-A947-70E740481C1C}">
-                          <a14:useLocalDpi xmlns:a14="http://schemas.microsoft.com/office/drawing/2010/main" val="0"/>
+                          <a14:useLocalDpi xmlns:a14="http://schemas.microsoft.com/office/drawing/2010/main" xmlns:wps="http://schemas.microsoft.com/office/word/2010/wordprocessingShape" xmlns:wpi="http://schemas.microsoft.com/office/word/2010/wordprocessingInk" xmlns:wpg="http://schemas.microsoft.com/office/word/2010/wordprocessingGroup" xmlns:w15="http://schemas.microsoft.com/office/word/2012/wordml" xmlns:w14="http://schemas.microsoft.com/office/word/2010/wordml" xmlns:w="http://schemas.openxmlformats.org/wordprocessingml/2006/main" xmlns:w10="urn:schemas-microsoft-com:office:word" xmlns:wp14="http://schemas.microsoft.com/office/word/2010/wordprocessingDrawing" xmlns:v="urn:schemas-microsoft-com:vml" xmlns:o="urn:schemas-microsoft-com:office:office" xmlns:mc="http://schemas.openxmlformats.org/markup-compatibility/2006" xmlns:wpc="http://schemas.microsoft.com/office/word/2010/wordprocessingCanvas" xmlns="" val="0"/>
                         </a:ext>
                       </a:extLst>
                     </a:blip>
@@ -3970,7 +3942,7 @@
           <w:lang w:eastAsia="hu-HU"/>
         </w:rPr>
         <w:drawing>
-          <wp:inline distT="0" distB="0" distL="0" distR="0" wp14:anchorId="366DA7AD" wp14:editId="27C65B23">
+          <wp:inline distT="0" distB="0" distL="0" distR="0">
             <wp:extent cx="4965700" cy="3806190"/>
             <wp:effectExtent l="0" t="0" r="6350" b="3810"/>
             <wp:docPr id="8" name="Kép 8"/>
@@ -3990,7 +3962,7 @@
                     <a:blip r:embed="rId25">
                       <a:extLst>
                         <a:ext uri="{28A0092B-C50C-407E-A947-70E740481C1C}">
-                          <a14:useLocalDpi xmlns:a14="http://schemas.microsoft.com/office/drawing/2010/main" val="0"/>
+                          <a14:useLocalDpi xmlns:a14="http://schemas.microsoft.com/office/drawing/2010/main" xmlns:wps="http://schemas.microsoft.com/office/word/2010/wordprocessingShape" xmlns:wpi="http://schemas.microsoft.com/office/word/2010/wordprocessingInk" xmlns:wpg="http://schemas.microsoft.com/office/word/2010/wordprocessingGroup" xmlns:w15="http://schemas.microsoft.com/office/word/2012/wordml" xmlns:w14="http://schemas.microsoft.com/office/word/2010/wordml" xmlns:w="http://schemas.openxmlformats.org/wordprocessingml/2006/main" xmlns:w10="urn:schemas-microsoft-com:office:word" xmlns:wp14="http://schemas.microsoft.com/office/word/2010/wordprocessingDrawing" xmlns:v="urn:schemas-microsoft-com:vml" xmlns:o="urn:schemas-microsoft-com:office:office" xmlns:mc="http://schemas.openxmlformats.org/markup-compatibility/2006" xmlns:wpc="http://schemas.microsoft.com/office/word/2010/wordprocessingCanvas" xmlns="" val="0"/>
                         </a:ext>
                       </a:extLst>
                     </a:blip>
@@ -4087,7 +4059,7 @@
       <w:pPr>
         <w:pStyle w:val="Cmsor2"/>
       </w:pPr>
-      <w:bookmarkStart w:id="9" w:name="_Toc372735394"/>
+      <w:bookmarkStart w:id="9" w:name="_Toc373522083"/>
       <w:r>
         <w:lastRenderedPageBreak/>
         <w:t>A rendszer működése</w:t>
@@ -4138,7 +4110,7 @@
           <w:lang w:eastAsia="hu-HU"/>
         </w:rPr>
         <w:drawing>
-          <wp:inline distT="0" distB="0" distL="0" distR="0" wp14:anchorId="0DBFC3FB" wp14:editId="10CE31DB">
+          <wp:inline distT="0" distB="0" distL="0" distR="0">
             <wp:extent cx="5943600" cy="3575783"/>
             <wp:effectExtent l="0" t="0" r="0" b="5715"/>
             <wp:docPr id="20" name="Kép 20"/>
@@ -4158,7 +4130,7 @@
                     <a:blip r:embed="rId26">
                       <a:extLst>
                         <a:ext uri="{28A0092B-C50C-407E-A947-70E740481C1C}">
-                          <a14:useLocalDpi xmlns:a14="http://schemas.microsoft.com/office/drawing/2010/main" val="0"/>
+                          <a14:useLocalDpi xmlns:a14="http://schemas.microsoft.com/office/drawing/2010/main" xmlns:wps="http://schemas.microsoft.com/office/word/2010/wordprocessingShape" xmlns:wpi="http://schemas.microsoft.com/office/word/2010/wordprocessingInk" xmlns:wpg="http://schemas.microsoft.com/office/word/2010/wordprocessingGroup" xmlns:w15="http://schemas.microsoft.com/office/word/2012/wordml" xmlns:w14="http://schemas.microsoft.com/office/word/2010/wordml" xmlns:w="http://schemas.openxmlformats.org/wordprocessingml/2006/main" xmlns:w10="urn:schemas-microsoft-com:office:word" xmlns:wp14="http://schemas.microsoft.com/office/word/2010/wordprocessingDrawing" xmlns:v="urn:schemas-microsoft-com:vml" xmlns:o="urn:schemas-microsoft-com:office:office" xmlns:mc="http://schemas.openxmlformats.org/markup-compatibility/2006" xmlns:wpc="http://schemas.microsoft.com/office/word/2010/wordprocessingCanvas" xmlns="" val="0"/>
                         </a:ext>
                       </a:extLst>
                     </a:blip>
@@ -4258,7 +4230,7 @@
         </w:rPr>
         <w:lastRenderedPageBreak/>
         <w:drawing>
-          <wp:inline distT="0" distB="0" distL="0" distR="0" wp14:anchorId="2F6FEE28" wp14:editId="74105111">
+          <wp:inline distT="0" distB="0" distL="0" distR="0">
             <wp:extent cx="5177790" cy="3836035"/>
             <wp:effectExtent l="0" t="0" r="3810" b="0"/>
             <wp:docPr id="21" name="Kép 21"/>
@@ -4278,7 +4250,7 @@
                     <a:blip r:embed="rId27">
                       <a:extLst>
                         <a:ext uri="{28A0092B-C50C-407E-A947-70E740481C1C}">
-                          <a14:useLocalDpi xmlns:a14="http://schemas.microsoft.com/office/drawing/2010/main" val="0"/>
+                          <a14:useLocalDpi xmlns:a14="http://schemas.microsoft.com/office/drawing/2010/main" xmlns:wps="http://schemas.microsoft.com/office/word/2010/wordprocessingShape" xmlns:wpi="http://schemas.microsoft.com/office/word/2010/wordprocessingInk" xmlns:wpg="http://schemas.microsoft.com/office/word/2010/wordprocessingGroup" xmlns:w15="http://schemas.microsoft.com/office/word/2012/wordml" xmlns:w14="http://schemas.microsoft.com/office/word/2010/wordml" xmlns:w="http://schemas.openxmlformats.org/wordprocessingml/2006/main" xmlns:w10="urn:schemas-microsoft-com:office:word" xmlns:wp14="http://schemas.microsoft.com/office/word/2010/wordprocessingDrawing" xmlns:v="urn:schemas-microsoft-com:vml" xmlns:o="urn:schemas-microsoft-com:office:office" xmlns:mc="http://schemas.openxmlformats.org/markup-compatibility/2006" xmlns:wpc="http://schemas.microsoft.com/office/word/2010/wordprocessingCanvas" xmlns="" val="0"/>
                         </a:ext>
                       </a:extLst>
                     </a:blip>
@@ -4377,7 +4349,7 @@
           <w:lang w:eastAsia="hu-HU"/>
         </w:rPr>
         <w:drawing>
-          <wp:inline distT="0" distB="0" distL="0" distR="0" wp14:anchorId="2478FFA4" wp14:editId="50F3F90A">
+          <wp:inline distT="0" distB="0" distL="0" distR="0">
             <wp:extent cx="4869180" cy="3230245"/>
             <wp:effectExtent l="0" t="0" r="7620" b="8255"/>
             <wp:docPr id="22" name="Kép 22"/>
@@ -4397,7 +4369,7 @@
                     <a:blip r:embed="rId28">
                       <a:extLst>
                         <a:ext uri="{28A0092B-C50C-407E-A947-70E740481C1C}">
-                          <a14:useLocalDpi xmlns:a14="http://schemas.microsoft.com/office/drawing/2010/main" val="0"/>
+                          <a14:useLocalDpi xmlns:a14="http://schemas.microsoft.com/office/drawing/2010/main" xmlns:wps="http://schemas.microsoft.com/office/word/2010/wordprocessingShape" xmlns:wpi="http://schemas.microsoft.com/office/word/2010/wordprocessingInk" xmlns:wpg="http://schemas.microsoft.com/office/word/2010/wordprocessingGroup" xmlns:w15="http://schemas.microsoft.com/office/word/2012/wordml" xmlns:w14="http://schemas.microsoft.com/office/word/2010/wordml" xmlns:w="http://schemas.openxmlformats.org/wordprocessingml/2006/main" xmlns:w10="urn:schemas-microsoft-com:office:word" xmlns:wp14="http://schemas.microsoft.com/office/word/2010/wordprocessingDrawing" xmlns:v="urn:schemas-microsoft-com:vml" xmlns:o="urn:schemas-microsoft-com:office:office" xmlns:mc="http://schemas.openxmlformats.org/markup-compatibility/2006" xmlns:wpc="http://schemas.microsoft.com/office/word/2010/wordprocessingCanvas" xmlns="" val="0"/>
                         </a:ext>
                       </a:extLst>
                     </a:blip>
@@ -4489,7 +4461,7 @@
         </w:rPr>
         <w:lastRenderedPageBreak/>
         <w:drawing>
-          <wp:inline distT="0" distB="0" distL="0" distR="0" wp14:anchorId="1CBF5A82" wp14:editId="73FFE6D8">
+          <wp:inline distT="0" distB="0" distL="0" distR="0">
             <wp:extent cx="4417695" cy="3491230"/>
             <wp:effectExtent l="0" t="0" r="1905" b="0"/>
             <wp:docPr id="23" name="Kép 23"/>
@@ -4509,7 +4481,7 @@
                     <a:blip r:embed="rId29">
                       <a:extLst>
                         <a:ext uri="{28A0092B-C50C-407E-A947-70E740481C1C}">
-                          <a14:useLocalDpi xmlns:a14="http://schemas.microsoft.com/office/drawing/2010/main" val="0"/>
+                          <a14:useLocalDpi xmlns:a14="http://schemas.microsoft.com/office/drawing/2010/main" xmlns:wps="http://schemas.microsoft.com/office/word/2010/wordprocessingShape" xmlns:wpi="http://schemas.microsoft.com/office/word/2010/wordprocessingInk" xmlns:wpg="http://schemas.microsoft.com/office/word/2010/wordprocessingGroup" xmlns:w15="http://schemas.microsoft.com/office/word/2012/wordml" xmlns:w14="http://schemas.microsoft.com/office/word/2010/wordml" xmlns:w="http://schemas.openxmlformats.org/wordprocessingml/2006/main" xmlns:w10="urn:schemas-microsoft-com:office:word" xmlns:wp14="http://schemas.microsoft.com/office/word/2010/wordprocessingDrawing" xmlns:v="urn:schemas-microsoft-com:vml" xmlns:o="urn:schemas-microsoft-com:office:office" xmlns:mc="http://schemas.openxmlformats.org/markup-compatibility/2006" xmlns:wpc="http://schemas.microsoft.com/office/word/2010/wordprocessingCanvas" xmlns="" val="0"/>
                         </a:ext>
                       </a:extLst>
                     </a:blip>
@@ -4608,7 +4580,7 @@
           <w:lang w:eastAsia="hu-HU"/>
         </w:rPr>
         <w:drawing>
-          <wp:inline distT="0" distB="0" distL="0" distR="0" wp14:anchorId="65CCA3BA" wp14:editId="76B20B28">
+          <wp:inline distT="0" distB="0" distL="0" distR="0">
             <wp:extent cx="5943600" cy="3703005"/>
             <wp:effectExtent l="0" t="0" r="0" b="0"/>
             <wp:docPr id="24" name="Kép 24"/>
@@ -4628,7 +4600,7 @@
                     <a:blip r:embed="rId30">
                       <a:extLst>
                         <a:ext uri="{28A0092B-C50C-407E-A947-70E740481C1C}">
-                          <a14:useLocalDpi xmlns:a14="http://schemas.microsoft.com/office/drawing/2010/main" val="0"/>
+                          <a14:useLocalDpi xmlns:a14="http://schemas.microsoft.com/office/drawing/2010/main" xmlns:wps="http://schemas.microsoft.com/office/word/2010/wordprocessingShape" xmlns:wpi="http://schemas.microsoft.com/office/word/2010/wordprocessingInk" xmlns:wpg="http://schemas.microsoft.com/office/word/2010/wordprocessingGroup" xmlns:w15="http://schemas.microsoft.com/office/word/2012/wordml" xmlns:w14="http://schemas.microsoft.com/office/word/2010/wordml" xmlns:w="http://schemas.openxmlformats.org/wordprocessingml/2006/main" xmlns:w10="urn:schemas-microsoft-com:office:word" xmlns:wp14="http://schemas.microsoft.com/office/word/2010/wordprocessingDrawing" xmlns:v="urn:schemas-microsoft-com:vml" xmlns:o="urn:schemas-microsoft-com:office:office" xmlns:mc="http://schemas.openxmlformats.org/markup-compatibility/2006" xmlns:wpc="http://schemas.microsoft.com/office/word/2010/wordprocessingCanvas" xmlns="" val="0"/>
                         </a:ext>
                       </a:extLst>
                     </a:blip>
@@ -4720,7 +4692,7 @@
         </w:rPr>
         <w:lastRenderedPageBreak/>
         <w:drawing>
-          <wp:inline distT="0" distB="0" distL="0" distR="0" wp14:anchorId="052DD208" wp14:editId="49DF2D4F">
+          <wp:inline distT="0" distB="0" distL="0" distR="0">
             <wp:extent cx="3432175" cy="2553335"/>
             <wp:effectExtent l="0" t="0" r="0" b="0"/>
             <wp:docPr id="25" name="Kép 25"/>
@@ -4740,7 +4712,7 @@
                     <a:blip r:embed="rId31">
                       <a:extLst>
                         <a:ext uri="{28A0092B-C50C-407E-A947-70E740481C1C}">
-                          <a14:useLocalDpi xmlns:a14="http://schemas.microsoft.com/office/drawing/2010/main" val="0"/>
+                          <a14:useLocalDpi xmlns:a14="http://schemas.microsoft.com/office/drawing/2010/main" xmlns:wps="http://schemas.microsoft.com/office/word/2010/wordprocessingShape" xmlns:wpi="http://schemas.microsoft.com/office/word/2010/wordprocessingInk" xmlns:wpg="http://schemas.microsoft.com/office/word/2010/wordprocessingGroup" xmlns:w15="http://schemas.microsoft.com/office/word/2012/wordml" xmlns:w14="http://schemas.microsoft.com/office/word/2010/wordml" xmlns:w="http://schemas.openxmlformats.org/wordprocessingml/2006/main" xmlns:w10="urn:schemas-microsoft-com:office:word" xmlns:wp14="http://schemas.microsoft.com/office/word/2010/wordprocessingDrawing" xmlns:v="urn:schemas-microsoft-com:vml" xmlns:o="urn:schemas-microsoft-com:office:office" xmlns:mc="http://schemas.openxmlformats.org/markup-compatibility/2006" xmlns:wpc="http://schemas.microsoft.com/office/word/2010/wordprocessingCanvas" xmlns="" val="0"/>
                         </a:ext>
                       </a:extLst>
                     </a:blip>
@@ -4838,7 +4810,7 @@
           <w:lang w:eastAsia="hu-HU"/>
         </w:rPr>
         <w:drawing>
-          <wp:inline distT="0" distB="0" distL="0" distR="0" wp14:anchorId="19A79718" wp14:editId="4D5C34FB">
+          <wp:inline distT="0" distB="0" distL="0" distR="0">
             <wp:extent cx="5771515" cy="3526790"/>
             <wp:effectExtent l="0" t="0" r="635" b="0"/>
             <wp:docPr id="26" name="Kép 26"/>
@@ -4858,7 +4830,7 @@
                     <a:blip r:embed="rId32">
                       <a:extLst>
                         <a:ext uri="{28A0092B-C50C-407E-A947-70E740481C1C}">
-                          <a14:useLocalDpi xmlns:a14="http://schemas.microsoft.com/office/drawing/2010/main" val="0"/>
+                          <a14:useLocalDpi xmlns:a14="http://schemas.microsoft.com/office/drawing/2010/main" xmlns:wps="http://schemas.microsoft.com/office/word/2010/wordprocessingShape" xmlns:wpi="http://schemas.microsoft.com/office/word/2010/wordprocessingInk" xmlns:wpg="http://schemas.microsoft.com/office/word/2010/wordprocessingGroup" xmlns:w15="http://schemas.microsoft.com/office/word/2012/wordml" xmlns:w14="http://schemas.microsoft.com/office/word/2010/wordml" xmlns:w="http://schemas.openxmlformats.org/wordprocessingml/2006/main" xmlns:w10="urn:schemas-microsoft-com:office:word" xmlns:wp14="http://schemas.microsoft.com/office/word/2010/wordprocessingDrawing" xmlns:v="urn:schemas-microsoft-com:vml" xmlns:o="urn:schemas-microsoft-com:office:office" xmlns:mc="http://schemas.openxmlformats.org/markup-compatibility/2006" xmlns:wpc="http://schemas.microsoft.com/office/word/2010/wordprocessingCanvas" xmlns="" val="0"/>
                         </a:ext>
                       </a:extLst>
                     </a:blip>
@@ -4958,7 +4930,7 @@
         </w:rPr>
         <w:lastRenderedPageBreak/>
         <w:drawing>
-          <wp:inline distT="0" distB="0" distL="0" distR="0" wp14:anchorId="1034A205" wp14:editId="4E3864D2">
+          <wp:inline distT="0" distB="0" distL="0" distR="0">
             <wp:extent cx="3788410" cy="2695575"/>
             <wp:effectExtent l="0" t="0" r="2540" b="9525"/>
             <wp:docPr id="27" name="Kép 27"/>
@@ -4978,7 +4950,7 @@
                     <a:blip r:embed="rId33">
                       <a:extLst>
                         <a:ext uri="{28A0092B-C50C-407E-A947-70E740481C1C}">
-                          <a14:useLocalDpi xmlns:a14="http://schemas.microsoft.com/office/drawing/2010/main" val="0"/>
+                          <a14:useLocalDpi xmlns:a14="http://schemas.microsoft.com/office/drawing/2010/main" xmlns:wps="http://schemas.microsoft.com/office/word/2010/wordprocessingShape" xmlns:wpi="http://schemas.microsoft.com/office/word/2010/wordprocessingInk" xmlns:wpg="http://schemas.microsoft.com/office/word/2010/wordprocessingGroup" xmlns:w15="http://schemas.microsoft.com/office/word/2012/wordml" xmlns:w14="http://schemas.microsoft.com/office/word/2010/wordml" xmlns:w="http://schemas.openxmlformats.org/wordprocessingml/2006/main" xmlns:w10="urn:schemas-microsoft-com:office:word" xmlns:wp14="http://schemas.microsoft.com/office/word/2010/wordprocessingDrawing" xmlns:v="urn:schemas-microsoft-com:vml" xmlns:o="urn:schemas-microsoft-com:office:office" xmlns:mc="http://schemas.openxmlformats.org/markup-compatibility/2006" xmlns:wpc="http://schemas.microsoft.com/office/word/2010/wordprocessingCanvas" xmlns="" val="0"/>
                         </a:ext>
                       </a:extLst>
                     </a:blip>
@@ -5077,7 +5049,7 @@
           <w:lang w:eastAsia="hu-HU"/>
         </w:rPr>
         <w:drawing>
-          <wp:inline distT="0" distB="0" distL="0" distR="0" wp14:anchorId="224744FD" wp14:editId="232E592E">
+          <wp:inline distT="0" distB="0" distL="0" distR="0">
             <wp:extent cx="3467735" cy="2470150"/>
             <wp:effectExtent l="0" t="0" r="0" b="6350"/>
             <wp:docPr id="28" name="Kép 28"/>
@@ -5097,7 +5069,7 @@
                     <a:blip r:embed="rId34">
                       <a:extLst>
                         <a:ext uri="{28A0092B-C50C-407E-A947-70E740481C1C}">
-                          <a14:useLocalDpi xmlns:a14="http://schemas.microsoft.com/office/drawing/2010/main" val="0"/>
+                          <a14:useLocalDpi xmlns:a14="http://schemas.microsoft.com/office/drawing/2010/main" xmlns:wps="http://schemas.microsoft.com/office/word/2010/wordprocessingShape" xmlns:wpi="http://schemas.microsoft.com/office/word/2010/wordprocessingInk" xmlns:wpg="http://schemas.microsoft.com/office/word/2010/wordprocessingGroup" xmlns:w15="http://schemas.microsoft.com/office/word/2012/wordml" xmlns:w14="http://schemas.microsoft.com/office/word/2010/wordml" xmlns:w="http://schemas.openxmlformats.org/wordprocessingml/2006/main" xmlns:w10="urn:schemas-microsoft-com:office:word" xmlns:wp14="http://schemas.microsoft.com/office/word/2010/wordprocessingDrawing" xmlns:v="urn:schemas-microsoft-com:vml" xmlns:o="urn:schemas-microsoft-com:office:office" xmlns:mc="http://schemas.openxmlformats.org/markup-compatibility/2006" xmlns:wpc="http://schemas.microsoft.com/office/word/2010/wordprocessingCanvas" xmlns="" val="0"/>
                         </a:ext>
                       </a:extLst>
                     </a:blip>
@@ -5197,7 +5169,7 @@
         </w:rPr>
         <w:lastRenderedPageBreak/>
         <w:drawing>
-          <wp:inline distT="0" distB="0" distL="0" distR="0" wp14:anchorId="103390B5" wp14:editId="25432FD2">
+          <wp:inline distT="0" distB="0" distL="0" distR="0">
             <wp:extent cx="4037330" cy="2992755"/>
             <wp:effectExtent l="0" t="0" r="1270" b="0"/>
             <wp:docPr id="29" name="Kép 29"/>
@@ -5217,7 +5189,7 @@
                     <a:blip r:embed="rId35">
                       <a:extLst>
                         <a:ext uri="{28A0092B-C50C-407E-A947-70E740481C1C}">
-                          <a14:useLocalDpi xmlns:a14="http://schemas.microsoft.com/office/drawing/2010/main" val="0"/>
+                          <a14:useLocalDpi xmlns:a14="http://schemas.microsoft.com/office/drawing/2010/main" xmlns:wps="http://schemas.microsoft.com/office/word/2010/wordprocessingShape" xmlns:wpi="http://schemas.microsoft.com/office/word/2010/wordprocessingInk" xmlns:wpg="http://schemas.microsoft.com/office/word/2010/wordprocessingGroup" xmlns:w15="http://schemas.microsoft.com/office/word/2012/wordml" xmlns:w14="http://schemas.microsoft.com/office/word/2010/wordml" xmlns:w="http://schemas.openxmlformats.org/wordprocessingml/2006/main" xmlns:w10="urn:schemas-microsoft-com:office:word" xmlns:wp14="http://schemas.microsoft.com/office/word/2010/wordprocessingDrawing" xmlns:v="urn:schemas-microsoft-com:vml" xmlns:o="urn:schemas-microsoft-com:office:office" xmlns:mc="http://schemas.openxmlformats.org/markup-compatibility/2006" xmlns:wpc="http://schemas.microsoft.com/office/word/2010/wordprocessingCanvas" xmlns="" val="0"/>
                         </a:ext>
                       </a:extLst>
                     </a:blip>
@@ -5316,7 +5288,7 @@
           <w:lang w:eastAsia="hu-HU"/>
         </w:rPr>
         <w:drawing>
-          <wp:inline distT="0" distB="0" distL="0" distR="0" wp14:anchorId="26ABE5B0" wp14:editId="2B9760D0">
+          <wp:inline distT="0" distB="0" distL="0" distR="0">
             <wp:extent cx="4346575" cy="2921635"/>
             <wp:effectExtent l="0" t="0" r="0" b="0"/>
             <wp:docPr id="30" name="Kép 30"/>
@@ -5336,7 +5308,7 @@
                     <a:blip r:embed="rId36">
                       <a:extLst>
                         <a:ext uri="{28A0092B-C50C-407E-A947-70E740481C1C}">
-                          <a14:useLocalDpi xmlns:a14="http://schemas.microsoft.com/office/drawing/2010/main" val="0"/>
+                          <a14:useLocalDpi xmlns:a14="http://schemas.microsoft.com/office/drawing/2010/main" xmlns:wps="http://schemas.microsoft.com/office/word/2010/wordprocessingShape" xmlns:wpi="http://schemas.microsoft.com/office/word/2010/wordprocessingInk" xmlns:wpg="http://schemas.microsoft.com/office/word/2010/wordprocessingGroup" xmlns:w15="http://schemas.microsoft.com/office/word/2012/wordml" xmlns:w14="http://schemas.microsoft.com/office/word/2010/wordml" xmlns:w="http://schemas.openxmlformats.org/wordprocessingml/2006/main" xmlns:w10="urn:schemas-microsoft-com:office:word" xmlns:wp14="http://schemas.microsoft.com/office/word/2010/wordprocessingDrawing" xmlns:v="urn:schemas-microsoft-com:vml" xmlns:o="urn:schemas-microsoft-com:office:office" xmlns:mc="http://schemas.openxmlformats.org/markup-compatibility/2006" xmlns:wpc="http://schemas.microsoft.com/office/word/2010/wordprocessingCanvas" xmlns="" val="0"/>
                         </a:ext>
                       </a:extLst>
                     </a:blip>
@@ -5436,7 +5408,7 @@
         </w:rPr>
         <w:lastRenderedPageBreak/>
         <w:drawing>
-          <wp:inline distT="0" distB="0" distL="0" distR="0" wp14:anchorId="2B3387BF" wp14:editId="72EB7C6E">
+          <wp:inline distT="0" distB="0" distL="0" distR="0">
             <wp:extent cx="5034915" cy="3004185"/>
             <wp:effectExtent l="0" t="0" r="0" b="5715"/>
             <wp:docPr id="31" name="Kép 31"/>
@@ -5456,7 +5428,7 @@
                     <a:blip r:embed="rId37">
                       <a:extLst>
                         <a:ext uri="{28A0092B-C50C-407E-A947-70E740481C1C}">
-                          <a14:useLocalDpi xmlns:a14="http://schemas.microsoft.com/office/drawing/2010/main" val="0"/>
+                          <a14:useLocalDpi xmlns:a14="http://schemas.microsoft.com/office/drawing/2010/main" xmlns:wps="http://schemas.microsoft.com/office/word/2010/wordprocessingShape" xmlns:wpi="http://schemas.microsoft.com/office/word/2010/wordprocessingInk" xmlns:wpg="http://schemas.microsoft.com/office/word/2010/wordprocessingGroup" xmlns:w15="http://schemas.microsoft.com/office/word/2012/wordml" xmlns:w14="http://schemas.microsoft.com/office/word/2010/wordml" xmlns:w="http://schemas.openxmlformats.org/wordprocessingml/2006/main" xmlns:w10="urn:schemas-microsoft-com:office:word" xmlns:wp14="http://schemas.microsoft.com/office/word/2010/wordprocessingDrawing" xmlns:v="urn:schemas-microsoft-com:vml" xmlns:o="urn:schemas-microsoft-com:office:office" xmlns:mc="http://schemas.openxmlformats.org/markup-compatibility/2006" xmlns:wpc="http://schemas.microsoft.com/office/word/2010/wordprocessingCanvas" xmlns="" val="0"/>
                         </a:ext>
                       </a:extLst>
                     </a:blip>
@@ -5555,7 +5527,7 @@
           <w:lang w:eastAsia="hu-HU"/>
         </w:rPr>
         <w:drawing>
-          <wp:inline distT="0" distB="0" distL="0" distR="0" wp14:anchorId="327DBE00" wp14:editId="1CEED19B">
+          <wp:inline distT="0" distB="0" distL="0" distR="0">
             <wp:extent cx="4916170" cy="3669665"/>
             <wp:effectExtent l="0" t="0" r="0" b="6985"/>
             <wp:docPr id="32" name="Kép 32"/>
@@ -5575,7 +5547,7 @@
                     <a:blip r:embed="rId38">
                       <a:extLst>
                         <a:ext uri="{28A0092B-C50C-407E-A947-70E740481C1C}">
-                          <a14:useLocalDpi xmlns:a14="http://schemas.microsoft.com/office/drawing/2010/main" val="0"/>
+                          <a14:useLocalDpi xmlns:a14="http://schemas.microsoft.com/office/drawing/2010/main" xmlns:wps="http://schemas.microsoft.com/office/word/2010/wordprocessingShape" xmlns:wpi="http://schemas.microsoft.com/office/word/2010/wordprocessingInk" xmlns:wpg="http://schemas.microsoft.com/office/word/2010/wordprocessingGroup" xmlns:w15="http://schemas.microsoft.com/office/word/2012/wordml" xmlns:w14="http://schemas.microsoft.com/office/word/2010/wordml" xmlns:w="http://schemas.openxmlformats.org/wordprocessingml/2006/main" xmlns:w10="urn:schemas-microsoft-com:office:word" xmlns:wp14="http://schemas.microsoft.com/office/word/2010/wordprocessingDrawing" xmlns:v="urn:schemas-microsoft-com:vml" xmlns:o="urn:schemas-microsoft-com:office:office" xmlns:mc="http://schemas.openxmlformats.org/markup-compatibility/2006" xmlns:wpc="http://schemas.microsoft.com/office/word/2010/wordprocessingCanvas" xmlns="" val="0"/>
                         </a:ext>
                       </a:extLst>
                     </a:blip>
@@ -5665,7 +5637,7 @@
       <w:pPr>
         <w:pStyle w:val="Cmsor2"/>
       </w:pPr>
-      <w:bookmarkStart w:id="10" w:name="_Toc372735395"/>
+      <w:bookmarkStart w:id="10" w:name="_Toc373522084"/>
       <w:r>
         <w:lastRenderedPageBreak/>
         <w:t>A rendszer szerkezete</w:t>
@@ -5715,7 +5687,7 @@
                     <a:blip r:embed="rId39">
                       <a:extLst>
                         <a:ext uri="{28A0092B-C50C-407E-A947-70E740481C1C}">
-                          <a14:useLocalDpi xmlns:a14="http://schemas.microsoft.com/office/drawing/2010/main" val="0"/>
+                          <a14:useLocalDpi xmlns:a14="http://schemas.microsoft.com/office/drawing/2010/main" xmlns:wps="http://schemas.microsoft.com/office/word/2010/wordprocessingShape" xmlns:wpi="http://schemas.microsoft.com/office/word/2010/wordprocessingInk" xmlns:wpg="http://schemas.microsoft.com/office/word/2010/wordprocessingGroup" xmlns:w15="http://schemas.microsoft.com/office/word/2012/wordml" xmlns:w14="http://schemas.microsoft.com/office/word/2010/wordml" xmlns:w="http://schemas.openxmlformats.org/wordprocessingml/2006/main" xmlns:w10="urn:schemas-microsoft-com:office:word" xmlns:wp14="http://schemas.microsoft.com/office/word/2010/wordprocessingDrawing" xmlns:v="urn:schemas-microsoft-com:vml" xmlns:o="urn:schemas-microsoft-com:office:office" xmlns:mc="http://schemas.openxmlformats.org/markup-compatibility/2006" xmlns:wpc="http://schemas.microsoft.com/office/word/2010/wordprocessingCanvas" xmlns="" val="0"/>
                         </a:ext>
                       </a:extLst>
                     </a:blip>
@@ -5756,7 +5728,7 @@
       <w:pPr>
         <w:pStyle w:val="Cmsor2"/>
       </w:pPr>
-      <w:bookmarkStart w:id="11" w:name="_Toc372735396"/>
+      <w:bookmarkStart w:id="11" w:name="_Toc373522085"/>
       <w:r>
         <w:lastRenderedPageBreak/>
         <w:t>Adatkezelő alrendszer részletezése</w:t>
@@ -5784,7 +5756,7 @@
           <w:lang w:eastAsia="hu-HU"/>
         </w:rPr>
         <w:drawing>
-          <wp:inline distT="0" distB="0" distL="0" distR="0" wp14:anchorId="65CF4D8E" wp14:editId="5CDF3B04">
+          <wp:inline distT="0" distB="0" distL="0" distR="0">
             <wp:extent cx="5474335" cy="3408045"/>
             <wp:effectExtent l="0" t="0" r="0" b="1905"/>
             <wp:docPr id="36" name="Kép 36"/>
@@ -5804,7 +5776,7 @@
                     <a:blip r:embed="rId40">
                       <a:extLst>
                         <a:ext uri="{28A0092B-C50C-407E-A947-70E740481C1C}">
-                          <a14:useLocalDpi xmlns:a14="http://schemas.microsoft.com/office/drawing/2010/main" val="0"/>
+                          <a14:useLocalDpi xmlns:a14="http://schemas.microsoft.com/office/drawing/2010/main" xmlns:wps="http://schemas.microsoft.com/office/word/2010/wordprocessingShape" xmlns:wpi="http://schemas.microsoft.com/office/word/2010/wordprocessingInk" xmlns:wpg="http://schemas.microsoft.com/office/word/2010/wordprocessingGroup" xmlns:w15="http://schemas.microsoft.com/office/word/2012/wordml" xmlns:w14="http://schemas.microsoft.com/office/word/2010/wordml" xmlns:w="http://schemas.openxmlformats.org/wordprocessingml/2006/main" xmlns:w10="urn:schemas-microsoft-com:office:word" xmlns:wp14="http://schemas.microsoft.com/office/word/2010/wordprocessingDrawing" xmlns:v="urn:schemas-microsoft-com:vml" xmlns:o="urn:schemas-microsoft-com:office:office" xmlns:mc="http://schemas.openxmlformats.org/markup-compatibility/2006" xmlns:wpc="http://schemas.microsoft.com/office/word/2010/wordprocessingCanvas" xmlns="" val="0"/>
                         </a:ext>
                       </a:extLst>
                     </a:blip>
@@ -5903,7 +5875,7 @@
           <w:lang w:eastAsia="hu-HU"/>
         </w:rPr>
         <w:drawing>
-          <wp:inline distT="0" distB="0" distL="0" distR="0" wp14:anchorId="1E2B52E0" wp14:editId="7F170FD2">
+          <wp:inline distT="0" distB="0" distL="0" distR="0">
             <wp:extent cx="4156075" cy="2897505"/>
             <wp:effectExtent l="0" t="0" r="0" b="0"/>
             <wp:docPr id="37" name="Kép 37"/>
@@ -5923,7 +5895,7 @@
                     <a:blip r:embed="rId41">
                       <a:extLst>
                         <a:ext uri="{28A0092B-C50C-407E-A947-70E740481C1C}">
-                          <a14:useLocalDpi xmlns:a14="http://schemas.microsoft.com/office/drawing/2010/main" val="0"/>
+                          <a14:useLocalDpi xmlns:a14="http://schemas.microsoft.com/office/drawing/2010/main" xmlns:wps="http://schemas.microsoft.com/office/word/2010/wordprocessingShape" xmlns:wpi="http://schemas.microsoft.com/office/word/2010/wordprocessingInk" xmlns:wpg="http://schemas.microsoft.com/office/word/2010/wordprocessingGroup" xmlns:w15="http://schemas.microsoft.com/office/word/2012/wordml" xmlns:w14="http://schemas.microsoft.com/office/word/2010/wordml" xmlns:w="http://schemas.openxmlformats.org/wordprocessingml/2006/main" xmlns:w10="urn:schemas-microsoft-com:office:word" xmlns:wp14="http://schemas.microsoft.com/office/word/2010/wordprocessingDrawing" xmlns:v="urn:schemas-microsoft-com:vml" xmlns:o="urn:schemas-microsoft-com:office:office" xmlns:mc="http://schemas.openxmlformats.org/markup-compatibility/2006" xmlns:wpc="http://schemas.microsoft.com/office/word/2010/wordprocessingCanvas" xmlns="" val="0"/>
                         </a:ext>
                       </a:extLst>
                     </a:blip>
@@ -6023,7 +5995,7 @@
         </w:rPr>
         <w:lastRenderedPageBreak/>
         <w:drawing>
-          <wp:inline distT="0" distB="0" distL="0" distR="0" wp14:anchorId="24C3ACFC" wp14:editId="01CFF86C">
+          <wp:inline distT="0" distB="0" distL="0" distR="0">
             <wp:extent cx="5189220" cy="3324860"/>
             <wp:effectExtent l="0" t="0" r="0" b="8890"/>
             <wp:docPr id="38" name="Kép 38"/>
@@ -6043,7 +6015,7 @@
                     <a:blip r:embed="rId42">
                       <a:extLst>
                         <a:ext uri="{28A0092B-C50C-407E-A947-70E740481C1C}">
-                          <a14:useLocalDpi xmlns:a14="http://schemas.microsoft.com/office/drawing/2010/main" val="0"/>
+                          <a14:useLocalDpi xmlns:a14="http://schemas.microsoft.com/office/drawing/2010/main" xmlns:wps="http://schemas.microsoft.com/office/word/2010/wordprocessingShape" xmlns:wpi="http://schemas.microsoft.com/office/word/2010/wordprocessingInk" xmlns:wpg="http://schemas.microsoft.com/office/word/2010/wordprocessingGroup" xmlns:w15="http://schemas.microsoft.com/office/word/2012/wordml" xmlns:w14="http://schemas.microsoft.com/office/word/2010/wordml" xmlns:w="http://schemas.openxmlformats.org/wordprocessingml/2006/main" xmlns:w10="urn:schemas-microsoft-com:office:word" xmlns:wp14="http://schemas.microsoft.com/office/word/2010/wordprocessingDrawing" xmlns:v="urn:schemas-microsoft-com:vml" xmlns:o="urn:schemas-microsoft-com:office:office" xmlns:mc="http://schemas.openxmlformats.org/markup-compatibility/2006" xmlns:wpc="http://schemas.microsoft.com/office/word/2010/wordprocessingCanvas" xmlns="" val="0"/>
                         </a:ext>
                       </a:extLst>
                     </a:blip>
@@ -6142,7 +6114,7 @@
           <w:lang w:eastAsia="hu-HU"/>
         </w:rPr>
         <w:drawing>
-          <wp:inline distT="0" distB="0" distL="0" distR="0" wp14:anchorId="515A255B" wp14:editId="0A57FA0A">
+          <wp:inline distT="0" distB="0" distL="0" distR="0">
             <wp:extent cx="5106670" cy="3574415"/>
             <wp:effectExtent l="0" t="0" r="0" b="6985"/>
             <wp:docPr id="39" name="Kép 39"/>
@@ -6162,7 +6134,7 @@
                     <a:blip r:embed="rId43">
                       <a:extLst>
                         <a:ext uri="{28A0092B-C50C-407E-A947-70E740481C1C}">
-                          <a14:useLocalDpi xmlns:a14="http://schemas.microsoft.com/office/drawing/2010/main" val="0"/>
+                          <a14:useLocalDpi xmlns:a14="http://schemas.microsoft.com/office/drawing/2010/main" xmlns:wps="http://schemas.microsoft.com/office/word/2010/wordprocessingShape" xmlns:wpi="http://schemas.microsoft.com/office/word/2010/wordprocessingInk" xmlns:wpg="http://schemas.microsoft.com/office/word/2010/wordprocessingGroup" xmlns:w15="http://schemas.microsoft.com/office/word/2012/wordml" xmlns:w14="http://schemas.microsoft.com/office/word/2010/wordml" xmlns:w="http://schemas.openxmlformats.org/wordprocessingml/2006/main" xmlns:w10="urn:schemas-microsoft-com:office:word" xmlns:wp14="http://schemas.microsoft.com/office/word/2010/wordprocessingDrawing" xmlns:v="urn:schemas-microsoft-com:vml" xmlns:o="urn:schemas-microsoft-com:office:office" xmlns:mc="http://schemas.openxmlformats.org/markup-compatibility/2006" xmlns:wpc="http://schemas.microsoft.com/office/word/2010/wordprocessingCanvas" xmlns="" val="0"/>
                         </a:ext>
                       </a:extLst>
                     </a:blip>
@@ -6237,13 +6209,8 @@
         <w:fldChar w:fldCharType="end"/>
       </w:r>
       <w:r>
-        <w:t xml:space="preserve">. ábra - </w:t>
-      </w:r>
-      <w:proofErr w:type="spellStart"/>
-      <w:r>
-        <w:t>Játékoskezelő</w:t>
-      </w:r>
-      <w:proofErr w:type="spellEnd"/>
+        <w:t>. ábra - Játékoskezelő</w:t>
+      </w:r>
     </w:p>
     <w:p>
       <w:pPr>
@@ -6267,7 +6234,7 @@
         </w:rPr>
         <w:lastRenderedPageBreak/>
         <w:drawing>
-          <wp:inline distT="0" distB="0" distL="0" distR="0" wp14:anchorId="73074A29" wp14:editId="79B4EDC5">
+          <wp:inline distT="0" distB="0" distL="0" distR="0">
             <wp:extent cx="5438775" cy="4227830"/>
             <wp:effectExtent l="0" t="0" r="9525" b="1270"/>
             <wp:docPr id="40" name="Kép 40"/>
@@ -6287,7 +6254,7 @@
                     <a:blip r:embed="rId44">
                       <a:extLst>
                         <a:ext uri="{28A0092B-C50C-407E-A947-70E740481C1C}">
-                          <a14:useLocalDpi xmlns:a14="http://schemas.microsoft.com/office/drawing/2010/main" val="0"/>
+                          <a14:useLocalDpi xmlns:a14="http://schemas.microsoft.com/office/drawing/2010/main" xmlns:wps="http://schemas.microsoft.com/office/word/2010/wordprocessingShape" xmlns:wpi="http://schemas.microsoft.com/office/word/2010/wordprocessingInk" xmlns:wpg="http://schemas.microsoft.com/office/word/2010/wordprocessingGroup" xmlns:w15="http://schemas.microsoft.com/office/word/2012/wordml" xmlns:w14="http://schemas.microsoft.com/office/word/2010/wordml" xmlns:w="http://schemas.openxmlformats.org/wordprocessingml/2006/main" xmlns:w10="urn:schemas-microsoft-com:office:word" xmlns:wp14="http://schemas.microsoft.com/office/word/2010/wordprocessingDrawing" xmlns:v="urn:schemas-microsoft-com:vml" xmlns:o="urn:schemas-microsoft-com:office:office" xmlns:mc="http://schemas.openxmlformats.org/markup-compatibility/2006" xmlns:wpc="http://schemas.microsoft.com/office/word/2010/wordprocessingCanvas" xmlns="" val="0"/>
                         </a:ext>
                       </a:extLst>
                     </a:blip>
@@ -6320,10 +6287,6 @@
       <w:pPr>
         <w:pStyle w:val="Kpalrs"/>
         <w:jc w:val="center"/>
-        <w:rPr>
-          <w:sz w:val="20"/>
-          <w:szCs w:val="20"/>
-        </w:rPr>
       </w:pPr>
       <w:r>
         <w:rPr>
@@ -6364,6 +6327,611 @@
       <w:r>
         <w:t>. ábra - Játékkezelő</w:t>
       </w:r>
+    </w:p>
+    <w:p>
+      <w:pPr>
+        <w:rPr>
+          <w:color w:val="404040" w:themeColor="text1" w:themeTint="BF"/>
+          <w:sz w:val="16"/>
+          <w:szCs w:val="16"/>
+        </w:rPr>
+      </w:pPr>
+      <w:r>
+        <w:br w:type="page"/>
+      </w:r>
+    </w:p>
+    <w:p>
+      <w:pPr>
+        <w:pStyle w:val="Cmsor2"/>
+      </w:pPr>
+      <w:bookmarkStart w:id="12" w:name="_Toc373522086"/>
+      <w:r>
+        <w:lastRenderedPageBreak/>
+        <w:t>Felhasználói felületek, leírás</w:t>
+      </w:r>
+      <w:bookmarkEnd w:id="12"/>
+    </w:p>
+    <w:p/>
+    <w:p>
+      <w:pPr>
+        <w:jc w:val="both"/>
+      </w:pPr>
+      <w:r>
+        <w:t>A projekt futtatható állományai az IQrelease mappában találhatóak. A wcf konzol indítása az IQbackend, míg maga a kliens az IQChampions fájllal indítható el. A szerver indítása során egy konzolt kapunk, melyen időnaplózással ellátva jelenik meg minden felhasználói művelet, beleértve a ki és bejelentkezést, valamint a szobaműveleteket. Későbbiekben a hibákat is.</w:t>
+      </w:r>
+    </w:p>
+    <w:p>
+      <w:r>
+        <w:rPr>
+          <w:noProof/>
+          <w:lang w:eastAsia="hu-HU"/>
+        </w:rPr>
+        <w:drawing>
+          <wp:inline distT="0" distB="0" distL="0" distR="0">
+            <wp:extent cx="5937885" cy="2446020"/>
+            <wp:effectExtent l="19050" t="0" r="5715" b="0"/>
+            <wp:docPr id="42" name="Kép 11" descr="C:\Users\Janz\AppData\Local\Microsoft\Windows\INetCache\Content.Word\wcf.png"/>
+            <wp:cNvGraphicFramePr>
+              <a:graphicFrameLocks xmlns:a="http://schemas.openxmlformats.org/drawingml/2006/main" noChangeAspect="1"/>
+            </wp:cNvGraphicFramePr>
+            <a:graphic xmlns:a="http://schemas.openxmlformats.org/drawingml/2006/main">
+              <a:graphicData uri="http://schemas.openxmlformats.org/drawingml/2006/picture">
+                <pic:pic xmlns:pic="http://schemas.openxmlformats.org/drawingml/2006/picture">
+                  <pic:nvPicPr>
+                    <pic:cNvPr id="0" name="Picture 11" descr="C:\Users\Janz\AppData\Local\Microsoft\Windows\INetCache\Content.Word\wcf.png"/>
+                    <pic:cNvPicPr>
+                      <a:picLocks noChangeAspect="1" noChangeArrowheads="1"/>
+                    </pic:cNvPicPr>
+                  </pic:nvPicPr>
+                  <pic:blipFill>
+                    <a:blip r:embed="rId45"/>
+                    <a:srcRect/>
+                    <a:stretch>
+                      <a:fillRect/>
+                    </a:stretch>
+                  </pic:blipFill>
+                  <pic:spPr bwMode="auto">
+                    <a:xfrm>
+                      <a:off x="0" y="0"/>
+                      <a:ext cx="5937885" cy="2446020"/>
+                    </a:xfrm>
+                    <a:prstGeom prst="rect">
+                      <a:avLst/>
+                    </a:prstGeom>
+                    <a:noFill/>
+                    <a:ln w="9525">
+                      <a:noFill/>
+                      <a:miter lim="800000"/>
+                      <a:headEnd/>
+                      <a:tailEnd/>
+                    </a:ln>
+                  </pic:spPr>
+                </pic:pic>
+              </a:graphicData>
+            </a:graphic>
+          </wp:inline>
+        </w:drawing>
+      </w:r>
+    </w:p>
+    <w:p>
+      <w:pPr>
+        <w:pStyle w:val="Kpalrs"/>
+        <w:jc w:val="center"/>
+      </w:pPr>
+      <w:r>
+        <w:rPr>
+          <w:sz w:val="20"/>
+          <w:szCs w:val="20"/>
+        </w:rPr>
+        <w:t>38</w:t>
+      </w:r>
+      <w:r>
+        <w:t>. ábra - Szerver és kliens főablakok</w:t>
+      </w:r>
+    </w:p>
+    <w:p>
+      <w:pPr>
+        <w:jc w:val="both"/>
+      </w:pPr>
+      <w:r>
+        <w:t>A klienssel belépve egy login form</w:t>
+      </w:r>
+      <w:r>
+        <w:t>-</w:t>
+      </w:r>
+      <w:r>
+        <w:t>ot kapunk. Jelen esetben bármilyen adott felhasználót elfogad a bejelentkeztetés a könnyebb tesztelés érdekében, de szerver oldalról ez bármikor visszakapcsolható és működőképes. Itt találhatjuk meg továbbá a regisztrációs oldalra hivatkozó linket is, mellyel létrehozhatunk magunknak új felhasználót, és bejelentkezve megnézhetjük a statisztikákat is.</w:t>
+      </w:r>
+    </w:p>
+    <w:p>
+      <w:pPr>
+        <w:pStyle w:val="Kpalrs"/>
+        <w:jc w:val="center"/>
+        <w:rPr>
+          <w:sz w:val="20"/>
+          <w:szCs w:val="20"/>
+        </w:rPr>
+      </w:pPr>
+      <w:r>
+        <w:rPr>
+          <w:noProof/>
+          <w:sz w:val="20"/>
+          <w:szCs w:val="20"/>
+          <w:lang w:eastAsia="hu-HU"/>
+        </w:rPr>
+        <w:drawing>
+          <wp:inline distT="0" distB="0" distL="0" distR="0">
+            <wp:extent cx="3258540" cy="2378282"/>
+            <wp:effectExtent l="19050" t="0" r="0" b="0"/>
+            <wp:docPr id="33" name="Kép 12" descr="C:\Users\Janz\AppData\Local\Microsoft\Windows\INetCache\Content.Word\login.png"/>
+            <wp:cNvGraphicFramePr>
+              <a:graphicFrameLocks xmlns:a="http://schemas.openxmlformats.org/drawingml/2006/main" noChangeAspect="1"/>
+            </wp:cNvGraphicFramePr>
+            <a:graphic xmlns:a="http://schemas.openxmlformats.org/drawingml/2006/main">
+              <a:graphicData uri="http://schemas.openxmlformats.org/drawingml/2006/picture">
+                <pic:pic xmlns:pic="http://schemas.openxmlformats.org/drawingml/2006/picture">
+                  <pic:nvPicPr>
+                    <pic:cNvPr id="0" name="Picture 12" descr="C:\Users\Janz\AppData\Local\Microsoft\Windows\INetCache\Content.Word\login.png"/>
+                    <pic:cNvPicPr>
+                      <a:picLocks noChangeAspect="1" noChangeArrowheads="1"/>
+                    </pic:cNvPicPr>
+                  </pic:nvPicPr>
+                  <pic:blipFill>
+                    <a:blip r:embed="rId46"/>
+                    <a:srcRect/>
+                    <a:stretch>
+                      <a:fillRect/>
+                    </a:stretch>
+                  </pic:blipFill>
+                  <pic:spPr bwMode="auto">
+                    <a:xfrm>
+                      <a:off x="0" y="0"/>
+                      <a:ext cx="3258500" cy="2378253"/>
+                    </a:xfrm>
+                    <a:prstGeom prst="rect">
+                      <a:avLst/>
+                    </a:prstGeom>
+                    <a:noFill/>
+                    <a:ln w="9525">
+                      <a:noFill/>
+                      <a:miter lim="800000"/>
+                      <a:headEnd/>
+                      <a:tailEnd/>
+                    </a:ln>
+                  </pic:spPr>
+                </pic:pic>
+              </a:graphicData>
+            </a:graphic>
+          </wp:inline>
+        </w:drawing>
+      </w:r>
+    </w:p>
+    <w:p>
+      <w:pPr>
+        <w:pStyle w:val="Kpalrs"/>
+        <w:jc w:val="center"/>
+      </w:pPr>
+      <w:r>
+        <w:rPr>
+          <w:sz w:val="20"/>
+          <w:szCs w:val="20"/>
+        </w:rPr>
+        <w:t>39</w:t>
+      </w:r>
+      <w:r>
+        <w:t>. ábra - Bejelentkező képernyő</w:t>
+      </w:r>
+    </w:p>
+    <w:p/>
+    <w:p>
+      <w:pPr>
+        <w:pStyle w:val="Kpalrs"/>
+        <w:spacing w:after="0"/>
+        <w:rPr>
+          <w:sz w:val="20"/>
+          <w:szCs w:val="20"/>
+        </w:rPr>
+      </w:pPr>
+    </w:p>
+    <w:p>
+      <w:r>
+        <w:t>A 38. ábrán is látott menüből a Játék Barátokkal menüpont hozza be a közös játék főablakát. Az itt lévő funkciók egy része kihagyásra kerültek, azonban továbbra is elérhető az online játékosok listája, egy elemet kiválasztva annak statisztikáinak megtekintése, valamint a szobalista és egy új szoba létrehozása. Itt kap helyet egy másodlagos chat ablak is, amivel egy szobát könnyebben feltölthetünk.</w:t>
+      </w:r>
+    </w:p>
+    <w:p>
+      <w:pPr>
+        <w:pStyle w:val="Kpalrs"/>
+        <w:spacing w:after="0"/>
+        <w:jc w:val="center"/>
+        <w:rPr>
+          <w:sz w:val="20"/>
+          <w:szCs w:val="20"/>
+        </w:rPr>
+      </w:pPr>
+      <w:r>
+        <w:rPr>
+          <w:sz w:val="20"/>
+          <w:szCs w:val="20"/>
+        </w:rPr>
+        <w:pict>
+          <v:shapetype id="_x0000_t75" coordsize="21600,21600" o:spt="75" o:preferrelative="t" path="m@4@5l@4@11@9@11@9@5xe" filled="f" stroked="f">
+            <v:stroke joinstyle="miter"/>
+            <v:formulas>
+              <v:f eqn="if lineDrawn pixelLineWidth 0"/>
+              <v:f eqn="sum @0 1 0"/>
+              <v:f eqn="sum 0 0 @1"/>
+              <v:f eqn="prod @2 1 2"/>
+              <v:f eqn="prod @3 21600 pixelWidth"/>
+              <v:f eqn="prod @3 21600 pixelHeight"/>
+              <v:f eqn="sum @0 0 1"/>
+              <v:f eqn="prod @6 1 2"/>
+              <v:f eqn="prod @7 21600 pixelWidth"/>
+              <v:f eqn="sum @8 21600 0"/>
+              <v:f eqn="prod @7 21600 pixelHeight"/>
+              <v:f eqn="sum @10 21600 0"/>
+            </v:formulas>
+            <v:path o:extrusionok="f" gradientshapeok="t" o:connecttype="rect"/>
+            <o:lock v:ext="edit" aspectratio="t"/>
+          </v:shapetype>
+          <v:shape id="_x0000_i1025" type="#_x0000_t75" style="width:365.6pt;height:219.75pt">
+            <v:imagedata r:id="rId47" o:title="newroom"/>
+          </v:shape>
+        </w:pict>
+      </w:r>
+    </w:p>
+    <w:p>
+      <w:pPr>
+        <w:jc w:val="center"/>
+      </w:pPr>
+      <w:r>
+        <w:rPr>
+          <w:sz w:val="20"/>
+          <w:szCs w:val="20"/>
+        </w:rPr>
+        <w:br/>
+      </w:r>
+      <w:r>
+        <w:rPr>
+          <w:sz w:val="20"/>
+          <w:szCs w:val="20"/>
+        </w:rPr>
+        <w:t>40</w:t>
+      </w:r>
+      <w:r>
+        <w:t xml:space="preserve">. ábra - </w:t>
+      </w:r>
+      <w:r>
+        <w:t>Szobalétrehozás almenü</w:t>
+      </w:r>
+    </w:p>
+    <w:p>
+      <w:pPr>
+        <w:jc w:val="center"/>
+        <w:rPr>
+          <w:sz w:val="20"/>
+          <w:szCs w:val="20"/>
+        </w:rPr>
+      </w:pPr>
+      <w:r>
+        <w:rPr>
+          <w:noProof/>
+          <w:sz w:val="20"/>
+          <w:szCs w:val="20"/>
+          <w:lang w:eastAsia="hu-HU"/>
+        </w:rPr>
+        <w:drawing>
+          <wp:inline distT="0" distB="0" distL="0" distR="0">
+            <wp:extent cx="4629440" cy="2731325"/>
+            <wp:effectExtent l="19050" t="0" r="0" b="0"/>
+            <wp:docPr id="43" name="Kép 14" descr="C:\Users\Janz\AppData\Local\Microsoft\Windows\INetCache\Content.Word\lobby.png"/>
+            <wp:cNvGraphicFramePr>
+              <a:graphicFrameLocks xmlns:a="http://schemas.openxmlformats.org/drawingml/2006/main" noChangeAspect="1"/>
+            </wp:cNvGraphicFramePr>
+            <a:graphic xmlns:a="http://schemas.openxmlformats.org/drawingml/2006/main">
+              <a:graphicData uri="http://schemas.openxmlformats.org/drawingml/2006/picture">
+                <pic:pic xmlns:pic="http://schemas.openxmlformats.org/drawingml/2006/picture">
+                  <pic:nvPicPr>
+                    <pic:cNvPr id="0" name="Picture 14" descr="C:\Users\Janz\AppData\Local\Microsoft\Windows\INetCache\Content.Word\lobby.png"/>
+                    <pic:cNvPicPr>
+                      <a:picLocks noChangeAspect="1" noChangeArrowheads="1"/>
+                    </pic:cNvPicPr>
+                  </pic:nvPicPr>
+                  <pic:blipFill>
+                    <a:blip r:embed="rId48"/>
+                    <a:srcRect/>
+                    <a:stretch>
+                      <a:fillRect/>
+                    </a:stretch>
+                  </pic:blipFill>
+                  <pic:spPr bwMode="auto">
+                    <a:xfrm>
+                      <a:off x="0" y="0"/>
+                      <a:ext cx="4630405" cy="2731894"/>
+                    </a:xfrm>
+                    <a:prstGeom prst="rect">
+                      <a:avLst/>
+                    </a:prstGeom>
+                    <a:noFill/>
+                    <a:ln w="9525">
+                      <a:noFill/>
+                      <a:miter lim="800000"/>
+                      <a:headEnd/>
+                      <a:tailEnd/>
+                    </a:ln>
+                  </pic:spPr>
+                </pic:pic>
+              </a:graphicData>
+            </a:graphic>
+          </wp:inline>
+        </w:drawing>
+      </w:r>
+    </w:p>
+    <w:p>
+      <w:pPr>
+        <w:jc w:val="center"/>
+        <w:rPr>
+          <w:sz w:val="20"/>
+          <w:szCs w:val="20"/>
+        </w:rPr>
+      </w:pPr>
+      <w:r>
+        <w:rPr>
+          <w:sz w:val="20"/>
+          <w:szCs w:val="20"/>
+        </w:rPr>
+        <w:t>41</w:t>
+      </w:r>
+      <w:r>
+        <w:t>. ábra - Felhasználói műveletek almenü</w:t>
+      </w:r>
+    </w:p>
+    <w:p>
+      <w:pPr>
+        <w:rPr>
+          <w:sz w:val="20"/>
+          <w:szCs w:val="20"/>
+        </w:rPr>
+      </w:pPr>
+    </w:p>
+    <w:p>
+      <w:pPr>
+        <w:rPr>
+          <w:sz w:val="20"/>
+          <w:szCs w:val="20"/>
+        </w:rPr>
+      </w:pPr>
+    </w:p>
+    <w:p>
+      <w:pPr>
+        <w:rPr>
+          <w:sz w:val="20"/>
+          <w:szCs w:val="20"/>
+        </w:rPr>
+      </w:pPr>
+      <w:r>
+        <w:rPr>
+          <w:sz w:val="20"/>
+          <w:szCs w:val="20"/>
+        </w:rPr>
+        <w:lastRenderedPageBreak/>
+        <w:t xml:space="preserve">Az első menüpontot választva egy szabvány 4 játékos mód sorjába csatlakozhatunk be, és amint összegyűlnek a játékosok, azonnal a játéktáblára kerülünk. </w:t>
+      </w:r>
+    </w:p>
+    <w:p>
+      <w:pPr>
+        <w:jc w:val="center"/>
+        <w:rPr>
+          <w:sz w:val="20"/>
+          <w:szCs w:val="20"/>
+        </w:rPr>
+      </w:pPr>
+      <w:r>
+        <w:rPr>
+          <w:sz w:val="20"/>
+          <w:szCs w:val="20"/>
+        </w:rPr>
+        <w:pict>
+          <v:shape id="_x0000_i1026" type="#_x0000_t75" style="width:357.2pt;height:201.05pt">
+            <v:imagedata r:id="rId49" o:title="queue"/>
+          </v:shape>
+        </w:pict>
+      </w:r>
+    </w:p>
+    <w:p>
+      <w:pPr>
+        <w:jc w:val="center"/>
+      </w:pPr>
+      <w:r>
+        <w:rPr>
+          <w:sz w:val="20"/>
+          <w:szCs w:val="20"/>
+        </w:rPr>
+        <w:t>4</w:t>
+      </w:r>
+      <w:r>
+        <w:rPr>
+          <w:sz w:val="20"/>
+          <w:szCs w:val="20"/>
+        </w:rPr>
+        <w:t>2</w:t>
+      </w:r>
+      <w:r>
+        <w:t>. ábra - Játék véletlen emberekkel</w:t>
+      </w:r>
+    </w:p>
+    <w:p>
+      <w:pPr>
+        <w:rPr>
+          <w:sz w:val="20"/>
+          <w:szCs w:val="20"/>
+        </w:rPr>
+      </w:pPr>
+      <w:r>
+        <w:rPr>
+          <w:sz w:val="20"/>
+          <w:szCs w:val="20"/>
+        </w:rPr>
+        <w:t>A játéktáblán elsősorban magát a játékra kijelölt helyet láthatjuk. Minden játékosra kiosztunk egy véletlen színt, és egy-egy bázist a tábla négy sarkában, valamint egy előre elfoglalt mezőt is. A játék menete meg van írva mind a szerver mind a kliens oldalról is, azonban a tesztelési hiányosságok miatt jelenleg a lépések és a kérdések feldobása nem történik meg. A korábban fent leírt metódus alapján a körök így alakulnak:</w:t>
+      </w:r>
+      <w:r>
+        <w:rPr>
+          <w:sz w:val="20"/>
+          <w:szCs w:val="20"/>
+        </w:rPr>
+        <w:tab/>
+        <w:t>1. Egy játékos választhat egy vele szomszédos cellát.</w:t>
+      </w:r>
+      <w:r>
+        <w:rPr>
+          <w:sz w:val="20"/>
+          <w:szCs w:val="20"/>
+        </w:rPr>
+        <w:br/>
+      </w:r>
+      <w:r>
+        <w:rPr>
+          <w:sz w:val="20"/>
+          <w:szCs w:val="20"/>
+        </w:rPr>
+        <w:tab/>
+      </w:r>
+      <w:r>
+        <w:rPr>
+          <w:sz w:val="20"/>
+          <w:szCs w:val="20"/>
+        </w:rPr>
+        <w:tab/>
+      </w:r>
+      <w:r>
+        <w:rPr>
+          <w:sz w:val="20"/>
+          <w:szCs w:val="20"/>
+        </w:rPr>
+        <w:tab/>
+      </w:r>
+      <w:r>
+        <w:rPr>
+          <w:sz w:val="20"/>
+          <w:szCs w:val="20"/>
+        </w:rPr>
+        <w:t>2. Az adott cella tulajdonosa és a lépő ember kap egy kérdést, melyre választ kell adniuk. A nyertes fél (döntetlennél a védő) elfoglalja a cellát és a következő játékos választhat.</w:t>
+      </w:r>
+    </w:p>
+    <w:p>
+      <w:pPr>
+        <w:jc w:val="both"/>
+        <w:rPr>
+          <w:sz w:val="20"/>
+          <w:szCs w:val="20"/>
+        </w:rPr>
+      </w:pPr>
+      <w:r>
+        <w:rPr>
+          <w:sz w:val="20"/>
+          <w:szCs w:val="20"/>
+        </w:rPr>
+        <w:t>Mellékfunkcióként elérhető itt a chat, mely azonnal megjelenik minden játékosnál, továbbá az aktuális statisztikák is, melyek frissülnek minden megválaszolt kérdés után.</w:t>
+      </w:r>
+    </w:p>
+    <w:p>
+      <w:pPr>
+        <w:jc w:val="center"/>
+      </w:pPr>
+      <w:r>
+        <w:rPr>
+          <w:noProof/>
+          <w:sz w:val="20"/>
+          <w:szCs w:val="20"/>
+          <w:lang w:eastAsia="hu-HU"/>
+        </w:rPr>
+        <w:drawing>
+          <wp:inline distT="0" distB="0" distL="0" distR="0">
+            <wp:extent cx="4529199" cy="2545283"/>
+            <wp:effectExtent l="19050" t="0" r="4701" b="0"/>
+            <wp:docPr id="44" name="Kép 16" descr="C:\Users\Janz\AppData\Local\Microsoft\Windows\INetCache\Content.Word\gametable.png"/>
+            <wp:cNvGraphicFramePr>
+              <a:graphicFrameLocks xmlns:a="http://schemas.openxmlformats.org/drawingml/2006/main" noChangeAspect="1"/>
+            </wp:cNvGraphicFramePr>
+            <a:graphic xmlns:a="http://schemas.openxmlformats.org/drawingml/2006/main">
+              <a:graphicData uri="http://schemas.openxmlformats.org/drawingml/2006/picture">
+                <pic:pic xmlns:pic="http://schemas.openxmlformats.org/drawingml/2006/picture">
+                  <pic:nvPicPr>
+                    <pic:cNvPr id="0" name="Picture 16" descr="C:\Users\Janz\AppData\Local\Microsoft\Windows\INetCache\Content.Word\gametable.png"/>
+                    <pic:cNvPicPr>
+                      <a:picLocks noChangeAspect="1" noChangeArrowheads="1"/>
+                    </pic:cNvPicPr>
+                  </pic:nvPicPr>
+                  <pic:blipFill>
+                    <a:blip r:embed="rId50"/>
+                    <a:srcRect/>
+                    <a:stretch>
+                      <a:fillRect/>
+                    </a:stretch>
+                  </pic:blipFill>
+                  <pic:spPr bwMode="auto">
+                    <a:xfrm>
+                      <a:off x="0" y="0"/>
+                      <a:ext cx="4530143" cy="2545813"/>
+                    </a:xfrm>
+                    <a:prstGeom prst="rect">
+                      <a:avLst/>
+                    </a:prstGeom>
+                    <a:noFill/>
+                    <a:ln w="9525">
+                      <a:noFill/>
+                      <a:miter lim="800000"/>
+                      <a:headEnd/>
+                      <a:tailEnd/>
+                    </a:ln>
+                  </pic:spPr>
+                </pic:pic>
+              </a:graphicData>
+            </a:graphic>
+          </wp:inline>
+        </w:drawing>
+      </w:r>
+    </w:p>
+    <w:p>
+      <w:pPr>
+        <w:jc w:val="center"/>
+        <w:rPr>
+          <w:sz w:val="20"/>
+          <w:szCs w:val="20"/>
+        </w:rPr>
+      </w:pPr>
+      <w:r>
+        <w:rPr>
+          <w:sz w:val="20"/>
+          <w:szCs w:val="20"/>
+        </w:rPr>
+        <w:t>4</w:t>
+      </w:r>
+      <w:r>
+        <w:rPr>
+          <w:sz w:val="20"/>
+          <w:szCs w:val="20"/>
+        </w:rPr>
+        <w:t>3</w:t>
+      </w:r>
+      <w:r>
+        <w:t xml:space="preserve">. ábra - A játéktábla és a szerver konzol </w:t>
+      </w:r>
+    </w:p>
+    <w:p>
+      <w:pPr>
+        <w:pStyle w:val="Cmsor2"/>
+      </w:pPr>
+      <w:bookmarkStart w:id="13" w:name="_Toc373522087"/>
+      <w:r>
+        <w:lastRenderedPageBreak/>
+        <w:t>A weboldal</w:t>
+      </w:r>
+      <w:bookmarkEnd w:id="13"/>
+    </w:p>
+    <w:p>
+      <w:pPr>
+        <w:jc w:val="center"/>
+      </w:pPr>
     </w:p>
     <w:sectPr>
       <w:pgSz w:w="12240" w:h="15840"/>
@@ -6375,7 +6943,7 @@
 </file>
 
 <file path=word/numbering.xml><?xml version="1.0" encoding="utf-8"?>
-<w:numbering xmlns:wpc="http://schemas.microsoft.com/office/word/2010/wordprocessingCanvas" xmlns:mc="http://schemas.openxmlformats.org/markup-compatibility/2006" xmlns:o="urn:schemas-microsoft-com:office:office" xmlns:r="http://schemas.openxmlformats.org/officeDocument/2006/relationships" xmlns:m="http://schemas.openxmlformats.org/officeDocument/2006/math" xmlns:v="urn:schemas-microsoft-com:vml" xmlns:wp14="http://schemas.microsoft.com/office/word/2010/wordprocessingDrawing" xmlns:wp="http://schemas.openxmlformats.org/drawingml/2006/wordprocessingDrawing" xmlns:w10="urn:schemas-microsoft-com:office:word" xmlns:w="http://schemas.openxmlformats.org/wordprocessingml/2006/main" xmlns:w14="http://schemas.microsoft.com/office/word/2010/wordml" xmlns:w15="http://schemas.microsoft.com/office/word/2012/wordml" xmlns:wpg="http://schemas.microsoft.com/office/word/2010/wordprocessingGroup" xmlns:wpi="http://schemas.microsoft.com/office/word/2010/wordprocessingInk" xmlns:wne="http://schemas.microsoft.com/office/word/2006/wordml" xmlns:wps="http://schemas.microsoft.com/office/word/2010/wordprocessingShape" mc:Ignorable="w14 w15 wp14">
+<w:numbering xmlns:ve="http://schemas.openxmlformats.org/markup-compatibility/2006" xmlns:o="urn:schemas-microsoft-com:office:office" xmlns:r="http://schemas.openxmlformats.org/officeDocument/2006/relationships" xmlns:m="http://schemas.openxmlformats.org/officeDocument/2006/math" xmlns:v="urn:schemas-microsoft-com:vml" xmlns:wp="http://schemas.openxmlformats.org/drawingml/2006/wordprocessingDrawing" xmlns:w10="urn:schemas-microsoft-com:office:word" xmlns:w="http://schemas.openxmlformats.org/wordprocessingml/2006/main" xmlns:wne="http://schemas.microsoft.com/office/word/2006/wordml">
   <w:abstractNum w:abstractNumId="0">
     <w:nsid w:val="1482775B"/>
     <w:multiLevelType w:val="multilevel"/>
@@ -6612,7 +7180,7 @@
 </file>
 
 <file path=word/styles.xml><?xml version="1.0" encoding="utf-8"?>
-<w:styles xmlns:mc="http://schemas.openxmlformats.org/markup-compatibility/2006" xmlns:r="http://schemas.openxmlformats.org/officeDocument/2006/relationships" xmlns:w="http://schemas.openxmlformats.org/wordprocessingml/2006/main" xmlns:w14="http://schemas.microsoft.com/office/word/2010/wordml" xmlns:w15="http://schemas.microsoft.com/office/word/2012/wordml" mc:Ignorable="w14 w15">
+<w:styles xmlns:r="http://schemas.openxmlformats.org/officeDocument/2006/relationships" xmlns:w="http://schemas.openxmlformats.org/wordprocessingml/2006/main">
   <w:docDefaults>
     <w:rPrDefault>
       <w:rPr>
@@ -6628,378 +7196,144 @@
       </w:pPr>
     </w:pPrDefault>
   </w:docDefaults>
-  <w:latentStyles w:defLockedState="0" w:defUIPriority="99" w:defSemiHidden="0" w:defUnhideWhenUsed="0" w:defQFormat="0" w:count="371">
-    <w:lsdException w:name="Normal" w:uiPriority="0" w:qFormat="1"/>
-    <w:lsdException w:name="heading 1" w:uiPriority="9" w:qFormat="1"/>
-    <w:lsdException w:name="heading 2" w:semiHidden="1" w:uiPriority="9" w:unhideWhenUsed="1" w:qFormat="1"/>
-    <w:lsdException w:name="heading 3" w:semiHidden="1" w:uiPriority="9" w:unhideWhenUsed="1" w:qFormat="1"/>
-    <w:lsdException w:name="heading 4" w:semiHidden="1" w:uiPriority="9" w:unhideWhenUsed="1" w:qFormat="1"/>
-    <w:lsdException w:name="heading 5" w:semiHidden="1" w:uiPriority="9" w:unhideWhenUsed="1" w:qFormat="1"/>
-    <w:lsdException w:name="heading 6" w:semiHidden="1" w:uiPriority="9" w:unhideWhenUsed="1" w:qFormat="1"/>
-    <w:lsdException w:name="heading 7" w:semiHidden="1" w:uiPriority="9" w:unhideWhenUsed="1" w:qFormat="1"/>
-    <w:lsdException w:name="heading 8" w:semiHidden="1" w:uiPriority="9" w:unhideWhenUsed="1" w:qFormat="1"/>
-    <w:lsdException w:name="heading 9" w:semiHidden="1" w:uiPriority="9" w:unhideWhenUsed="1" w:qFormat="1"/>
-    <w:lsdException w:name="index 1" w:semiHidden="1" w:unhideWhenUsed="1"/>
-    <w:lsdException w:name="index 2" w:semiHidden="1" w:unhideWhenUsed="1"/>
-    <w:lsdException w:name="index 3" w:semiHidden="1" w:unhideWhenUsed="1"/>
-    <w:lsdException w:name="index 4" w:semiHidden="1" w:unhideWhenUsed="1"/>
-    <w:lsdException w:name="index 5" w:semiHidden="1" w:unhideWhenUsed="1"/>
-    <w:lsdException w:name="index 6" w:semiHidden="1" w:unhideWhenUsed="1"/>
-    <w:lsdException w:name="index 7" w:semiHidden="1" w:unhideWhenUsed="1"/>
-    <w:lsdException w:name="index 8" w:semiHidden="1" w:unhideWhenUsed="1"/>
-    <w:lsdException w:name="index 9" w:semiHidden="1" w:unhideWhenUsed="1"/>
-    <w:lsdException w:name="toc 1" w:semiHidden="1" w:uiPriority="39" w:unhideWhenUsed="1"/>
-    <w:lsdException w:name="toc 2" w:semiHidden="1" w:uiPriority="39" w:unhideWhenUsed="1"/>
-    <w:lsdException w:name="toc 3" w:semiHidden="1" w:uiPriority="39" w:unhideWhenUsed="1"/>
-    <w:lsdException w:name="toc 4" w:semiHidden="1" w:uiPriority="39" w:unhideWhenUsed="1"/>
-    <w:lsdException w:name="toc 5" w:semiHidden="1" w:uiPriority="39" w:unhideWhenUsed="1"/>
-    <w:lsdException w:name="toc 6" w:semiHidden="1" w:uiPriority="39" w:unhideWhenUsed="1"/>
-    <w:lsdException w:name="toc 7" w:semiHidden="1" w:uiPriority="39" w:unhideWhenUsed="1"/>
-    <w:lsdException w:name="toc 8" w:semiHidden="1" w:uiPriority="39" w:unhideWhenUsed="1"/>
-    <w:lsdException w:name="toc 9" w:semiHidden="1" w:uiPriority="39" w:unhideWhenUsed="1"/>
-    <w:lsdException w:name="Normal Indent" w:semiHidden="1" w:unhideWhenUsed="1"/>
-    <w:lsdException w:name="footnote text" w:semiHidden="1" w:unhideWhenUsed="1"/>
-    <w:lsdException w:name="annotation text" w:semiHidden="1" w:unhideWhenUsed="1"/>
-    <w:lsdException w:name="header" w:semiHidden="1" w:unhideWhenUsed="1"/>
-    <w:lsdException w:name="footer" w:semiHidden="1" w:unhideWhenUsed="1"/>
-    <w:lsdException w:name="index heading" w:semiHidden="1" w:unhideWhenUsed="1"/>
-    <w:lsdException w:name="caption" w:semiHidden="1" w:uiPriority="35" w:unhideWhenUsed="1" w:qFormat="1"/>
-    <w:lsdException w:name="table of figures" w:semiHidden="1" w:unhideWhenUsed="1"/>
-    <w:lsdException w:name="envelope address" w:semiHidden="1" w:unhideWhenUsed="1"/>
-    <w:lsdException w:name="envelope return" w:semiHidden="1" w:unhideWhenUsed="1"/>
-    <w:lsdException w:name="footnote reference" w:semiHidden="1" w:unhideWhenUsed="1"/>
-    <w:lsdException w:name="annotation reference" w:semiHidden="1" w:unhideWhenUsed="1"/>
-    <w:lsdException w:name="line number" w:semiHidden="1" w:unhideWhenUsed="1"/>
-    <w:lsdException w:name="page number" w:semiHidden="1" w:unhideWhenUsed="1"/>
-    <w:lsdException w:name="endnote reference" w:semiHidden="1" w:unhideWhenUsed="1"/>
-    <w:lsdException w:name="endnote text" w:semiHidden="1" w:unhideWhenUsed="1"/>
-    <w:lsdException w:name="table of authorities" w:semiHidden="1" w:unhideWhenUsed="1"/>
-    <w:lsdException w:name="macro" w:semiHidden="1" w:unhideWhenUsed="1"/>
-    <w:lsdException w:name="toa heading" w:semiHidden="1" w:unhideWhenUsed="1"/>
-    <w:lsdException w:name="List" w:semiHidden="1" w:unhideWhenUsed="1"/>
-    <w:lsdException w:name="List Bullet" w:semiHidden="1" w:unhideWhenUsed="1"/>
-    <w:lsdException w:name="List Number" w:semiHidden="1" w:unhideWhenUsed="1"/>
-    <w:lsdException w:name="List 2" w:semiHidden="1" w:unhideWhenUsed="1"/>
-    <w:lsdException w:name="List 3" w:semiHidden="1" w:unhideWhenUsed="1"/>
-    <w:lsdException w:name="List 4" w:semiHidden="1" w:unhideWhenUsed="1"/>
-    <w:lsdException w:name="List 5" w:semiHidden="1" w:unhideWhenUsed="1"/>
-    <w:lsdException w:name="List Bullet 2" w:semiHidden="1" w:unhideWhenUsed="1"/>
-    <w:lsdException w:name="List Bullet 3" w:semiHidden="1" w:unhideWhenUsed="1"/>
-    <w:lsdException w:name="List Bullet 4" w:semiHidden="1" w:unhideWhenUsed="1"/>
-    <w:lsdException w:name="List Bullet 5" w:semiHidden="1" w:unhideWhenUsed="1"/>
-    <w:lsdException w:name="List Number 2" w:semiHidden="1" w:unhideWhenUsed="1"/>
-    <w:lsdException w:name="List Number 3" w:semiHidden="1" w:unhideWhenUsed="1"/>
-    <w:lsdException w:name="List Number 4" w:semiHidden="1" w:unhideWhenUsed="1"/>
-    <w:lsdException w:name="List Number 5" w:semiHidden="1" w:unhideWhenUsed="1"/>
-    <w:lsdException w:name="Title" w:uiPriority="10" w:qFormat="1"/>
-    <w:lsdException w:name="Closing" w:semiHidden="1" w:unhideWhenUsed="1"/>
-    <w:lsdException w:name="Signature" w:semiHidden="1" w:unhideWhenUsed="1"/>
-    <w:lsdException w:name="Default Paragraph Font" w:semiHidden="1" w:uiPriority="1" w:unhideWhenUsed="1"/>
-    <w:lsdException w:name="Body Text" w:semiHidden="1" w:unhideWhenUsed="1"/>
-    <w:lsdException w:name="Body Text Indent" w:semiHidden="1" w:unhideWhenUsed="1"/>
-    <w:lsdException w:name="List Continue" w:semiHidden="1" w:unhideWhenUsed="1"/>
-    <w:lsdException w:name="List Continue 2" w:semiHidden="1" w:unhideWhenUsed="1"/>
-    <w:lsdException w:name="List Continue 3" w:semiHidden="1" w:unhideWhenUsed="1"/>
-    <w:lsdException w:name="List Continue 4" w:semiHidden="1" w:unhideWhenUsed="1"/>
-    <w:lsdException w:name="List Continue 5" w:semiHidden="1" w:unhideWhenUsed="1"/>
-    <w:lsdException w:name="Message Header" w:semiHidden="1" w:unhideWhenUsed="1"/>
-    <w:lsdException w:name="Subtitle" w:uiPriority="11" w:qFormat="1"/>
-    <w:lsdException w:name="Salutation" w:semiHidden="1" w:unhideWhenUsed="1"/>
-    <w:lsdException w:name="Date" w:semiHidden="1" w:unhideWhenUsed="1"/>
-    <w:lsdException w:name="Body Text First Indent" w:semiHidden="1" w:unhideWhenUsed="1"/>
-    <w:lsdException w:name="Body Text First Indent 2" w:semiHidden="1" w:unhideWhenUsed="1"/>
-    <w:lsdException w:name="Note Heading" w:semiHidden="1" w:unhideWhenUsed="1"/>
-    <w:lsdException w:name="Body Text 2" w:semiHidden="1" w:unhideWhenUsed="1"/>
-    <w:lsdException w:name="Body Text 3" w:semiHidden="1" w:unhideWhenUsed="1"/>
-    <w:lsdException w:name="Body Text Indent 2" w:semiHidden="1" w:unhideWhenUsed="1"/>
-    <w:lsdException w:name="Body Text Indent 3" w:semiHidden="1" w:unhideWhenUsed="1"/>
-    <w:lsdException w:name="Block Text" w:semiHidden="1" w:unhideWhenUsed="1"/>
-    <w:lsdException w:name="Hyperlink" w:semiHidden="1" w:unhideWhenUsed="1"/>
-    <w:lsdException w:name="FollowedHyperlink" w:semiHidden="1" w:unhideWhenUsed="1"/>
-    <w:lsdException w:name="Strong" w:uiPriority="22" w:qFormat="1"/>
-    <w:lsdException w:name="Emphasis" w:uiPriority="20" w:qFormat="1"/>
-    <w:lsdException w:name="Document Map" w:semiHidden="1" w:unhideWhenUsed="1"/>
-    <w:lsdException w:name="Plain Text" w:semiHidden="1" w:unhideWhenUsed="1"/>
-    <w:lsdException w:name="E-mail Signature" w:semiHidden="1" w:unhideWhenUsed="1"/>
-    <w:lsdException w:name="HTML Top of Form" w:semiHidden="1" w:unhideWhenUsed="1"/>
-    <w:lsdException w:name="HTML Bottom of Form" w:semiHidden="1" w:unhideWhenUsed="1"/>
-    <w:lsdException w:name="Normal (Web)" w:semiHidden="1" w:unhideWhenUsed="1"/>
-    <w:lsdException w:name="HTML Acronym" w:semiHidden="1" w:unhideWhenUsed="1"/>
-    <w:lsdException w:name="HTML Address" w:semiHidden="1" w:unhideWhenUsed="1"/>
-    <w:lsdException w:name="HTML Cite" w:semiHidden="1" w:unhideWhenUsed="1"/>
-    <w:lsdException w:name="HTML Code" w:semiHidden="1" w:unhideWhenUsed="1"/>
-    <w:lsdException w:name="HTML Definition" w:semiHidden="1" w:unhideWhenUsed="1"/>
-    <w:lsdException w:name="HTML Keyboard" w:semiHidden="1" w:unhideWhenUsed="1"/>
-    <w:lsdException w:name="HTML Preformatted" w:semiHidden="1" w:unhideWhenUsed="1"/>
-    <w:lsdException w:name="HTML Sample" w:semiHidden="1" w:unhideWhenUsed="1"/>
-    <w:lsdException w:name="HTML Typewriter" w:semiHidden="1" w:unhideWhenUsed="1"/>
-    <w:lsdException w:name="HTML Variable" w:semiHidden="1" w:unhideWhenUsed="1"/>
-    <w:lsdException w:name="Normal Table" w:semiHidden="1" w:unhideWhenUsed="1"/>
-    <w:lsdException w:name="annotation subject" w:semiHidden="1" w:unhideWhenUsed="1"/>
-    <w:lsdException w:name="No List" w:semiHidden="1" w:unhideWhenUsed="1"/>
-    <w:lsdException w:name="Outline List 1" w:semiHidden="1" w:unhideWhenUsed="1"/>
-    <w:lsdException w:name="Outline List 2" w:semiHidden="1" w:unhideWhenUsed="1"/>
-    <w:lsdException w:name="Outline List 3" w:semiHidden="1" w:unhideWhenUsed="1"/>
-    <w:lsdException w:name="Table Simple 1" w:semiHidden="1" w:unhideWhenUsed="1"/>
-    <w:lsdException w:name="Table Simple 2" w:semiHidden="1" w:unhideWhenUsed="1"/>
-    <w:lsdException w:name="Table Simple 3" w:semiHidden="1" w:unhideWhenUsed="1"/>
-    <w:lsdException w:name="Table Classic 1" w:semiHidden="1" w:unhideWhenUsed="1"/>
-    <w:lsdException w:name="Table Classic 2" w:semiHidden="1" w:unhideWhenUsed="1"/>
-    <w:lsdException w:name="Table Classic 3" w:semiHidden="1" w:unhideWhenUsed="1"/>
-    <w:lsdException w:name="Table Classic 4" w:semiHidden="1" w:unhideWhenUsed="1"/>
-    <w:lsdException w:name="Table Colorful 1" w:semiHidden="1" w:unhideWhenUsed="1"/>
-    <w:lsdException w:name="Table Colorful 2" w:semiHidden="1" w:unhideWhenUsed="1"/>
-    <w:lsdException w:name="Table Colorful 3" w:semiHidden="1" w:unhideWhenUsed="1"/>
-    <w:lsdException w:name="Table Columns 1" w:semiHidden="1" w:unhideWhenUsed="1"/>
-    <w:lsdException w:name="Table Columns 2" w:semiHidden="1" w:unhideWhenUsed="1"/>
-    <w:lsdException w:name="Table Columns 3" w:semiHidden="1" w:unhideWhenUsed="1"/>
-    <w:lsdException w:name="Table Columns 4" w:semiHidden="1" w:unhideWhenUsed="1"/>
-    <w:lsdException w:name="Table Columns 5" w:semiHidden="1" w:unhideWhenUsed="1"/>
-    <w:lsdException w:name="Table Grid 1" w:semiHidden="1" w:unhideWhenUsed="1"/>
-    <w:lsdException w:name="Table Grid 2" w:semiHidden="1" w:unhideWhenUsed="1"/>
-    <w:lsdException w:name="Table Grid 3" w:semiHidden="1" w:unhideWhenUsed="1"/>
-    <w:lsdException w:name="Table Grid 4" w:semiHidden="1" w:unhideWhenUsed="1"/>
-    <w:lsdException w:name="Table Grid 5" w:semiHidden="1" w:unhideWhenUsed="1"/>
-    <w:lsdException w:name="Table Grid 6" w:semiHidden="1" w:unhideWhenUsed="1"/>
-    <w:lsdException w:name="Table Grid 7" w:semiHidden="1" w:unhideWhenUsed="1"/>
-    <w:lsdException w:name="Table Grid 8" w:semiHidden="1" w:unhideWhenUsed="1"/>
-    <w:lsdException w:name="Table List 1" w:semiHidden="1" w:unhideWhenUsed="1"/>
-    <w:lsdException w:name="Table List 2" w:semiHidden="1" w:unhideWhenUsed="1"/>
-    <w:lsdException w:name="Table List 3" w:semiHidden="1" w:unhideWhenUsed="1"/>
-    <w:lsdException w:name="Table List 4" w:semiHidden="1" w:unhideWhenUsed="1"/>
-    <w:lsdException w:name="Table List 5" w:semiHidden="1" w:unhideWhenUsed="1"/>
-    <w:lsdException w:name="Table List 6" w:semiHidden="1" w:unhideWhenUsed="1"/>
-    <w:lsdException w:name="Table List 7" w:semiHidden="1" w:unhideWhenUsed="1"/>
-    <w:lsdException w:name="Table List 8" w:semiHidden="1" w:unhideWhenUsed="1"/>
-    <w:lsdException w:name="Table 3D effects 1" w:semiHidden="1" w:unhideWhenUsed="1"/>
-    <w:lsdException w:name="Table 3D effects 2" w:semiHidden="1" w:unhideWhenUsed="1"/>
-    <w:lsdException w:name="Table 3D effects 3" w:semiHidden="1" w:unhideWhenUsed="1"/>
-    <w:lsdException w:name="Table Contemporary" w:semiHidden="1" w:unhideWhenUsed="1"/>
-    <w:lsdException w:name="Table Elegant" w:semiHidden="1" w:unhideWhenUsed="1"/>
-    <w:lsdException w:name="Table Professional" w:semiHidden="1" w:unhideWhenUsed="1"/>
-    <w:lsdException w:name="Table Subtle 1" w:semiHidden="1" w:unhideWhenUsed="1"/>
-    <w:lsdException w:name="Table Subtle 2" w:semiHidden="1" w:unhideWhenUsed="1"/>
-    <w:lsdException w:name="Table Web 1" w:semiHidden="1" w:unhideWhenUsed="1"/>
-    <w:lsdException w:name="Table Web 2" w:semiHidden="1" w:unhideWhenUsed="1"/>
-    <w:lsdException w:name="Table Web 3" w:semiHidden="1" w:unhideWhenUsed="1"/>
-    <w:lsdException w:name="Balloon Text" w:semiHidden="1" w:unhideWhenUsed="1"/>
-    <w:lsdException w:name="Table Grid" w:uiPriority="39"/>
-    <w:lsdException w:name="Table Theme" w:semiHidden="1" w:unhideWhenUsed="1"/>
-    <w:lsdException w:name="Placeholder Text" w:semiHidden="1"/>
-    <w:lsdException w:name="No Spacing" w:uiPriority="1" w:qFormat="1"/>
-    <w:lsdException w:name="Light Shading" w:uiPriority="60"/>
-    <w:lsdException w:name="Light List" w:uiPriority="61"/>
-    <w:lsdException w:name="Light Grid" w:uiPriority="62"/>
-    <w:lsdException w:name="Medium Shading 1" w:uiPriority="63"/>
-    <w:lsdException w:name="Medium Shading 2" w:uiPriority="64"/>
-    <w:lsdException w:name="Medium List 1" w:uiPriority="65"/>
-    <w:lsdException w:name="Medium List 2" w:uiPriority="66"/>
-    <w:lsdException w:name="Medium Grid 1" w:uiPriority="67"/>
-    <w:lsdException w:name="Medium Grid 2" w:uiPriority="68"/>
-    <w:lsdException w:name="Medium Grid 3" w:uiPriority="69"/>
-    <w:lsdException w:name="Dark List" w:uiPriority="70"/>
-    <w:lsdException w:name="Colorful Shading" w:uiPriority="71"/>
-    <w:lsdException w:name="Colorful List" w:uiPriority="72"/>
-    <w:lsdException w:name="Colorful Grid" w:uiPriority="73"/>
-    <w:lsdException w:name="Light Shading Accent 1" w:uiPriority="60"/>
-    <w:lsdException w:name="Light List Accent 1" w:uiPriority="61"/>
-    <w:lsdException w:name="Light Grid Accent 1" w:uiPriority="62"/>
-    <w:lsdException w:name="Medium Shading 1 Accent 1" w:uiPriority="63"/>
-    <w:lsdException w:name="Medium Shading 2 Accent 1" w:uiPriority="64"/>
-    <w:lsdException w:name="Medium List 1 Accent 1" w:uiPriority="65"/>
-    <w:lsdException w:name="Revision" w:semiHidden="1"/>
-    <w:lsdException w:name="List Paragraph" w:uiPriority="34" w:qFormat="1"/>
-    <w:lsdException w:name="Quote" w:uiPriority="29" w:qFormat="1"/>
-    <w:lsdException w:name="Intense Quote" w:uiPriority="30" w:qFormat="1"/>
-    <w:lsdException w:name="Medium List 2 Accent 1" w:uiPriority="66"/>
-    <w:lsdException w:name="Medium Grid 1 Accent 1" w:uiPriority="67"/>
-    <w:lsdException w:name="Medium Grid 2 Accent 1" w:uiPriority="68"/>
-    <w:lsdException w:name="Medium Grid 3 Accent 1" w:uiPriority="69"/>
-    <w:lsdException w:name="Dark List Accent 1" w:uiPriority="70"/>
-    <w:lsdException w:name="Colorful Shading Accent 1" w:uiPriority="71"/>
-    <w:lsdException w:name="Colorful List Accent 1" w:uiPriority="72"/>
-    <w:lsdException w:name="Colorful Grid Accent 1" w:uiPriority="73"/>
-    <w:lsdException w:name="Light Shading Accent 2" w:uiPriority="60"/>
-    <w:lsdException w:name="Light List Accent 2" w:uiPriority="61"/>
-    <w:lsdException w:name="Light Grid Accent 2" w:uiPriority="62"/>
-    <w:lsdException w:name="Medium Shading 1 Accent 2" w:uiPriority="63"/>
-    <w:lsdException w:name="Medium Shading 2 Accent 2" w:uiPriority="64"/>
-    <w:lsdException w:name="Medium List 1 Accent 2" w:uiPriority="65"/>
-    <w:lsdException w:name="Medium List 2 Accent 2" w:uiPriority="66"/>
-    <w:lsdException w:name="Medium Grid 1 Accent 2" w:uiPriority="67"/>
-    <w:lsdException w:name="Medium Grid 2 Accent 2" w:uiPriority="68"/>
-    <w:lsdException w:name="Medium Grid 3 Accent 2" w:uiPriority="69"/>
-    <w:lsdException w:name="Dark List Accent 2" w:uiPriority="70"/>
-    <w:lsdException w:name="Colorful Shading Accent 2" w:uiPriority="71"/>
-    <w:lsdException w:name="Colorful List Accent 2" w:uiPriority="72"/>
-    <w:lsdException w:name="Colorful Grid Accent 2" w:uiPriority="73"/>
-    <w:lsdException w:name="Light Shading Accent 3" w:uiPriority="60"/>
-    <w:lsdException w:name="Light List Accent 3" w:uiPriority="61"/>
-    <w:lsdException w:name="Light Grid Accent 3" w:uiPriority="62"/>
-    <w:lsdException w:name="Medium Shading 1 Accent 3" w:uiPriority="63"/>
-    <w:lsdException w:name="Medium Shading 2 Accent 3" w:uiPriority="64"/>
-    <w:lsdException w:name="Medium List 1 Accent 3" w:uiPriority="65"/>
-    <w:lsdException w:name="Medium List 2 Accent 3" w:uiPriority="66"/>
-    <w:lsdException w:name="Medium Grid 1 Accent 3" w:uiPriority="67"/>
-    <w:lsdException w:name="Medium Grid 2 Accent 3" w:uiPriority="68"/>
-    <w:lsdException w:name="Medium Grid 3 Accent 3" w:uiPriority="69"/>
-    <w:lsdException w:name="Dark List Accent 3" w:uiPriority="70"/>
-    <w:lsdException w:name="Colorful Shading Accent 3" w:uiPriority="71"/>
-    <w:lsdException w:name="Colorful List Accent 3" w:uiPriority="72"/>
-    <w:lsdException w:name="Colorful Grid Accent 3" w:uiPriority="73"/>
-    <w:lsdException w:name="Light Shading Accent 4" w:uiPriority="60"/>
-    <w:lsdException w:name="Light List Accent 4" w:uiPriority="61"/>
-    <w:lsdException w:name="Light Grid Accent 4" w:uiPriority="62"/>
-    <w:lsdException w:name="Medium Shading 1 Accent 4" w:uiPriority="63"/>
-    <w:lsdException w:name="Medium Shading 2 Accent 4" w:uiPriority="64"/>
-    <w:lsdException w:name="Medium List 1 Accent 4" w:uiPriority="65"/>
-    <w:lsdException w:name="Medium List 2 Accent 4" w:uiPriority="66"/>
-    <w:lsdException w:name="Medium Grid 1 Accent 4" w:uiPriority="67"/>
-    <w:lsdException w:name="Medium Grid 2 Accent 4" w:uiPriority="68"/>
-    <w:lsdException w:name="Medium Grid 3 Accent 4" w:uiPriority="69"/>
-    <w:lsdException w:name="Dark List Accent 4" w:uiPriority="70"/>
-    <w:lsdException w:name="Colorful Shading Accent 4" w:uiPriority="71"/>
-    <w:lsdException w:name="Colorful List Accent 4" w:uiPriority="72"/>
-    <w:lsdException w:name="Colorful Grid Accent 4" w:uiPriority="73"/>
-    <w:lsdException w:name="Light Shading Accent 5" w:uiPriority="60"/>
-    <w:lsdException w:name="Light List Accent 5" w:uiPriority="61"/>
-    <w:lsdException w:name="Light Grid Accent 5" w:uiPriority="62"/>
-    <w:lsdException w:name="Medium Shading 1 Accent 5" w:uiPriority="63"/>
-    <w:lsdException w:name="Medium Shading 2 Accent 5" w:uiPriority="64"/>
-    <w:lsdException w:name="Medium List 1 Accent 5" w:uiPriority="65"/>
-    <w:lsdException w:name="Medium List 2 Accent 5" w:uiPriority="66"/>
-    <w:lsdException w:name="Medium Grid 1 Accent 5" w:uiPriority="67"/>
-    <w:lsdException w:name="Medium Grid 2 Accent 5" w:uiPriority="68"/>
-    <w:lsdException w:name="Medium Grid 3 Accent 5" w:uiPriority="69"/>
-    <w:lsdException w:name="Dark List Accent 5" w:uiPriority="70"/>
-    <w:lsdException w:name="Colorful Shading Accent 5" w:uiPriority="71"/>
-    <w:lsdException w:name="Colorful List Accent 5" w:uiPriority="72"/>
-    <w:lsdException w:name="Colorful Grid Accent 5" w:uiPriority="73"/>
-    <w:lsdException w:name="Light Shading Accent 6" w:uiPriority="60"/>
-    <w:lsdException w:name="Light List Accent 6" w:uiPriority="61"/>
-    <w:lsdException w:name="Light Grid Accent 6" w:uiPriority="62"/>
-    <w:lsdException w:name="Medium Shading 1 Accent 6" w:uiPriority="63"/>
-    <w:lsdException w:name="Medium Shading 2 Accent 6" w:uiPriority="64"/>
-    <w:lsdException w:name="Medium List 1 Accent 6" w:uiPriority="65"/>
-    <w:lsdException w:name="Medium List 2 Accent 6" w:uiPriority="66"/>
-    <w:lsdException w:name="Medium Grid 1 Accent 6" w:uiPriority="67"/>
-    <w:lsdException w:name="Medium Grid 2 Accent 6" w:uiPriority="68"/>
-    <w:lsdException w:name="Medium Grid 3 Accent 6" w:uiPriority="69"/>
-    <w:lsdException w:name="Dark List Accent 6" w:uiPriority="70"/>
-    <w:lsdException w:name="Colorful Shading Accent 6" w:uiPriority="71"/>
-    <w:lsdException w:name="Colorful List Accent 6" w:uiPriority="72"/>
-    <w:lsdException w:name="Colorful Grid Accent 6" w:uiPriority="73"/>
-    <w:lsdException w:name="Subtle Emphasis" w:uiPriority="19" w:qFormat="1"/>
-    <w:lsdException w:name="Intense Emphasis" w:uiPriority="21" w:qFormat="1"/>
-    <w:lsdException w:name="Subtle Reference" w:uiPriority="31" w:qFormat="1"/>
-    <w:lsdException w:name="Intense Reference" w:uiPriority="32" w:qFormat="1"/>
-    <w:lsdException w:name="Book Title" w:uiPriority="33" w:qFormat="1"/>
-    <w:lsdException w:name="Bibliography" w:semiHidden="1" w:uiPriority="37" w:unhideWhenUsed="1"/>
-    <w:lsdException w:name="TOC Heading" w:semiHidden="1" w:uiPriority="39" w:unhideWhenUsed="1" w:qFormat="1"/>
-    <w:lsdException w:name="Plain Table 1" w:uiPriority="41"/>
-    <w:lsdException w:name="Plain Table 2" w:uiPriority="42"/>
-    <w:lsdException w:name="Plain Table 3" w:uiPriority="43"/>
-    <w:lsdException w:name="Plain Table 4" w:uiPriority="44"/>
-    <w:lsdException w:name="Plain Table 5" w:uiPriority="45"/>
-    <w:lsdException w:name="Grid Table Light" w:uiPriority="40"/>
-    <w:lsdException w:name="Grid Table 1 Light" w:uiPriority="46"/>
-    <w:lsdException w:name="Grid Table 2" w:uiPriority="47"/>
-    <w:lsdException w:name="Grid Table 3" w:uiPriority="48"/>
-    <w:lsdException w:name="Grid Table 4" w:uiPriority="49"/>
-    <w:lsdException w:name="Grid Table 5 Dark" w:uiPriority="50"/>
-    <w:lsdException w:name="Grid Table 6 Colorful" w:uiPriority="51"/>
-    <w:lsdException w:name="Grid Table 7 Colorful" w:uiPriority="52"/>
-    <w:lsdException w:name="Grid Table 1 Light Accent 1" w:uiPriority="46"/>
-    <w:lsdException w:name="Grid Table 2 Accent 1" w:uiPriority="47"/>
-    <w:lsdException w:name="Grid Table 3 Accent 1" w:uiPriority="48"/>
-    <w:lsdException w:name="Grid Table 4 Accent 1" w:uiPriority="49"/>
-    <w:lsdException w:name="Grid Table 5 Dark Accent 1" w:uiPriority="50"/>
-    <w:lsdException w:name="Grid Table 6 Colorful Accent 1" w:uiPriority="51"/>
-    <w:lsdException w:name="Grid Table 7 Colorful Accent 1" w:uiPriority="52"/>
-    <w:lsdException w:name="Grid Table 1 Light Accent 2" w:uiPriority="46"/>
-    <w:lsdException w:name="Grid Table 2 Accent 2" w:uiPriority="47"/>
-    <w:lsdException w:name="Grid Table 3 Accent 2" w:uiPriority="48"/>
-    <w:lsdException w:name="Grid Table 4 Accent 2" w:uiPriority="49"/>
-    <w:lsdException w:name="Grid Table 5 Dark Accent 2" w:uiPriority="50"/>
-    <w:lsdException w:name="Grid Table 6 Colorful Accent 2" w:uiPriority="51"/>
-    <w:lsdException w:name="Grid Table 7 Colorful Accent 2" w:uiPriority="52"/>
-    <w:lsdException w:name="Grid Table 1 Light Accent 3" w:uiPriority="46"/>
-    <w:lsdException w:name="Grid Table 2 Accent 3" w:uiPriority="47"/>
-    <w:lsdException w:name="Grid Table 3 Accent 3" w:uiPriority="48"/>
-    <w:lsdException w:name="Grid Table 4 Accent 3" w:uiPriority="49"/>
-    <w:lsdException w:name="Grid Table 5 Dark Accent 3" w:uiPriority="50"/>
-    <w:lsdException w:name="Grid Table 6 Colorful Accent 3" w:uiPriority="51"/>
-    <w:lsdException w:name="Grid Table 7 Colorful Accent 3" w:uiPriority="52"/>
-    <w:lsdException w:name="Grid Table 1 Light Accent 4" w:uiPriority="46"/>
-    <w:lsdException w:name="Grid Table 2 Accent 4" w:uiPriority="47"/>
-    <w:lsdException w:name="Grid Table 3 Accent 4" w:uiPriority="48"/>
-    <w:lsdException w:name="Grid Table 4 Accent 4" w:uiPriority="49"/>
-    <w:lsdException w:name="Grid Table 5 Dark Accent 4" w:uiPriority="50"/>
-    <w:lsdException w:name="Grid Table 6 Colorful Accent 4" w:uiPriority="51"/>
-    <w:lsdException w:name="Grid Table 7 Colorful Accent 4" w:uiPriority="52"/>
-    <w:lsdException w:name="Grid Table 1 Light Accent 5" w:uiPriority="46"/>
-    <w:lsdException w:name="Grid Table 2 Accent 5" w:uiPriority="47"/>
-    <w:lsdException w:name="Grid Table 3 Accent 5" w:uiPriority="48"/>
-    <w:lsdException w:name="Grid Table 4 Accent 5" w:uiPriority="49"/>
-    <w:lsdException w:name="Grid Table 5 Dark Accent 5" w:uiPriority="50"/>
-    <w:lsdException w:name="Grid Table 6 Colorful Accent 5" w:uiPriority="51"/>
-    <w:lsdException w:name="Grid Table 7 Colorful Accent 5" w:uiPriority="52"/>
-    <w:lsdException w:name="Grid Table 1 Light Accent 6" w:uiPriority="46"/>
-    <w:lsdException w:name="Grid Table 2 Accent 6" w:uiPriority="47"/>
-    <w:lsdException w:name="Grid Table 3 Accent 6" w:uiPriority="48"/>
-    <w:lsdException w:name="Grid Table 4 Accent 6" w:uiPriority="49"/>
-    <w:lsdException w:name="Grid Table 5 Dark Accent 6" w:uiPriority="50"/>
-    <w:lsdException w:name="Grid Table 6 Colorful Accent 6" w:uiPriority="51"/>
-    <w:lsdException w:name="Grid Table 7 Colorful Accent 6" w:uiPriority="52"/>
-    <w:lsdException w:name="List Table 1 Light" w:uiPriority="46"/>
-    <w:lsdException w:name="List Table 2" w:uiPriority="47"/>
-    <w:lsdException w:name="List Table 3" w:uiPriority="48"/>
-    <w:lsdException w:name="List Table 4" w:uiPriority="49"/>
-    <w:lsdException w:name="List Table 5 Dark" w:uiPriority="50"/>
-    <w:lsdException w:name="List Table 6 Colorful" w:uiPriority="51"/>
-    <w:lsdException w:name="List Table 7 Colorful" w:uiPriority="52"/>
-    <w:lsdException w:name="List Table 1 Light Accent 1" w:uiPriority="46"/>
-    <w:lsdException w:name="List Table 2 Accent 1" w:uiPriority="47"/>
-    <w:lsdException w:name="List Table 3 Accent 1" w:uiPriority="48"/>
-    <w:lsdException w:name="List Table 4 Accent 1" w:uiPriority="49"/>
-    <w:lsdException w:name="List Table 5 Dark Accent 1" w:uiPriority="50"/>
-    <w:lsdException w:name="List Table 6 Colorful Accent 1" w:uiPriority="51"/>
-    <w:lsdException w:name="List Table 7 Colorful Accent 1" w:uiPriority="52"/>
-    <w:lsdException w:name="List Table 1 Light Accent 2" w:uiPriority="46"/>
-    <w:lsdException w:name="List Table 2 Accent 2" w:uiPriority="47"/>
-    <w:lsdException w:name="List Table 3 Accent 2" w:uiPriority="48"/>
-    <w:lsdException w:name="List Table 4 Accent 2" w:uiPriority="49"/>
-    <w:lsdException w:name="List Table 5 Dark Accent 2" w:uiPriority="50"/>
-    <w:lsdException w:name="List Table 6 Colorful Accent 2" w:uiPriority="51"/>
-    <w:lsdException w:name="List Table 7 Colorful Accent 2" w:uiPriority="52"/>
-    <w:lsdException w:name="List Table 1 Light Accent 3" w:uiPriority="46"/>
-    <w:lsdException w:name="List Table 2 Accent 3" w:uiPriority="47"/>
-    <w:lsdException w:name="List Table 3 Accent 3" w:uiPriority="48"/>
-    <w:lsdException w:name="List Table 4 Accent 3" w:uiPriority="49"/>
-    <w:lsdException w:name="List Table 5 Dark Accent 3" w:uiPriority="50"/>
-    <w:lsdException w:name="List Table 6 Colorful Accent 3" w:uiPriority="51"/>
-    <w:lsdException w:name="List Table 7 Colorful Accent 3" w:uiPriority="52"/>
-    <w:lsdException w:name="List Table 1 Light Accent 4" w:uiPriority="46"/>
-    <w:lsdException w:name="List Table 2 Accent 4" w:uiPriority="47"/>
-    <w:lsdException w:name="List Table 3 Accent 4" w:uiPriority="48"/>
-    <w:lsdException w:name="List Table 4 Accent 4" w:uiPriority="49"/>
-    <w:lsdException w:name="List Table 5 Dark Accent 4" w:uiPriority="50"/>
-    <w:lsdException w:name="List Table 6 Colorful Accent 4" w:uiPriority="51"/>
-    <w:lsdException w:name="List Table 7 Colorful Accent 4" w:uiPriority="52"/>
-    <w:lsdException w:name="List Table 1 Light Accent 5" w:uiPriority="46"/>
-    <w:lsdException w:name="List Table 2 Accent 5" w:uiPriority="47"/>
-    <w:lsdException w:name="List Table 3 Accent 5" w:uiPriority="48"/>
-    <w:lsdException w:name="List Table 4 Accent 5" w:uiPriority="49"/>
-    <w:lsdException w:name="List Table 5 Dark Accent 5" w:uiPriority="50"/>
-    <w:lsdException w:name="List Table 6 Colorful Accent 5" w:uiPriority="51"/>
-    <w:lsdException w:name="List Table 7 Colorful Accent 5" w:uiPriority="52"/>
-    <w:lsdException w:name="List Table 1 Light Accent 6" w:uiPriority="46"/>
-    <w:lsdException w:name="List Table 2 Accent 6" w:uiPriority="47"/>
-    <w:lsdException w:name="List Table 3 Accent 6" w:uiPriority="48"/>
-    <w:lsdException w:name="List Table 4 Accent 6" w:uiPriority="49"/>
-    <w:lsdException w:name="List Table 5 Dark Accent 6" w:uiPriority="50"/>
-    <w:lsdException w:name="List Table 6 Colorful Accent 6" w:uiPriority="51"/>
-    <w:lsdException w:name="List Table 7 Colorful Accent 6" w:uiPriority="52"/>
+  <w:latentStyles w:defLockedState="0" w:defUIPriority="99" w:defSemiHidden="1" w:defUnhideWhenUsed="1" w:defQFormat="0" w:count="267">
+    <w:lsdException w:name="Normal" w:semiHidden="0" w:uiPriority="0" w:unhideWhenUsed="0" w:qFormat="1"/>
+    <w:lsdException w:name="heading 1" w:semiHidden="0" w:uiPriority="9" w:unhideWhenUsed="0" w:qFormat="1"/>
+    <w:lsdException w:name="heading 2" w:uiPriority="9" w:qFormat="1"/>
+    <w:lsdException w:name="heading 3" w:uiPriority="9" w:qFormat="1"/>
+    <w:lsdException w:name="heading 4" w:uiPriority="9" w:qFormat="1"/>
+    <w:lsdException w:name="heading 5" w:uiPriority="9" w:qFormat="1"/>
+    <w:lsdException w:name="heading 6" w:uiPriority="9" w:qFormat="1"/>
+    <w:lsdException w:name="heading 7" w:uiPriority="9" w:qFormat="1"/>
+    <w:lsdException w:name="heading 8" w:uiPriority="9" w:qFormat="1"/>
+    <w:lsdException w:name="heading 9" w:uiPriority="9" w:qFormat="1"/>
+    <w:lsdException w:name="toc 1" w:uiPriority="39"/>
+    <w:lsdException w:name="toc 2" w:uiPriority="39"/>
+    <w:lsdException w:name="toc 3" w:uiPriority="39"/>
+    <w:lsdException w:name="toc 4" w:uiPriority="39"/>
+    <w:lsdException w:name="toc 5" w:uiPriority="39"/>
+    <w:lsdException w:name="toc 6" w:uiPriority="39"/>
+    <w:lsdException w:name="toc 7" w:uiPriority="39"/>
+    <w:lsdException w:name="toc 8" w:uiPriority="39"/>
+    <w:lsdException w:name="toc 9" w:uiPriority="39"/>
+    <w:lsdException w:name="caption" w:uiPriority="35" w:qFormat="1"/>
+    <w:lsdException w:name="Title" w:semiHidden="0" w:uiPriority="10" w:unhideWhenUsed="0" w:qFormat="1"/>
+    <w:lsdException w:name="Default Paragraph Font" w:uiPriority="1"/>
+    <w:lsdException w:name="Subtitle" w:semiHidden="0" w:uiPriority="11" w:unhideWhenUsed="0" w:qFormat="1"/>
+    <w:lsdException w:name="Strong" w:semiHidden="0" w:uiPriority="22" w:unhideWhenUsed="0" w:qFormat="1"/>
+    <w:lsdException w:name="Emphasis" w:semiHidden="0" w:uiPriority="20" w:unhideWhenUsed="0" w:qFormat="1"/>
+    <w:lsdException w:name="Table Grid" w:semiHidden="0" w:uiPriority="39" w:unhideWhenUsed="0"/>
+    <w:lsdException w:name="Placeholder Text" w:unhideWhenUsed="0"/>
+    <w:lsdException w:name="No Spacing" w:semiHidden="0" w:uiPriority="1" w:unhideWhenUsed="0" w:qFormat="1"/>
+    <w:lsdException w:name="Light Shading" w:semiHidden="0" w:uiPriority="60" w:unhideWhenUsed="0"/>
+    <w:lsdException w:name="Light List" w:semiHidden="0" w:uiPriority="61" w:unhideWhenUsed="0"/>
+    <w:lsdException w:name="Light Grid" w:semiHidden="0" w:uiPriority="62" w:unhideWhenUsed="0"/>
+    <w:lsdException w:name="Medium Shading 1" w:semiHidden="0" w:uiPriority="63" w:unhideWhenUsed="0"/>
+    <w:lsdException w:name="Medium Shading 2" w:semiHidden="0" w:uiPriority="64" w:unhideWhenUsed="0"/>
+    <w:lsdException w:name="Medium List 1" w:semiHidden="0" w:uiPriority="65" w:unhideWhenUsed="0"/>
+    <w:lsdException w:name="Medium List 2" w:semiHidden="0" w:uiPriority="66" w:unhideWhenUsed="0"/>
+    <w:lsdException w:name="Medium Grid 1" w:semiHidden="0" w:uiPriority="67" w:unhideWhenUsed="0"/>
+    <w:lsdException w:name="Medium Grid 2" w:semiHidden="0" w:uiPriority="68" w:unhideWhenUsed="0"/>
+    <w:lsdException w:name="Medium Grid 3" w:semiHidden="0" w:uiPriority="69" w:unhideWhenUsed="0"/>
+    <w:lsdException w:name="Dark List" w:semiHidden="0" w:uiPriority="70" w:unhideWhenUsed="0"/>
+    <w:lsdException w:name="Colorful Shading" w:semiHidden="0" w:uiPriority="71" w:unhideWhenUsed="0"/>
+    <w:lsdException w:name="Colorful List" w:semiHidden="0" w:uiPriority="72" w:unhideWhenUsed="0"/>
+    <w:lsdException w:name="Colorful Grid" w:semiHidden="0" w:uiPriority="73" w:unhideWhenUsed="0"/>
+    <w:lsdException w:name="Light Shading Accent 1" w:semiHidden="0" w:uiPriority="60" w:unhideWhenUsed="0"/>
+    <w:lsdException w:name="Light List Accent 1" w:semiHidden="0" w:uiPriority="61" w:unhideWhenUsed="0"/>
+    <w:lsdException w:name="Light Grid Accent 1" w:semiHidden="0" w:uiPriority="62" w:unhideWhenUsed="0"/>
+    <w:lsdException w:name="Medium Shading 1 Accent 1" w:semiHidden="0" w:uiPriority="63" w:unhideWhenUsed="0"/>
+    <w:lsdException w:name="Medium Shading 2 Accent 1" w:semiHidden="0" w:uiPriority="64" w:unhideWhenUsed="0"/>
+    <w:lsdException w:name="Medium List 1 Accent 1" w:semiHidden="0" w:uiPriority="65" w:unhideWhenUsed="0"/>
+    <w:lsdException w:name="Revision" w:unhideWhenUsed="0"/>
+    <w:lsdException w:name="List Paragraph" w:semiHidden="0" w:uiPriority="34" w:unhideWhenUsed="0" w:qFormat="1"/>
+    <w:lsdException w:name="Quote" w:semiHidden="0" w:uiPriority="29" w:unhideWhenUsed="0" w:qFormat="1"/>
+    <w:lsdException w:name="Intense Quote" w:semiHidden="0" w:uiPriority="30" w:unhideWhenUsed="0" w:qFormat="1"/>
+    <w:lsdException w:name="Medium List 2 Accent 1" w:semiHidden="0" w:uiPriority="66" w:unhideWhenUsed="0"/>
+    <w:lsdException w:name="Medium Grid 1 Accent 1" w:semiHidden="0" w:uiPriority="67" w:unhideWhenUsed="0"/>
+    <w:lsdException w:name="Medium Grid 2 Accent 1" w:semiHidden="0" w:uiPriority="68" w:unhideWhenUsed="0"/>
+    <w:lsdException w:name="Medium Grid 3 Accent 1" w:semiHidden="0" w:uiPriority="69" w:unhideWhenUsed="0"/>
+    <w:lsdException w:name="Dark List Accent 1" w:semiHidden="0" w:uiPriority="70" w:unhideWhenUsed="0"/>
+    <w:lsdException w:name="Colorful Shading Accent 1" w:semiHidden="0" w:uiPriority="71" w:unhideWhenUsed="0"/>
+    <w:lsdException w:name="Colorful List Accent 1" w:semiHidden="0" w:uiPriority="72" w:unhideWhenUsed="0"/>
+    <w:lsdException w:name="Colorful Grid Accent 1" w:semiHidden="0" w:uiPriority="73" w:unhideWhenUsed="0"/>
+    <w:lsdException w:name="Light Shading Accent 2" w:semiHidden="0" w:uiPriority="60" w:unhideWhenUsed="0"/>
+    <w:lsdException w:name="Light List Accent 2" w:semiHidden="0" w:uiPriority="61" w:unhideWhenUsed="0"/>
+    <w:lsdException w:name="Light Grid Accent 2" w:semiHidden="0" w:uiPriority="62" w:unhideWhenUsed="0"/>
+    <w:lsdException w:name="Medium Shading 1 Accent 2" w:semiHidden="0" w:uiPriority="63" w:unhideWhenUsed="0"/>
+    <w:lsdException w:name="Medium Shading 2 Accent 2" w:semiHidden="0" w:uiPriority="64" w:unhideWhenUsed="0"/>
+    <w:lsdException w:name="Medium List 1 Accent 2" w:semiHidden="0" w:uiPriority="65" w:unhideWhenUsed="0"/>
+    <w:lsdException w:name="Medium List 2 Accent 2" w:semiHidden="0" w:uiPriority="66" w:unhideWhenUsed="0"/>
+    <w:lsdException w:name="Medium Grid 1 Accent 2" w:semiHidden="0" w:uiPriority="67" w:unhideWhenUsed="0"/>
+    <w:lsdException w:name="Medium Grid 2 Accent 2" w:semiHidden="0" w:uiPriority="68" w:unhideWhenUsed="0"/>
+    <w:lsdException w:name="Medium Grid 3 Accent 2" w:semiHidden="0" w:uiPriority="69" w:unhideWhenUsed="0"/>
+    <w:lsdException w:name="Dark List Accent 2" w:semiHidden="0" w:uiPriority="70" w:unhideWhenUsed="0"/>
+    <w:lsdException w:name="Colorful Shading Accent 2" w:semiHidden="0" w:uiPriority="71" w:unhideWhenUsed="0"/>
+    <w:lsdException w:name="Colorful List Accent 2" w:semiHidden="0" w:uiPriority="72" w:unhideWhenUsed="0"/>
+    <w:lsdException w:name="Colorful Grid Accent 2" w:semiHidden="0" w:uiPriority="73" w:unhideWhenUsed="0"/>
+    <w:lsdException w:name="Light Shading Accent 3" w:semiHidden="0" w:uiPriority="60" w:unhideWhenUsed="0"/>
+    <w:lsdException w:name="Light List Accent 3" w:semiHidden="0" w:uiPriority="61" w:unhideWhenUsed="0"/>
+    <w:lsdException w:name="Light Grid Accent 3" w:semiHidden="0" w:uiPriority="62" w:unhideWhenUsed="0"/>
+    <w:lsdException w:name="Medium Shading 1 Accent 3" w:semiHidden="0" w:uiPriority="63" w:unhideWhenUsed="0"/>
+    <w:lsdException w:name="Medium Shading 2 Accent 3" w:semiHidden="0" w:uiPriority="64" w:unhideWhenUsed="0"/>
+    <w:lsdException w:name="Medium List 1 Accent 3" w:semiHidden="0" w:uiPriority="65" w:unhideWhenUsed="0"/>
+    <w:lsdException w:name="Medium List 2 Accent 3" w:semiHidden="0" w:uiPriority="66" w:unhideWhenUsed="0"/>
+    <w:lsdException w:name="Medium Grid 1 Accent 3" w:semiHidden="0" w:uiPriority="67" w:unhideWhenUsed="0"/>
+    <w:lsdException w:name="Medium Grid 2 Accent 3" w:semiHidden="0" w:uiPriority="68" w:unhideWhenUsed="0"/>
+    <w:lsdException w:name="Medium Grid 3 Accent 3" w:semiHidden="0" w:uiPriority="69" w:unhideWhenUsed="0"/>
+    <w:lsdException w:name="Dark List Accent 3" w:semiHidden="0" w:uiPriority="70" w:unhideWhenUsed="0"/>
+    <w:lsdException w:name="Colorful Shading Accent 3" w:semiHidden="0" w:uiPriority="71" w:unhideWhenUsed="0"/>
+    <w:lsdException w:name="Colorful List Accent 3" w:semiHidden="0" w:uiPriority="72" w:unhideWhenUsed="0"/>
+    <w:lsdException w:name="Colorful Grid Accent 3" w:semiHidden="0" w:uiPriority="73" w:unhideWhenUsed="0"/>
+    <w:lsdException w:name="Light Shading Accent 4" w:semiHidden="0" w:uiPriority="60" w:unhideWhenUsed="0"/>
+    <w:lsdException w:name="Light List Accent 4" w:semiHidden="0" w:uiPriority="61" w:unhideWhenUsed="0"/>
+    <w:lsdException w:name="Light Grid Accent 4" w:semiHidden="0" w:uiPriority="62" w:unhideWhenUsed="0"/>
+    <w:lsdException w:name="Medium Shading 1 Accent 4" w:semiHidden="0" w:uiPriority="63" w:unhideWhenUsed="0"/>
+    <w:lsdException w:name="Medium Shading 2 Accent 4" w:semiHidden="0" w:uiPriority="64" w:unhideWhenUsed="0"/>
+    <w:lsdException w:name="Medium List 1 Accent 4" w:semiHidden="0" w:uiPriority="65" w:unhideWhenUsed="0"/>
+    <w:lsdException w:name="Medium List 2 Accent 4" w:semiHidden="0" w:uiPriority="66" w:unhideWhenUsed="0"/>
+    <w:lsdException w:name="Medium Grid 1 Accent 4" w:semiHidden="0" w:uiPriority="67" w:unhideWhenUsed="0"/>
+    <w:lsdException w:name="Medium Grid 2 Accent 4" w:semiHidden="0" w:uiPriority="68" w:unhideWhenUsed="0"/>
+    <w:lsdException w:name="Medium Grid 3 Accent 4" w:semiHidden="0" w:uiPriority="69" w:unhideWhenUsed="0"/>
+    <w:lsdException w:name="Dark List Accent 4" w:semiHidden="0" w:uiPriority="70" w:unhideWhenUsed="0"/>
+    <w:lsdException w:name="Colorful Shading Accent 4" w:semiHidden="0" w:uiPriority="71" w:unhideWhenUsed="0"/>
+    <w:lsdException w:name="Colorful List Accent 4" w:semiHidden="0" w:uiPriority="72" w:unhideWhenUsed="0"/>
+    <w:lsdException w:name="Colorful Grid Accent 4" w:semiHidden="0" w:uiPriority="73" w:unhideWhenUsed="0"/>
+    <w:lsdException w:name="Light Shading Accent 5" w:semiHidden="0" w:uiPriority="60" w:unhideWhenUsed="0"/>
+    <w:lsdException w:name="Light List Accent 5" w:semiHidden="0" w:uiPriority="61" w:unhideWhenUsed="0"/>
+    <w:lsdException w:name="Light Grid Accent 5" w:semiHidden="0" w:uiPriority="62" w:unhideWhenUsed="0"/>
+    <w:lsdException w:name="Medium Shading 1 Accent 5" w:semiHidden="0" w:uiPriority="63" w:unhideWhenUsed="0"/>
+    <w:lsdException w:name="Medium Shading 2 Accent 5" w:semiHidden="0" w:uiPriority="64" w:unhideWhenUsed="0"/>
+    <w:lsdException w:name="Medium List 1 Accent 5" w:semiHidden="0" w:uiPriority="65" w:unhideWhenUsed="0"/>
+    <w:lsdException w:name="Medium List 2 Accent 5" w:semiHidden="0" w:uiPriority="66" w:unhideWhenUsed="0"/>
+    <w:lsdException w:name="Medium Grid 1 Accent 5" w:semiHidden="0" w:uiPriority="67" w:unhideWhenUsed="0"/>
+    <w:lsdException w:name="Medium Grid 2 Accent 5" w:semiHidden="0" w:uiPriority="68" w:unhideWhenUsed="0"/>
+    <w:lsdException w:name="Medium Grid 3 Accent 5" w:semiHidden="0" w:uiPriority="69" w:unhideWhenUsed="0"/>
+    <w:lsdException w:name="Dark List Accent 5" w:semiHidden="0" w:uiPriority="70" w:unhideWhenUsed="0"/>
+    <w:lsdException w:name="Colorful Shading Accent 5" w:semiHidden="0" w:uiPriority="71" w:unhideWhenUsed="0"/>
+    <w:lsdException w:name="Colorful List Accent 5" w:semiHidden="0" w:uiPriority="72" w:unhideWhenUsed="0"/>
+    <w:lsdException w:name="Colorful Grid Accent 5" w:semiHidden="0" w:uiPriority="73" w:unhideWhenUsed="0"/>
+    <w:lsdException w:name="Light Shading Accent 6" w:semiHidden="0" w:uiPriority="60" w:unhideWhenUsed="0"/>
+    <w:lsdException w:name="Light List Accent 6" w:semiHidden="0" w:uiPriority="61" w:unhideWhenUsed="0"/>
+    <w:lsdException w:name="Light Grid Accent 6" w:semiHidden="0" w:uiPriority="62" w:unhideWhenUsed="0"/>
+    <w:lsdException w:name="Medium Shading 1 Accent 6" w:semiHidden="0" w:uiPriority="63" w:unhideWhenUsed="0"/>
+    <w:lsdException w:name="Medium Shading 2 Accent 6" w:semiHidden="0" w:uiPriority="64" w:unhideWhenUsed="0"/>
+    <w:lsdException w:name="Medium List 1 Accent 6" w:semiHidden="0" w:uiPriority="65" w:unhideWhenUsed="0"/>
+    <w:lsdException w:name="Medium List 2 Accent 6" w:semiHidden="0" w:uiPriority="66" w:unhideWhenUsed="0"/>
+    <w:lsdException w:name="Medium Grid 1 Accent 6" w:semiHidden="0" w:uiPriority="67" w:unhideWhenUsed="0"/>
+    <w:lsdException w:name="Medium Grid 2 Accent 6" w:semiHidden="0" w:uiPriority="68" w:unhideWhenUsed="0"/>
+    <w:lsdException w:name="Medium Grid 3 Accent 6" w:semiHidden="0" w:uiPriority="69" w:unhideWhenUsed="0"/>
+    <w:lsdException w:name="Dark List Accent 6" w:semiHidden="0" w:uiPriority="70" w:unhideWhenUsed="0"/>
+    <w:lsdException w:name="Colorful Shading Accent 6" w:semiHidden="0" w:uiPriority="71" w:unhideWhenUsed="0"/>
+    <w:lsdException w:name="Colorful List Accent 6" w:semiHidden="0" w:uiPriority="72" w:unhideWhenUsed="0"/>
+    <w:lsdException w:name="Colorful Grid Accent 6" w:semiHidden="0" w:uiPriority="73" w:unhideWhenUsed="0"/>
+    <w:lsdException w:name="Subtle Emphasis" w:semiHidden="0" w:uiPriority="19" w:unhideWhenUsed="0" w:qFormat="1"/>
+    <w:lsdException w:name="Intense Emphasis" w:semiHidden="0" w:uiPriority="21" w:unhideWhenUsed="0" w:qFormat="1"/>
+    <w:lsdException w:name="Subtle Reference" w:semiHidden="0" w:uiPriority="31" w:unhideWhenUsed="0" w:qFormat="1"/>
+    <w:lsdException w:name="Intense Reference" w:semiHidden="0" w:uiPriority="32" w:unhideWhenUsed="0" w:qFormat="1"/>
+    <w:lsdException w:name="Book Title" w:semiHidden="0" w:uiPriority="33" w:unhideWhenUsed="0" w:qFormat="1"/>
+    <w:lsdException w:name="Bibliography" w:uiPriority="37"/>
+    <w:lsdException w:name="TOC Heading" w:uiPriority="39" w:qFormat="1"/>
   </w:latentStyles>
   <w:style w:type="paragraph" w:default="1" w:styleId="Norml">
     <w:name w:val="Normal"/>
@@ -7225,6 +7559,7 @@
     <w:uiPriority w:val="99"/>
     <w:semiHidden/>
     <w:unhideWhenUsed/>
+    <w:qFormat/>
     <w:tblPr>
       <w:tblInd w:w="0" w:type="dxa"/>
       <w:tblCellMar>
@@ -7461,7 +7796,7 @@
       <w:color w:val="000000" w:themeColor="text1"/>
     </w:rPr>
   </w:style>
-  <w:style w:type="character" w:styleId="Erskiemels">
+  <w:style w:type="character" w:styleId="Ershangslyozs">
     <w:name w:val="Intense Emphasis"/>
     <w:basedOn w:val="Bekezdsalapbettpusa"/>
     <w:uiPriority w:val="21"/>
@@ -7687,6 +8022,37 @@
       <w:u w:val="single"/>
     </w:rPr>
   </w:style>
+  <w:style w:type="paragraph" w:styleId="Buborkszveg">
+    <w:name w:val="Balloon Text"/>
+    <w:basedOn w:val="Norml"/>
+    <w:link w:val="BuborkszvegChar"/>
+    <w:uiPriority w:val="99"/>
+    <w:semiHidden/>
+    <w:unhideWhenUsed/>
+    <w:rsid w:val="002F5F80"/>
+    <w:pPr>
+      <w:spacing w:after="0" w:line="240" w:lineRule="auto"/>
+    </w:pPr>
+    <w:rPr>
+      <w:rFonts w:ascii="Tahoma" w:hAnsi="Tahoma" w:cs="Tahoma"/>
+      <w:sz w:val="16"/>
+      <w:szCs w:val="16"/>
+    </w:rPr>
+  </w:style>
+  <w:style w:type="character" w:customStyle="1" w:styleId="BuborkszvegChar">
+    <w:name w:val="Buborékszöveg Char"/>
+    <w:basedOn w:val="Bekezdsalapbettpusa"/>
+    <w:link w:val="Buborkszveg"/>
+    <w:uiPriority w:val="99"/>
+    <w:semiHidden/>
+    <w:rsid w:val="002F5F80"/>
+    <w:rPr>
+      <w:rFonts w:ascii="Tahoma" w:hAnsi="Tahoma" w:cs="Tahoma"/>
+      <w:sz w:val="16"/>
+      <w:szCs w:val="16"/>
+      <w:lang w:val="hu-HU"/>
+    </w:rPr>
+  </w:style>
 </w:styles>
 </file>
 
@@ -7733,7 +8099,7 @@
     </a:clrScheme>
     <a:fontScheme name="Facet">
       <a:majorFont>
-        <a:latin typeface="Trebuchet MS" panose="020B0603020202020204"/>
+        <a:latin typeface="Trebuchet MS"/>
         <a:ea typeface=""/>
         <a:cs typeface=""/>
         <a:font script="Jpan" typeface="メイリオ"/>
@@ -7768,7 +8134,7 @@
         <a:font script="Geor" typeface="Sylfaen"/>
       </a:majorFont>
       <a:minorFont>
-        <a:latin typeface="Trebuchet MS" panose="020B0603020202020204"/>
+        <a:latin typeface="Trebuchet MS"/>
         <a:ea typeface=""/>
         <a:cs typeface=""/>
         <a:font script="Jpan" typeface="メイリオ"/>
@@ -7941,13 +8307,17 @@
   <a:extraClrSchemeLst/>
   <a:extLst>
     <a:ext uri="{05A4C25C-085E-4340-85A3-A5531E510DB2}">
-      <thm15:themeFamily xmlns:thm15="http://schemas.microsoft.com/office/thememl/2012/main" name="Facet" id="{C0C680CD-088A-49FC-A102-D699147F32B2}" vid="{CFBC31BA-B70F-4F30-BCAA-4F3011E16C4D}"/>
+      <thm15:themeFamily xmlns:thm15="http://schemas.microsoft.com/office/thememl/2012/main" xmlns="" name="Facet" id="{C0C680CD-088A-49FC-A102-D699147F32B2}" vid="{CFBC31BA-B70F-4F30-BCAA-4F3011E16C4D}"/>
     </a:ext>
   </a:extLst>
 </a:theme>
 </file>
 
 <file path=customXml/item1.xml><?xml version="1.0" encoding="utf-8"?>
+<b:Sources xmlns:b="http://schemas.openxmlformats.org/officeDocument/2006/bibliography" xmlns="http://schemas.openxmlformats.org/officeDocument/2006/bibliography" SelectedStyle="\APASixthEditionOfficeOnline.xsl" StyleName="APA" Version="6"/>
+</file>
+
+<file path=customXml/item2.xml><?xml version="1.0" encoding="utf-8"?>
 <?mso-contentType ?>
 <FormTemplates xmlns="http://schemas.microsoft.com/sharepoint/v3/contenttype/forms">
   <Display>DocumentLibraryForm</Display>
@@ -7956,22 +8326,18 @@
 </FormTemplates>
 </file>
 
-<file path=customXml/item2.xml><?xml version="1.0" encoding="utf-8"?>
-<b:Sources xmlns:b="http://schemas.openxmlformats.org/officeDocument/2006/bibliography" xmlns="http://schemas.openxmlformats.org/officeDocument/2006/bibliography" SelectedStyle="\APASixthEditionOfficeOnline.xsl" StyleName="APA" Version="6"/>
+<file path=customXml/itemProps1.xml><?xml version="1.0" encoding="utf-8"?>
+<ds:datastoreItem xmlns:ds="http://schemas.openxmlformats.org/officeDocument/2006/customXml" ds:itemID="{AD300031-8D7D-4F97-A52C-FCBDD99DC618}">
+  <ds:schemaRefs>
+    <ds:schemaRef ds:uri="http://schemas.openxmlformats.org/officeDocument/2006/bibliography"/>
+  </ds:schemaRefs>
+</ds:datastoreItem>
 </file>
 
-<file path=customXml/itemProps1.xml><?xml version="1.0" encoding="utf-8"?>
+<file path=customXml/itemProps2.xml><?xml version="1.0" encoding="utf-8"?>
 <ds:datastoreItem xmlns:ds="http://schemas.openxmlformats.org/officeDocument/2006/customXml" ds:itemID="{3A06CB4F-E30C-4771-94AE-F7169303B6DE}">
   <ds:schemaRefs>
     <ds:schemaRef ds:uri="http://schemas.microsoft.com/sharepoint/v3/contenttype/forms"/>
   </ds:schemaRefs>
 </ds:datastoreItem>
-</file>
-
-<file path=customXml/itemProps2.xml><?xml version="1.0" encoding="utf-8"?>
-<ds:datastoreItem xmlns:ds="http://schemas.openxmlformats.org/officeDocument/2006/customXml" ds:itemID="{AD300031-8D7D-4F97-A52C-FCBDD99DC618}">
-  <ds:schemaRefs>
-    <ds:schemaRef ds:uri="http://schemas.openxmlformats.org/officeDocument/2006/bibliography"/>
-  </ds:schemaRefs>
-</ds:datastoreItem>
 </file>
</xml_diff>